<commit_message>
Update doc with links to github
</commit_message>
<xml_diff>
--- a/Lab6678A.docx
+++ b/Lab6678A.docx
@@ -127,16 +127,6 @@
     </w:p>
     <w:p>
       <w:pPr>
-        <w:jc w:val="right"/>
-        <w:rPr>
-          <w:rFonts w:ascii="Arial" w:hAnsi="Arial" w:cs="Arial"/>
-          <w:noProof/>
-        </w:rPr>
-      </w:pPr>
-    </w:p>
-    <w:p>
-      <w:pPr>
-        <w:jc w:val="right"/>
         <w:rPr>
           <w:rFonts w:ascii="Arial" w:hAnsi="Arial" w:cs="Arial"/>
           <w:noProof/>
@@ -303,25 +293,6 @@
     </w:p>
     <w:p>
       <w:pPr>
-        <w:jc w:val="right"/>
-        <w:rPr>
-          <w:rFonts w:ascii="Arial" w:hAnsi="Arial" w:cs="Arial"/>
-          <w:noProof/>
-        </w:rPr>
-      </w:pPr>
-    </w:p>
-    <w:p>
-      <w:pPr>
-        <w:jc w:val="right"/>
-        <w:rPr>
-          <w:rFonts w:ascii="Arial" w:hAnsi="Arial" w:cs="Arial"/>
-          <w:noProof/>
-        </w:rPr>
-      </w:pPr>
-    </w:p>
-    <w:p>
-      <w:pPr>
-        <w:jc w:val="right"/>
         <w:rPr>
           <w:rFonts w:ascii="Arial" w:hAnsi="Arial" w:cs="Arial"/>
         </w:rPr>
@@ -416,8 +387,131 @@
           <w:sz w:val="52"/>
           <w:szCs w:val="52"/>
         </w:rPr>
-        <w:t>Mobile App Development Using the IBM MobileFirst Platform Foundation Command Line Interface (MFP-CLI)</w:t>
-      </w:r>
+        <w:t xml:space="preserve">Mobile App Development Using the IBM </w:t>
+      </w:r>
+      <w:proofErr w:type="spellStart"/>
+      <w:r>
+        <w:rPr>
+          <w:rFonts w:ascii="Arial" w:hAnsi="Arial" w:cs="Arial"/>
+          <w:b/>
+          <w:sz w:val="52"/>
+          <w:szCs w:val="52"/>
+        </w:rPr>
+        <w:t>MobileFirst</w:t>
+      </w:r>
+      <w:proofErr w:type="spellEnd"/>
+      <w:r>
+        <w:rPr>
+          <w:rFonts w:ascii="Arial" w:hAnsi="Arial" w:cs="Arial"/>
+          <w:b/>
+          <w:sz w:val="52"/>
+          <w:szCs w:val="52"/>
+        </w:rPr>
+        <w:t xml:space="preserve"> Platform Foundation Command Line Interface (MFP-CLI)</w:t>
+      </w:r>
+    </w:p>
+    <w:p>
+      <w:pPr>
+        <w:rPr>
+          <w:rStyle w:val="IntenseEmphasis"/>
+          <w:rFonts w:ascii="Arial" w:hAnsi="Arial" w:cs="Arial"/>
+          <w:bCs/>
+          <w:iCs/>
+        </w:rPr>
+      </w:pPr>
+      <w:r>
+        <w:rPr>
+          <w:rStyle w:val="IntenseEmphasis"/>
+          <w:rFonts w:ascii="Arial" w:hAnsi="Arial" w:cs="Arial"/>
+          <w:bCs/>
+          <w:iCs/>
+        </w:rPr>
+        <w:t>Carlos Santana</w:t>
+      </w:r>
+    </w:p>
+    <w:p>
+      <w:pPr>
+        <w:rPr>
+          <w:rStyle w:val="IntenseEmphasis"/>
+          <w:rFonts w:ascii="Arial" w:hAnsi="Arial" w:cs="Arial"/>
+          <w:bCs/>
+          <w:iCs/>
+        </w:rPr>
+      </w:pPr>
+      <w:r>
+        <w:rPr>
+          <w:rStyle w:val="IntenseEmphasis"/>
+          <w:rFonts w:ascii="Arial" w:hAnsi="Arial" w:cs="Arial"/>
+          <w:bCs/>
+          <w:iCs/>
+        </w:rPr>
+        <w:t>Senior Software Architect</w:t>
+      </w:r>
+    </w:p>
+    <w:p>
+      <w:pPr>
+        <w:rPr>
+          <w:rStyle w:val="IntenseEmphasis"/>
+          <w:rFonts w:ascii="Arial" w:hAnsi="Arial" w:cs="Arial"/>
+          <w:bCs/>
+          <w:iCs/>
+        </w:rPr>
+      </w:pPr>
+      <w:hyperlink r:id="rId10" w:history="1">
+        <w:r>
+          <w:rPr>
+            <w:rStyle w:val="Hyperlink"/>
+            <w:rFonts w:ascii="Arial" w:hAnsi="Arial" w:cs="Arial"/>
+            <w:bCs/>
+            <w:iCs/>
+          </w:rPr>
+          <w:t>csantana@us.ibm.com</w:t>
+        </w:r>
+      </w:hyperlink>
+    </w:p>
+    <w:p>
+      <w:pPr>
+        <w:rPr>
+          <w:rStyle w:val="IntenseEmphasis"/>
+          <w:rFonts w:ascii="Arial" w:hAnsi="Arial" w:cs="Arial"/>
+          <w:bCs/>
+          <w:iCs/>
+        </w:rPr>
+      </w:pPr>
+      <w:r>
+        <w:rPr>
+          <w:rStyle w:val="IntenseEmphasis"/>
+          <w:rFonts w:ascii="Arial" w:hAnsi="Arial" w:cs="Arial"/>
+          <w:bCs/>
+          <w:iCs/>
+        </w:rPr>
+        <w:t>@</w:t>
+      </w:r>
+      <w:proofErr w:type="spellStart"/>
+      <w:proofErr w:type="gramStart"/>
+      <w:r>
+        <w:rPr>
+          <w:rStyle w:val="IntenseEmphasis"/>
+          <w:rFonts w:ascii="Arial" w:hAnsi="Arial" w:cs="Arial"/>
+          <w:bCs/>
+          <w:iCs/>
+        </w:rPr>
+        <w:t>csantanapr</w:t>
+      </w:r>
+      <w:proofErr w:type="spellEnd"/>
+      <w:proofErr w:type="gramEnd"/>
+    </w:p>
+    <w:p>
+      <w:pPr>
+        <w:rPr>
+          <w:rStyle w:val="IntenseEmphasis"/>
+          <w:rFonts w:ascii="Arial" w:hAnsi="Arial" w:cs="Arial"/>
+          <w:bCs/>
+          <w:iCs/>
+        </w:rPr>
+      </w:pPr>
+      <w:bookmarkStart w:id="0" w:name="_GoBack"/>
+      <w:bookmarkEnd w:id="0"/>
     </w:p>
     <w:p>
       <w:pPr>
@@ -499,7 +593,7 @@
                     <pic:cNvPicPr/>
                   </pic:nvPicPr>
                   <pic:blipFill>
-                    <a:blip r:embed="rId10">
+                    <a:blip r:embed="rId11">
                       <a:extLst>
                         <a:ext uri="{28A0092B-C50C-407E-A947-70E740481C1C}">
                           <a14:useLocalDpi xmlns:a14="http://schemas.microsoft.com/office/drawing/2010/main" val="0"/>
@@ -553,13 +647,23 @@
           <w:szCs w:val="16"/>
         </w:rPr>
       </w:pPr>
+      <w:proofErr w:type="gramStart"/>
       <w:r>
         <w:rPr>
           <w:rFonts w:ascii="Arial" w:hAnsi="Arial" w:cs="Arial"/>
           <w:sz w:val="16"/>
           <w:szCs w:val="16"/>
         </w:rPr>
-        <w:t xml:space="preserve">Copyright © 2016 by International Business Machines Corporation (IBM).  No part of this document may be reproduced or transmitted in any form without written permission from IBM. </w:t>
+        <w:t>Copyright © 2016 by International Business Machines Corporation (IBM).</w:t>
+      </w:r>
+      <w:proofErr w:type="gramEnd"/>
+      <w:r>
+        <w:rPr>
+          <w:rFonts w:ascii="Arial" w:hAnsi="Arial" w:cs="Arial"/>
+          <w:sz w:val="16"/>
+          <w:szCs w:val="16"/>
+        </w:rPr>
+        <w:t xml:space="preserve">  No part of this document may be reproduced or transmitted in any form without written permission from IBM. </w:t>
       </w:r>
     </w:p>
     <w:p>
@@ -631,24 +735,25 @@
           <w:sz w:val="16"/>
           <w:szCs w:val="16"/>
         </w:rPr>
-        <w:t xml:space="preserve">Performance data contained herein was generally obtained in a controlled, isolated environments.  Customer examples are presented as illustrations of how those customers have used IBM products and the results they may have achieved.  Actual performance, cost, savings or other results in other operating environments may vary.  </w:t>
-      </w:r>
-    </w:p>
-    <w:p>
-      <w:pPr>
+        <w:t xml:space="preserve">Performance data contained herein was generally obtained </w:t>
+      </w:r>
+      <w:proofErr w:type="gramStart"/>
+      <w:r>
         <w:rPr>
           <w:rFonts w:ascii="Arial" w:hAnsi="Arial" w:cs="Arial"/>
           <w:sz w:val="16"/>
           <w:szCs w:val="16"/>
         </w:rPr>
-      </w:pPr>
+        <w:t>in a controlled, isolated environments</w:t>
+      </w:r>
+      <w:proofErr w:type="gramEnd"/>
       <w:r>
         <w:rPr>
           <w:rFonts w:ascii="Arial" w:hAnsi="Arial" w:cs="Arial"/>
           <w:sz w:val="16"/>
           <w:szCs w:val="16"/>
         </w:rPr>
-        <w:t xml:space="preserve">References in this document to IBM products, programs, or services does not imply that IBM intends to make such products, programs or services available in all countries in which IBM operates or does business.  </w:t>
+        <w:t xml:space="preserve">.  Customer examples are presented as illustrations of how those customers have used IBM products and the results they may have achieved.  Actual performance, cost, savings or other results in other operating environments may vary.  </w:t>
       </w:r>
     </w:p>
     <w:p>
@@ -665,7 +770,7 @@
           <w:sz w:val="16"/>
           <w:szCs w:val="16"/>
         </w:rPr>
-        <w:t xml:space="preserve">Workshops, sessions and associated materials may have been prepared by independent session speakers, and do not necessarily reflect the views of IBM.  All materials and discussions are provided for informational purposes only, and are neither intended to, nor shall constitute legal or other guidance or advice to any individual participant or their specific situation. </w:t>
+        <w:t xml:space="preserve">References in this document to IBM products, programs, or services does not imply that IBM intends to make such products, programs or services available in all countries in which IBM operates or does business.  </w:t>
       </w:r>
     </w:p>
     <w:p>
@@ -682,7 +787,7 @@
           <w:sz w:val="16"/>
           <w:szCs w:val="16"/>
         </w:rPr>
-        <w:t>It is the customer’s  responsibility to insure its own compliance with legal requirements and to obtain advice of competent legal counsel as to the identification and interpretation of any relevant laws and regulatory requirements that may affect the customer’s business and any actions the customer may need to take to comply with such laws.  IBM does not provide legal advice or represent or warrant that its services or products will ensure that the customer is in compliance with any law</w:t>
+        <w:t xml:space="preserve">Workshops, sessions and associated materials may have been prepared by independent session speakers, and do not necessarily reflect the views of IBM.  All materials and discussions are provided for informational purposes only, and are neither intended to, nor shall constitute legal or other guidance or advice to any individual participant or their specific situation. </w:t>
       </w:r>
     </w:p>
     <w:p>
@@ -693,40 +798,41 @@
           <w:szCs w:val="16"/>
         </w:rPr>
       </w:pPr>
-    </w:p>
-    <w:p>
-      <w:pPr>
+      <w:r>
         <w:rPr>
           <w:rFonts w:ascii="Arial" w:hAnsi="Arial" w:cs="Arial"/>
           <w:sz w:val="16"/>
           <w:szCs w:val="16"/>
         </w:rPr>
-      </w:pPr>
+        <w:t xml:space="preserve">It is the </w:t>
+      </w:r>
+      <w:proofErr w:type="gramStart"/>
       <w:r>
         <w:rPr>
           <w:rFonts w:ascii="Arial" w:hAnsi="Arial" w:cs="Arial"/>
           <w:sz w:val="16"/>
           <w:szCs w:val="16"/>
         </w:rPr>
-        <w:t xml:space="preserve">Information concerning non-IBM products was obtained from the suppliers of those products, their published announcements or other publicly available sources.  IBM has not tested those products in connection with this publication and cannot confirm the accuracy of performance, compatibility or any other claims related to non-IBM products.  Questions on the capabilities of non-IBM products should be addressed to the suppliers of those products. IBM does not warrant the quality of any third-party products, or the ability of any such third-party products to interoperate with IBM’s products.  IBM EXPRESSLY DISCLAIMS ALL WARRANTIES, EXPRESSED OR IMPLIED, INCLUDING BUT NOT LIMITED TO, THE IMPLIED WARRANTIES OF MERCHANTABILITY AND FITNESS FOR A PARTICULAR PURPOSE. </w:t>
-      </w:r>
-    </w:p>
-    <w:p>
-      <w:pPr>
+        <w:t>customer’s  responsibility</w:t>
+      </w:r>
+      <w:proofErr w:type="gramEnd"/>
+      <w:r>
         <w:rPr>
           <w:rFonts w:ascii="Arial" w:hAnsi="Arial" w:cs="Arial"/>
           <w:sz w:val="16"/>
           <w:szCs w:val="16"/>
         </w:rPr>
-      </w:pPr>
-      <w:r>
+        <w:t xml:space="preserve"> to insure its own compliance with legal requirements and to obtain advice of competent legal counsel as to the identification and interpretation of any relevant laws and regulatory requirements that may affect the customer’s business and any actions the customer may need to take to comply with such laws.  IBM does not provide legal advice or represent or warrant that its services or products will ensure that the customer is in compliance with any law</w:t>
+      </w:r>
+    </w:p>
+    <w:p>
+      <w:pPr>
         <w:rPr>
           <w:rFonts w:ascii="Arial" w:hAnsi="Arial" w:cs="Arial"/>
           <w:sz w:val="16"/>
           <w:szCs w:val="16"/>
         </w:rPr>
-        <w:t xml:space="preserve">The provision of the information contained h erein is not intended to, and does not, grant any right or license under any IBM patents, copyrights, trademarks or other intellectual property right. </w:t>
-      </w:r>
+      </w:pPr>
     </w:p>
     <w:p>
       <w:pPr>
@@ -742,19 +848,673 @@
           <w:sz w:val="16"/>
           <w:szCs w:val="16"/>
         </w:rPr>
-        <w:t xml:space="preserve">IBM, the IBM logo, ibm.com, Aspera®, Bluemix, Blueworks Live, CICS, Clearcase, Cognos®, DOORS®, Emptoris®, Enterprise Document Management System™, FASP®, FileNet®, Global Business Services ®, Global Technology Services ®, IBM ExperienceOne™, IBM SmartCloud®, IBM Social Business®, Information on Demand, ILOG, Maximo®, MQIntegrator®, MQSeries®, Netcool®, OMEGAMON, OpenPower, PureAnalytics™, PureApplication®, pureCluster™, PureCoverage®, PureData®, PureExperience®, PureFlex®, pureQuery®, pureScale®, PureSystems®, QRadar®, Rational®, Rhapsody®, Smarter Commerce®, SoDA, SPSS, Sterling Commerce®, StoredIQ, Tealeaf®, Tivoli®, Trusteer®, Unica®, urban{code}®, Watson, WebSphere®, Worklight®, X-Force® and System z® Z/OS, are trademarks of International Business Machines Corporation, registered in many jurisdictions worldwide. Other product and service names might be trademarks of IBM or other companies. A current list of IBM trademarks is available on the Web at "Copyright and trademark information" at:  </w:t>
-      </w:r>
-      <w:hyperlink r:id="rId11" w:history="1">
-        <w:r>
-          <w:rPr>
-            <w:rStyle w:val="Hyperlink"/>
-            <w:rFonts w:ascii="Arial" w:hAnsi="Arial" w:cs="Arial"/>
-            <w:sz w:val="16"/>
-            <w:szCs w:val="16"/>
-          </w:rPr>
-          <w:t>www.ibm.com/legal/copytrade.shtml</w:t>
-        </w:r>
-      </w:hyperlink>
+        <w:t xml:space="preserve">Information concerning non-IBM products was obtained from the suppliers of those products, their published announcements or other publicly available sources.  IBM has not tested those products in connection with this publication and cannot confirm the accuracy of performance, compatibility or any other claims related to non-IBM products.  Questions on the capabilities of non-IBM products should be addressed to the suppliers of those products. IBM does not warrant the quality of any third-party products, or the ability of any such third-party products to interoperate with IBM’s products.  IBM EXPRESSLY DISCLAIMS ALL WARRANTIES, EXPRESSED OR IMPLIED, INCLUDING BUT NOT LIMITED TO, THE IMPLIED WARRANTIES OF MERCHANTABILITY AND FITNESS FOR A PARTICULAR PURPOSE. </w:t>
+      </w:r>
+    </w:p>
+    <w:p>
+      <w:pPr>
+        <w:rPr>
+          <w:rFonts w:ascii="Arial" w:hAnsi="Arial" w:cs="Arial"/>
+          <w:sz w:val="16"/>
+          <w:szCs w:val="16"/>
+        </w:rPr>
+      </w:pPr>
+      <w:r>
+        <w:rPr>
+          <w:rFonts w:ascii="Arial" w:hAnsi="Arial" w:cs="Arial"/>
+          <w:sz w:val="16"/>
+          <w:szCs w:val="16"/>
+        </w:rPr>
+        <w:t xml:space="preserve">The provision of the information contained h </w:t>
+      </w:r>
+      <w:proofErr w:type="spellStart"/>
+      <w:r>
+        <w:rPr>
+          <w:rFonts w:ascii="Arial" w:hAnsi="Arial" w:cs="Arial"/>
+          <w:sz w:val="16"/>
+          <w:szCs w:val="16"/>
+        </w:rPr>
+        <w:t>erein</w:t>
+      </w:r>
+      <w:proofErr w:type="spellEnd"/>
+      <w:r>
+        <w:rPr>
+          <w:rFonts w:ascii="Arial" w:hAnsi="Arial" w:cs="Arial"/>
+          <w:sz w:val="16"/>
+          <w:szCs w:val="16"/>
+        </w:rPr>
+        <w:t xml:space="preserve"> is not intended to, and does </w:t>
+      </w:r>
+      <w:proofErr w:type="gramStart"/>
+      <w:r>
+        <w:rPr>
+          <w:rFonts w:ascii="Arial" w:hAnsi="Arial" w:cs="Arial"/>
+          <w:sz w:val="16"/>
+          <w:szCs w:val="16"/>
+        </w:rPr>
+        <w:t>not,</w:t>
+      </w:r>
+      <w:proofErr w:type="gramEnd"/>
+      <w:r>
+        <w:rPr>
+          <w:rFonts w:ascii="Arial" w:hAnsi="Arial" w:cs="Arial"/>
+          <w:sz w:val="16"/>
+          <w:szCs w:val="16"/>
+        </w:rPr>
+        <w:t xml:space="preserve"> grant any right or license under any IBM patents, copyrights, trademarks or other intellectual property right. </w:t>
+      </w:r>
+    </w:p>
+    <w:p>
+      <w:pPr>
+        <w:rPr>
+          <w:rFonts w:ascii="Arial" w:hAnsi="Arial" w:cs="Arial"/>
+          <w:sz w:val="16"/>
+          <w:szCs w:val="16"/>
+        </w:rPr>
+      </w:pPr>
+      <w:r>
+        <w:rPr>
+          <w:rFonts w:ascii="Arial" w:hAnsi="Arial" w:cs="Arial"/>
+          <w:sz w:val="16"/>
+          <w:szCs w:val="16"/>
+        </w:rPr>
+        <w:t xml:space="preserve">IBM, the IBM logo, ibm.com, </w:t>
+      </w:r>
+      <w:proofErr w:type="spellStart"/>
+      <w:r>
+        <w:rPr>
+          <w:rFonts w:ascii="Arial" w:hAnsi="Arial" w:cs="Arial"/>
+          <w:sz w:val="16"/>
+          <w:szCs w:val="16"/>
+        </w:rPr>
+        <w:t>Aspera</w:t>
+      </w:r>
+      <w:proofErr w:type="spellEnd"/>
+      <w:r>
+        <w:rPr>
+          <w:rFonts w:ascii="Arial" w:hAnsi="Arial" w:cs="Arial"/>
+          <w:sz w:val="16"/>
+          <w:szCs w:val="16"/>
+        </w:rPr>
+        <w:t xml:space="preserve">®, </w:t>
+      </w:r>
+      <w:proofErr w:type="spellStart"/>
+      <w:r>
+        <w:rPr>
+          <w:rFonts w:ascii="Arial" w:hAnsi="Arial" w:cs="Arial"/>
+          <w:sz w:val="16"/>
+          <w:szCs w:val="16"/>
+        </w:rPr>
+        <w:t>Bluemix</w:t>
+      </w:r>
+      <w:proofErr w:type="spellEnd"/>
+      <w:r>
+        <w:rPr>
+          <w:rFonts w:ascii="Arial" w:hAnsi="Arial" w:cs="Arial"/>
+          <w:sz w:val="16"/>
+          <w:szCs w:val="16"/>
+        </w:rPr>
+        <w:t xml:space="preserve">, </w:t>
+      </w:r>
+      <w:proofErr w:type="spellStart"/>
+      <w:r>
+        <w:rPr>
+          <w:rFonts w:ascii="Arial" w:hAnsi="Arial" w:cs="Arial"/>
+          <w:sz w:val="16"/>
+          <w:szCs w:val="16"/>
+        </w:rPr>
+        <w:t>Blueworks</w:t>
+      </w:r>
+      <w:proofErr w:type="spellEnd"/>
+      <w:r>
+        <w:rPr>
+          <w:rFonts w:ascii="Arial" w:hAnsi="Arial" w:cs="Arial"/>
+          <w:sz w:val="16"/>
+          <w:szCs w:val="16"/>
+        </w:rPr>
+        <w:t xml:space="preserve"> Live, CICS, </w:t>
+      </w:r>
+      <w:proofErr w:type="spellStart"/>
+      <w:r>
+        <w:rPr>
+          <w:rFonts w:ascii="Arial" w:hAnsi="Arial" w:cs="Arial"/>
+          <w:sz w:val="16"/>
+          <w:szCs w:val="16"/>
+        </w:rPr>
+        <w:t>Clearcase</w:t>
+      </w:r>
+      <w:proofErr w:type="spellEnd"/>
+      <w:r>
+        <w:rPr>
+          <w:rFonts w:ascii="Arial" w:hAnsi="Arial" w:cs="Arial"/>
+          <w:sz w:val="16"/>
+          <w:szCs w:val="16"/>
+        </w:rPr>
+        <w:t xml:space="preserve">, </w:t>
+      </w:r>
+      <w:proofErr w:type="spellStart"/>
+      <w:r>
+        <w:rPr>
+          <w:rFonts w:ascii="Arial" w:hAnsi="Arial" w:cs="Arial"/>
+          <w:sz w:val="16"/>
+          <w:szCs w:val="16"/>
+        </w:rPr>
+        <w:t>Cognos</w:t>
+      </w:r>
+      <w:proofErr w:type="spellEnd"/>
+      <w:r>
+        <w:rPr>
+          <w:rFonts w:ascii="Arial" w:hAnsi="Arial" w:cs="Arial"/>
+          <w:sz w:val="16"/>
+          <w:szCs w:val="16"/>
+        </w:rPr>
+        <w:t xml:space="preserve">®, DOORS®, </w:t>
+      </w:r>
+      <w:proofErr w:type="spellStart"/>
+      <w:r>
+        <w:rPr>
+          <w:rFonts w:ascii="Arial" w:hAnsi="Arial" w:cs="Arial"/>
+          <w:sz w:val="16"/>
+          <w:szCs w:val="16"/>
+        </w:rPr>
+        <w:t>Emptoris</w:t>
+      </w:r>
+      <w:proofErr w:type="spellEnd"/>
+      <w:r>
+        <w:rPr>
+          <w:rFonts w:ascii="Arial" w:hAnsi="Arial" w:cs="Arial"/>
+          <w:sz w:val="16"/>
+          <w:szCs w:val="16"/>
+        </w:rPr>
+        <w:t xml:space="preserve">®, Enterprise Document Management System™, FASP®, </w:t>
+      </w:r>
+      <w:proofErr w:type="spellStart"/>
+      <w:r>
+        <w:rPr>
+          <w:rFonts w:ascii="Arial" w:hAnsi="Arial" w:cs="Arial"/>
+          <w:sz w:val="16"/>
+          <w:szCs w:val="16"/>
+        </w:rPr>
+        <w:t>FileNet</w:t>
+      </w:r>
+      <w:proofErr w:type="spellEnd"/>
+      <w:r>
+        <w:rPr>
+          <w:rFonts w:ascii="Arial" w:hAnsi="Arial" w:cs="Arial"/>
+          <w:sz w:val="16"/>
+          <w:szCs w:val="16"/>
+        </w:rPr>
+        <w:t xml:space="preserve">®, Global Business Services ®, Global Technology Services ®, IBM </w:t>
+      </w:r>
+      <w:proofErr w:type="spellStart"/>
+      <w:r>
+        <w:rPr>
+          <w:rFonts w:ascii="Arial" w:hAnsi="Arial" w:cs="Arial"/>
+          <w:sz w:val="16"/>
+          <w:szCs w:val="16"/>
+        </w:rPr>
+        <w:t>ExperienceOne</w:t>
+      </w:r>
+      <w:proofErr w:type="spellEnd"/>
+      <w:r>
+        <w:rPr>
+          <w:rFonts w:ascii="Arial" w:hAnsi="Arial" w:cs="Arial"/>
+          <w:sz w:val="16"/>
+          <w:szCs w:val="16"/>
+        </w:rPr>
+        <w:t xml:space="preserve">™, IBM </w:t>
+      </w:r>
+      <w:proofErr w:type="spellStart"/>
+      <w:r>
+        <w:rPr>
+          <w:rFonts w:ascii="Arial" w:hAnsi="Arial" w:cs="Arial"/>
+          <w:sz w:val="16"/>
+          <w:szCs w:val="16"/>
+        </w:rPr>
+        <w:t>SmartCloud</w:t>
+      </w:r>
+      <w:proofErr w:type="spellEnd"/>
+      <w:r>
+        <w:rPr>
+          <w:rFonts w:ascii="Arial" w:hAnsi="Arial" w:cs="Arial"/>
+          <w:sz w:val="16"/>
+          <w:szCs w:val="16"/>
+        </w:rPr>
+        <w:t xml:space="preserve">®, IBM Social Business®, Information on Demand, ILOG, </w:t>
+      </w:r>
+      <w:proofErr w:type="spellStart"/>
+      <w:r>
+        <w:rPr>
+          <w:rFonts w:ascii="Arial" w:hAnsi="Arial" w:cs="Arial"/>
+          <w:sz w:val="16"/>
+          <w:szCs w:val="16"/>
+        </w:rPr>
+        <w:t>Maximo</w:t>
+      </w:r>
+      <w:proofErr w:type="spellEnd"/>
+      <w:r>
+        <w:rPr>
+          <w:rFonts w:ascii="Arial" w:hAnsi="Arial" w:cs="Arial"/>
+          <w:sz w:val="16"/>
+          <w:szCs w:val="16"/>
+        </w:rPr>
+        <w:t xml:space="preserve">®, </w:t>
+      </w:r>
+      <w:proofErr w:type="spellStart"/>
+      <w:r>
+        <w:rPr>
+          <w:rFonts w:ascii="Arial" w:hAnsi="Arial" w:cs="Arial"/>
+          <w:sz w:val="16"/>
+          <w:szCs w:val="16"/>
+        </w:rPr>
+        <w:t>MQIntegrator</w:t>
+      </w:r>
+      <w:proofErr w:type="spellEnd"/>
+      <w:r>
+        <w:rPr>
+          <w:rFonts w:ascii="Arial" w:hAnsi="Arial" w:cs="Arial"/>
+          <w:sz w:val="16"/>
+          <w:szCs w:val="16"/>
+        </w:rPr>
+        <w:t xml:space="preserve">®, </w:t>
+      </w:r>
+      <w:proofErr w:type="spellStart"/>
+      <w:r>
+        <w:rPr>
+          <w:rFonts w:ascii="Arial" w:hAnsi="Arial" w:cs="Arial"/>
+          <w:sz w:val="16"/>
+          <w:szCs w:val="16"/>
+        </w:rPr>
+        <w:t>MQSeries</w:t>
+      </w:r>
+      <w:proofErr w:type="spellEnd"/>
+      <w:r>
+        <w:rPr>
+          <w:rFonts w:ascii="Arial" w:hAnsi="Arial" w:cs="Arial"/>
+          <w:sz w:val="16"/>
+          <w:szCs w:val="16"/>
+        </w:rPr>
+        <w:t xml:space="preserve">®, </w:t>
+      </w:r>
+      <w:proofErr w:type="spellStart"/>
+      <w:r>
+        <w:rPr>
+          <w:rFonts w:ascii="Arial" w:hAnsi="Arial" w:cs="Arial"/>
+          <w:sz w:val="16"/>
+          <w:szCs w:val="16"/>
+        </w:rPr>
+        <w:t>Netcool</w:t>
+      </w:r>
+      <w:proofErr w:type="spellEnd"/>
+      <w:r>
+        <w:rPr>
+          <w:rFonts w:ascii="Arial" w:hAnsi="Arial" w:cs="Arial"/>
+          <w:sz w:val="16"/>
+          <w:szCs w:val="16"/>
+        </w:rPr>
+        <w:t xml:space="preserve">®, OMEGAMON, </w:t>
+      </w:r>
+      <w:proofErr w:type="spellStart"/>
+      <w:r>
+        <w:rPr>
+          <w:rFonts w:ascii="Arial" w:hAnsi="Arial" w:cs="Arial"/>
+          <w:sz w:val="16"/>
+          <w:szCs w:val="16"/>
+        </w:rPr>
+        <w:t>OpenPower</w:t>
+      </w:r>
+      <w:proofErr w:type="spellEnd"/>
+      <w:r>
+        <w:rPr>
+          <w:rFonts w:ascii="Arial" w:hAnsi="Arial" w:cs="Arial"/>
+          <w:sz w:val="16"/>
+          <w:szCs w:val="16"/>
+        </w:rPr>
+        <w:t xml:space="preserve">, </w:t>
+      </w:r>
+      <w:proofErr w:type="spellStart"/>
+      <w:r>
+        <w:rPr>
+          <w:rFonts w:ascii="Arial" w:hAnsi="Arial" w:cs="Arial"/>
+          <w:sz w:val="16"/>
+          <w:szCs w:val="16"/>
+        </w:rPr>
+        <w:t>PureAnalytics</w:t>
+      </w:r>
+      <w:proofErr w:type="spellEnd"/>
+      <w:r>
+        <w:rPr>
+          <w:rFonts w:ascii="Arial" w:hAnsi="Arial" w:cs="Arial"/>
+          <w:sz w:val="16"/>
+          <w:szCs w:val="16"/>
+        </w:rPr>
+        <w:t xml:space="preserve">™, </w:t>
+      </w:r>
+      <w:proofErr w:type="spellStart"/>
+      <w:r>
+        <w:rPr>
+          <w:rFonts w:ascii="Arial" w:hAnsi="Arial" w:cs="Arial"/>
+          <w:sz w:val="16"/>
+          <w:szCs w:val="16"/>
+        </w:rPr>
+        <w:t>PureApplication</w:t>
+      </w:r>
+      <w:proofErr w:type="spellEnd"/>
+      <w:r>
+        <w:rPr>
+          <w:rFonts w:ascii="Arial" w:hAnsi="Arial" w:cs="Arial"/>
+          <w:sz w:val="16"/>
+          <w:szCs w:val="16"/>
+        </w:rPr>
+        <w:t xml:space="preserve">®, </w:t>
+      </w:r>
+      <w:proofErr w:type="spellStart"/>
+      <w:r>
+        <w:rPr>
+          <w:rFonts w:ascii="Arial" w:hAnsi="Arial" w:cs="Arial"/>
+          <w:sz w:val="16"/>
+          <w:szCs w:val="16"/>
+        </w:rPr>
+        <w:t>pureCluster</w:t>
+      </w:r>
+      <w:proofErr w:type="spellEnd"/>
+      <w:r>
+        <w:rPr>
+          <w:rFonts w:ascii="Arial" w:hAnsi="Arial" w:cs="Arial"/>
+          <w:sz w:val="16"/>
+          <w:szCs w:val="16"/>
+        </w:rPr>
+        <w:t xml:space="preserve">™, </w:t>
+      </w:r>
+      <w:proofErr w:type="spellStart"/>
+      <w:r>
+        <w:rPr>
+          <w:rFonts w:ascii="Arial" w:hAnsi="Arial" w:cs="Arial"/>
+          <w:sz w:val="16"/>
+          <w:szCs w:val="16"/>
+        </w:rPr>
+        <w:t>PureCoverage</w:t>
+      </w:r>
+      <w:proofErr w:type="spellEnd"/>
+      <w:r>
+        <w:rPr>
+          <w:rFonts w:ascii="Arial" w:hAnsi="Arial" w:cs="Arial"/>
+          <w:sz w:val="16"/>
+          <w:szCs w:val="16"/>
+        </w:rPr>
+        <w:t xml:space="preserve">®, </w:t>
+      </w:r>
+      <w:proofErr w:type="spellStart"/>
+      <w:r>
+        <w:rPr>
+          <w:rFonts w:ascii="Arial" w:hAnsi="Arial" w:cs="Arial"/>
+          <w:sz w:val="16"/>
+          <w:szCs w:val="16"/>
+        </w:rPr>
+        <w:t>PureData</w:t>
+      </w:r>
+      <w:proofErr w:type="spellEnd"/>
+      <w:r>
+        <w:rPr>
+          <w:rFonts w:ascii="Arial" w:hAnsi="Arial" w:cs="Arial"/>
+          <w:sz w:val="16"/>
+          <w:szCs w:val="16"/>
+        </w:rPr>
+        <w:t xml:space="preserve">®, </w:t>
+      </w:r>
+      <w:proofErr w:type="spellStart"/>
+      <w:r>
+        <w:rPr>
+          <w:rFonts w:ascii="Arial" w:hAnsi="Arial" w:cs="Arial"/>
+          <w:sz w:val="16"/>
+          <w:szCs w:val="16"/>
+        </w:rPr>
+        <w:t>PureExperience</w:t>
+      </w:r>
+      <w:proofErr w:type="spellEnd"/>
+      <w:r>
+        <w:rPr>
+          <w:rFonts w:ascii="Arial" w:hAnsi="Arial" w:cs="Arial"/>
+          <w:sz w:val="16"/>
+          <w:szCs w:val="16"/>
+        </w:rPr>
+        <w:t xml:space="preserve">®, </w:t>
+      </w:r>
+      <w:proofErr w:type="spellStart"/>
+      <w:r>
+        <w:rPr>
+          <w:rFonts w:ascii="Arial" w:hAnsi="Arial" w:cs="Arial"/>
+          <w:sz w:val="16"/>
+          <w:szCs w:val="16"/>
+        </w:rPr>
+        <w:t>PureFlex</w:t>
+      </w:r>
+      <w:proofErr w:type="spellEnd"/>
+      <w:r>
+        <w:rPr>
+          <w:rFonts w:ascii="Arial" w:hAnsi="Arial" w:cs="Arial"/>
+          <w:sz w:val="16"/>
+          <w:szCs w:val="16"/>
+        </w:rPr>
+        <w:t xml:space="preserve">®, </w:t>
+      </w:r>
+      <w:proofErr w:type="spellStart"/>
+      <w:r>
+        <w:rPr>
+          <w:rFonts w:ascii="Arial" w:hAnsi="Arial" w:cs="Arial"/>
+          <w:sz w:val="16"/>
+          <w:szCs w:val="16"/>
+        </w:rPr>
+        <w:t>pureQuery</w:t>
+      </w:r>
+      <w:proofErr w:type="spellEnd"/>
+      <w:r>
+        <w:rPr>
+          <w:rFonts w:ascii="Arial" w:hAnsi="Arial" w:cs="Arial"/>
+          <w:sz w:val="16"/>
+          <w:szCs w:val="16"/>
+        </w:rPr>
+        <w:t xml:space="preserve">®, </w:t>
+      </w:r>
+      <w:proofErr w:type="spellStart"/>
+      <w:r>
+        <w:rPr>
+          <w:rFonts w:ascii="Arial" w:hAnsi="Arial" w:cs="Arial"/>
+          <w:sz w:val="16"/>
+          <w:szCs w:val="16"/>
+        </w:rPr>
+        <w:t>pureScale</w:t>
+      </w:r>
+      <w:proofErr w:type="spellEnd"/>
+      <w:r>
+        <w:rPr>
+          <w:rFonts w:ascii="Arial" w:hAnsi="Arial" w:cs="Arial"/>
+          <w:sz w:val="16"/>
+          <w:szCs w:val="16"/>
+        </w:rPr>
+        <w:t xml:space="preserve">®, </w:t>
+      </w:r>
+      <w:proofErr w:type="spellStart"/>
+      <w:r>
+        <w:rPr>
+          <w:rFonts w:ascii="Arial" w:hAnsi="Arial" w:cs="Arial"/>
+          <w:sz w:val="16"/>
+          <w:szCs w:val="16"/>
+        </w:rPr>
+        <w:t>PureSystems</w:t>
+      </w:r>
+      <w:proofErr w:type="spellEnd"/>
+      <w:r>
+        <w:rPr>
+          <w:rFonts w:ascii="Arial" w:hAnsi="Arial" w:cs="Arial"/>
+          <w:sz w:val="16"/>
+          <w:szCs w:val="16"/>
+        </w:rPr>
+        <w:t xml:space="preserve">®, </w:t>
+      </w:r>
+      <w:proofErr w:type="spellStart"/>
+      <w:r>
+        <w:rPr>
+          <w:rFonts w:ascii="Arial" w:hAnsi="Arial" w:cs="Arial"/>
+          <w:sz w:val="16"/>
+          <w:szCs w:val="16"/>
+        </w:rPr>
+        <w:t>QRadar</w:t>
+      </w:r>
+      <w:proofErr w:type="spellEnd"/>
+      <w:r>
+        <w:rPr>
+          <w:rFonts w:ascii="Arial" w:hAnsi="Arial" w:cs="Arial"/>
+          <w:sz w:val="16"/>
+          <w:szCs w:val="16"/>
+        </w:rPr>
+        <w:t xml:space="preserve">®, Rational®, Rhapsody®, Smarter Commerce®, </w:t>
+      </w:r>
+      <w:proofErr w:type="spellStart"/>
+      <w:r>
+        <w:rPr>
+          <w:rFonts w:ascii="Arial" w:hAnsi="Arial" w:cs="Arial"/>
+          <w:sz w:val="16"/>
+          <w:szCs w:val="16"/>
+        </w:rPr>
+        <w:t>SoDA</w:t>
+      </w:r>
+      <w:proofErr w:type="spellEnd"/>
+      <w:r>
+        <w:rPr>
+          <w:rFonts w:ascii="Arial" w:hAnsi="Arial" w:cs="Arial"/>
+          <w:sz w:val="16"/>
+          <w:szCs w:val="16"/>
+        </w:rPr>
+        <w:t xml:space="preserve">, SPSS, Sterling Commerce®, </w:t>
+      </w:r>
+      <w:proofErr w:type="spellStart"/>
+      <w:r>
+        <w:rPr>
+          <w:rFonts w:ascii="Arial" w:hAnsi="Arial" w:cs="Arial"/>
+          <w:sz w:val="16"/>
+          <w:szCs w:val="16"/>
+        </w:rPr>
+        <w:t>StoredIQ</w:t>
+      </w:r>
+      <w:proofErr w:type="spellEnd"/>
+      <w:r>
+        <w:rPr>
+          <w:rFonts w:ascii="Arial" w:hAnsi="Arial" w:cs="Arial"/>
+          <w:sz w:val="16"/>
+          <w:szCs w:val="16"/>
+        </w:rPr>
+        <w:t xml:space="preserve">, Tealeaf®, Tivoli®, </w:t>
+      </w:r>
+      <w:proofErr w:type="spellStart"/>
+      <w:r>
+        <w:rPr>
+          <w:rFonts w:ascii="Arial" w:hAnsi="Arial" w:cs="Arial"/>
+          <w:sz w:val="16"/>
+          <w:szCs w:val="16"/>
+        </w:rPr>
+        <w:t>Trusteer</w:t>
+      </w:r>
+      <w:proofErr w:type="spellEnd"/>
+      <w:r>
+        <w:rPr>
+          <w:rFonts w:ascii="Arial" w:hAnsi="Arial" w:cs="Arial"/>
+          <w:sz w:val="16"/>
+          <w:szCs w:val="16"/>
+        </w:rPr>
+        <w:t xml:space="preserve">®, </w:t>
+      </w:r>
+      <w:proofErr w:type="spellStart"/>
+      <w:r>
+        <w:rPr>
+          <w:rFonts w:ascii="Arial" w:hAnsi="Arial" w:cs="Arial"/>
+          <w:sz w:val="16"/>
+          <w:szCs w:val="16"/>
+        </w:rPr>
+        <w:t>Unica</w:t>
+      </w:r>
+      <w:proofErr w:type="spellEnd"/>
+      <w:r>
+        <w:rPr>
+          <w:rFonts w:ascii="Arial" w:hAnsi="Arial" w:cs="Arial"/>
+          <w:sz w:val="16"/>
+          <w:szCs w:val="16"/>
+        </w:rPr>
+        <w:t xml:space="preserve">®, urban{code}®, Watson, </w:t>
+      </w:r>
+      <w:proofErr w:type="spellStart"/>
+      <w:r>
+        <w:rPr>
+          <w:rFonts w:ascii="Arial" w:hAnsi="Arial" w:cs="Arial"/>
+          <w:sz w:val="16"/>
+          <w:szCs w:val="16"/>
+        </w:rPr>
+        <w:t>WebSphere</w:t>
+      </w:r>
+      <w:proofErr w:type="spellEnd"/>
+      <w:r>
+        <w:rPr>
+          <w:rFonts w:ascii="Arial" w:hAnsi="Arial" w:cs="Arial"/>
+          <w:sz w:val="16"/>
+          <w:szCs w:val="16"/>
+        </w:rPr>
+        <w:t xml:space="preserve">®, </w:t>
+      </w:r>
+      <w:proofErr w:type="spellStart"/>
+      <w:r>
+        <w:rPr>
+          <w:rFonts w:ascii="Arial" w:hAnsi="Arial" w:cs="Arial"/>
+          <w:sz w:val="16"/>
+          <w:szCs w:val="16"/>
+        </w:rPr>
+        <w:t>Worklight</w:t>
+      </w:r>
+      <w:proofErr w:type="spellEnd"/>
+      <w:r>
+        <w:rPr>
+          <w:rFonts w:ascii="Arial" w:hAnsi="Arial" w:cs="Arial"/>
+          <w:sz w:val="16"/>
+          <w:szCs w:val="16"/>
+        </w:rPr>
+        <w:t>®, X-Force® and System z® Z/OS, are trademarks of International Business Machines Corporation, registered in many jurisdictions worldwide. Other product and service names might be trademarks of IBM or other companies. A current list of IBM trademarks is available on the Web at "Copyright and trademark information" at</w:t>
+      </w:r>
+      <w:proofErr w:type="gramStart"/>
+      <w:r>
+        <w:rPr>
+          <w:rFonts w:ascii="Arial" w:hAnsi="Arial" w:cs="Arial"/>
+          <w:sz w:val="16"/>
+          <w:szCs w:val="16"/>
+        </w:rPr>
+        <w:t xml:space="preserve">:  </w:t>
+      </w:r>
+      <w:proofErr w:type="gramEnd"/>
+      <w:r>
+        <w:fldChar w:fldCharType="begin"/>
+      </w:r>
+      <w:r>
+        <w:instrText xml:space="preserve"> HYPERLINK "http://www.ibm.com/legal/copytrade.shtml" </w:instrText>
+      </w:r>
+      <w:r>
+        <w:fldChar w:fldCharType="separate"/>
+      </w:r>
+      <w:r>
+        <w:rPr>
+          <w:rStyle w:val="Hyperlink"/>
+          <w:rFonts w:ascii="Arial" w:hAnsi="Arial" w:cs="Arial"/>
+          <w:sz w:val="16"/>
+          <w:szCs w:val="16"/>
+        </w:rPr>
+        <w:t>www.ibm.com/legal/copytrade.shtml</w:t>
+      </w:r>
+      <w:r>
+        <w:rPr>
+          <w:rStyle w:val="Hyperlink"/>
+          <w:rFonts w:ascii="Arial" w:hAnsi="Arial" w:cs="Arial"/>
+          <w:sz w:val="16"/>
+          <w:szCs w:val="16"/>
+        </w:rPr>
+        <w:fldChar w:fldCharType="end"/>
+      </w:r>
       <w:r>
         <w:rPr>
           <w:rFonts w:ascii="Arial" w:hAnsi="Arial" w:cs="Arial"/>
@@ -831,7 +1591,55 @@
           <w:sz w:val="40"/>
           <w:szCs w:val="40"/>
         </w:rPr>
-        <w:t>IBM InterConnect 2016 @Dev Hello World Labs</w:t>
+        <w:t xml:space="preserve">IBM </w:t>
+      </w:r>
+      <w:proofErr w:type="spellStart"/>
+      <w:r>
+        <w:rPr>
+          <w:rFonts w:ascii="Helvetica Neue" w:eastAsia="Times New Roman" w:hAnsi="Helvetica Neue" w:cs="Times New Roman"/>
+          <w:b/>
+          <w:bCs/>
+          <w:color w:val="333333"/>
+          <w:sz w:val="40"/>
+          <w:szCs w:val="40"/>
+        </w:rPr>
+        <w:t>InterConnect</w:t>
+      </w:r>
+      <w:proofErr w:type="spellEnd"/>
+      <w:r>
+        <w:rPr>
+          <w:rFonts w:ascii="Helvetica Neue" w:eastAsia="Times New Roman" w:hAnsi="Helvetica Neue" w:cs="Times New Roman"/>
+          <w:b/>
+          <w:bCs/>
+          <w:color w:val="333333"/>
+          <w:sz w:val="40"/>
+          <w:szCs w:val="40"/>
+        </w:rPr>
+        <w:t xml:space="preserve"> 2016 @</w:t>
+      </w:r>
+      <w:proofErr w:type="spellStart"/>
+      <w:r>
+        <w:rPr>
+          <w:rFonts w:ascii="Helvetica Neue" w:eastAsia="Times New Roman" w:hAnsi="Helvetica Neue" w:cs="Times New Roman"/>
+          <w:b/>
+          <w:bCs/>
+          <w:color w:val="333333"/>
+          <w:sz w:val="40"/>
+          <w:szCs w:val="40"/>
+        </w:rPr>
+        <w:t>Dev</w:t>
+      </w:r>
+      <w:proofErr w:type="spellEnd"/>
+      <w:r>
+        <w:rPr>
+          <w:rFonts w:ascii="Helvetica Neue" w:eastAsia="Times New Roman" w:hAnsi="Helvetica Neue" w:cs="Times New Roman"/>
+          <w:b/>
+          <w:bCs/>
+          <w:color w:val="333333"/>
+          <w:sz w:val="40"/>
+          <w:szCs w:val="40"/>
+        </w:rPr>
+        <w:t xml:space="preserve"> Hello World Labs</w:t>
       </w:r>
     </w:p>
     <w:p>
@@ -846,8 +1654,8 @@
           <w:b/>
           <w:bCs/>
           <w:color w:val="333333"/>
-          <w:sz w:val="35"/>
-          <w:szCs w:val="35"/>
+          <w:sz w:val="32"/>
+          <w:szCs w:val="32"/>
         </w:rPr>
       </w:pPr>
       <w:r>
@@ -856,10 +1664,34 @@
           <w:b/>
           <w:bCs/>
           <w:color w:val="333333"/>
-          <w:sz w:val="35"/>
-          <w:szCs w:val="35"/>
-        </w:rPr>
-        <w:t>6678 - Mobile App Development Using the IBM MobileFirst Platform Foundation Command Line Interface (MFP-CLI)</w:t>
+          <w:sz w:val="32"/>
+          <w:szCs w:val="32"/>
+        </w:rPr>
+        <w:t xml:space="preserve">6678 - Mobile App Development Using the IBM </w:t>
+      </w:r>
+      <w:proofErr w:type="spellStart"/>
+      <w:r>
+        <w:rPr>
+          <w:rFonts w:ascii="Helvetica Neue" w:eastAsia="Times New Roman" w:hAnsi="Helvetica Neue" w:cs="Times New Roman"/>
+          <w:b/>
+          <w:bCs/>
+          <w:color w:val="333333"/>
+          <w:sz w:val="32"/>
+          <w:szCs w:val="32"/>
+        </w:rPr>
+        <w:t>MobileFirst</w:t>
+      </w:r>
+      <w:proofErr w:type="spellEnd"/>
+      <w:r>
+        <w:rPr>
+          <w:rFonts w:ascii="Helvetica Neue" w:eastAsia="Times New Roman" w:hAnsi="Helvetica Neue" w:cs="Times New Roman"/>
+          <w:b/>
+          <w:bCs/>
+          <w:color w:val="333333"/>
+          <w:sz w:val="32"/>
+          <w:szCs w:val="32"/>
+        </w:rPr>
+        <w:t xml:space="preserve"> Platform Foundation Command Line Interface (MFP-CLI)</w:t>
       </w:r>
     </w:p>
     <w:p>
@@ -907,23 +1739,7 @@
           <w:rFonts w:ascii="Helvetica Neue" w:eastAsia="Times New Roman" w:hAnsi="Helvetica Neue" w:cs="Times New Roman"/>
           <w:color w:val="333333"/>
         </w:rPr>
-        <w:t>Click </w:t>
-      </w:r>
-      <w:r>
-        <w:rPr>
-          <w:rFonts w:ascii="Helvetica Neue" w:eastAsia="Times New Roman" w:hAnsi="Helvetica Neue" w:cs="Times New Roman"/>
-          <w:b/>
-          <w:bCs/>
-          <w:color w:val="333333"/>
-        </w:rPr>
-        <w:t>Download ZIP</w:t>
-      </w:r>
-      <w:r>
-        <w:rPr>
-          <w:rFonts w:ascii="Helvetica Neue" w:eastAsia="Times New Roman" w:hAnsi="Helvetica Neue" w:cs="Times New Roman"/>
-          <w:color w:val="333333"/>
-        </w:rPr>
-        <w:t> above or click </w:t>
+        <w:t xml:space="preserve">Click </w:t>
       </w:r>
       <w:hyperlink r:id="rId12" w:history="1">
         <w:r>
@@ -935,6 +1751,103 @@
           <w:t>ibm.biz/lab6678zip</w:t>
         </w:r>
       </w:hyperlink>
+      <w:r>
+        <w:rPr>
+          <w:rFonts w:ascii="Helvetica Neue" w:eastAsia="Times New Roman" w:hAnsi="Helvetica Neue" w:cs="Times New Roman"/>
+          <w:color w:val="333333"/>
+        </w:rPr>
+        <w:t xml:space="preserve"> </w:t>
+      </w:r>
+      <w:r>
+        <w:rPr>
+          <w:rFonts w:ascii="Helvetica Neue" w:eastAsia="Times New Roman" w:hAnsi="Helvetica Neue" w:cs="Times New Roman"/>
+          <w:color w:val="333333"/>
+        </w:rPr>
+        <w:t>to download</w:t>
+      </w:r>
+      <w:r>
+        <w:rPr>
+          <w:rFonts w:ascii="Helvetica Neue" w:eastAsia="Times New Roman" w:hAnsi="Helvetica Neue" w:cs="Times New Roman"/>
+          <w:color w:val="4078C0"/>
+          <w:u w:val="single"/>
+        </w:rPr>
+        <w:t xml:space="preserve"> </w:t>
+      </w:r>
+    </w:p>
+    <w:p>
+      <w:pPr>
+        <w:numPr>
+          <w:ilvl w:val="0"/>
+          <w:numId w:val="1"/>
+        </w:numPr>
+        <w:spacing w:before="100" w:beforeAutospacing="1" w:after="100" w:afterAutospacing="1" w:line="349" w:lineRule="atLeast"/>
+        <w:rPr>
+          <w:rFonts w:ascii="Helvetica Neue" w:eastAsia="Times New Roman" w:hAnsi="Helvetica Neue" w:cs="Times New Roman"/>
+          <w:color w:val="333333"/>
+        </w:rPr>
+      </w:pPr>
+      <w:r>
+        <w:rPr>
+          <w:rFonts w:ascii="Helvetica Neue" w:eastAsia="Times New Roman" w:hAnsi="Helvetica Neue" w:cs="Times New Roman"/>
+          <w:color w:val="333333"/>
+        </w:rPr>
+        <w:t>Click </w:t>
+      </w:r>
+      <w:r>
+        <w:rPr>
+          <w:rFonts w:ascii="Helvetica Neue" w:eastAsia="Times New Roman" w:hAnsi="Helvetica Neue" w:cs="Times New Roman"/>
+          <w:b/>
+          <w:bCs/>
+          <w:color w:val="333333"/>
+        </w:rPr>
+        <w:t>Download ZIP</w:t>
+      </w:r>
+      <w:r>
+        <w:rPr>
+          <w:rFonts w:ascii="Helvetica Neue" w:eastAsia="Times New Roman" w:hAnsi="Helvetica Neue" w:cs="Times New Roman"/>
+          <w:color w:val="333333"/>
+        </w:rPr>
+        <w:t> </w:t>
+      </w:r>
+      <w:r>
+        <w:rPr>
+          <w:rFonts w:ascii="Helvetica Neue" w:eastAsia="Times New Roman" w:hAnsi="Helvetica Neue" w:cs="Times New Roman"/>
+          <w:color w:val="333333"/>
+        </w:rPr>
+        <w:t xml:space="preserve">on </w:t>
+      </w:r>
+      <w:hyperlink r:id="rId13" w:history="1">
+        <w:r>
+          <w:rPr>
+            <w:rStyle w:val="Hyperlink"/>
+            <w:rFonts w:ascii="Helvetica Neue" w:eastAsia="Times New Roman" w:hAnsi="Helvetica Neue" w:cs="Times New Roman"/>
+          </w:rPr>
+          <w:t>github.com/</w:t>
+        </w:r>
+        <w:proofErr w:type="spellStart"/>
+        <w:r>
+          <w:rPr>
+            <w:rStyle w:val="Hyperlink"/>
+            <w:rFonts w:ascii="Helvetica Neue" w:eastAsia="Times New Roman" w:hAnsi="Helvetica Neue" w:cs="Times New Roman"/>
+          </w:rPr>
+          <w:t>csantanapr</w:t>
+        </w:r>
+        <w:proofErr w:type="spellEnd"/>
+        <w:r>
+          <w:rPr>
+            <w:rStyle w:val="Hyperlink"/>
+            <w:rFonts w:ascii="Helvetica Neue" w:eastAsia="Times New Roman" w:hAnsi="Helvetica Neue" w:cs="Times New Roman"/>
+          </w:rPr>
+          <w:t>/IC2016-MFP-Hello-Lab</w:t>
+        </w:r>
+      </w:hyperlink>
+      <w:r>
+        <w:rPr>
+          <w:rFonts w:ascii="Helvetica Neue" w:eastAsia="Times New Roman" w:hAnsi="Helvetica Neue" w:cs="Times New Roman"/>
+          <w:color w:val="333333"/>
+        </w:rPr>
+        <w:t xml:space="preserve"> </w:t>
+      </w:r>
     </w:p>
     <w:p>
       <w:pPr>
@@ -981,7 +1894,23 @@
           <w:rFonts w:ascii="Helvetica Neue" w:eastAsia="Times New Roman" w:hAnsi="Helvetica Neue" w:cs="Times New Roman"/>
           <w:color w:val="333333"/>
         </w:rPr>
-        <w:t>During this Lab you will build a Mobile Chat App that leverages the MFP Server and NodeJS using IBM Bluemix.</w:t>
+        <w:t xml:space="preserve">During this Lab you will build a Mobile Chat App that leverages the MFP Server and NodeJS using IBM </w:t>
+      </w:r>
+      <w:proofErr w:type="spellStart"/>
+      <w:r>
+        <w:rPr>
+          <w:rFonts w:ascii="Helvetica Neue" w:eastAsia="Times New Roman" w:hAnsi="Helvetica Neue" w:cs="Times New Roman"/>
+          <w:color w:val="333333"/>
+        </w:rPr>
+        <w:t>Bluemix</w:t>
+      </w:r>
+      <w:proofErr w:type="spellEnd"/>
+      <w:r>
+        <w:rPr>
+          <w:rFonts w:ascii="Helvetica Neue" w:eastAsia="Times New Roman" w:hAnsi="Helvetica Neue" w:cs="Times New Roman"/>
+          <w:color w:val="333333"/>
+        </w:rPr>
+        <w:t>.</w:t>
       </w:r>
     </w:p>
     <w:p>
@@ -1011,7 +1940,7 @@
             <wp:extent cx="2590800" cy="4611149"/>
             <wp:effectExtent l="0" t="0" r="0" b="12065"/>
             <wp:docPr id="1" name="Picture 1" descr="phone chat app">
-              <a:hlinkClick xmlns:a="http://schemas.openxmlformats.org/drawingml/2006/main" r:id="rId13" tgtFrame="&quot;_blank&quot;"/>
+              <a:hlinkClick xmlns:a="http://schemas.openxmlformats.org/drawingml/2006/main" r:id="rId14" tgtFrame="&quot;_blank&quot;"/>
             </wp:docPr>
             <wp:cNvGraphicFramePr>
               <a:graphicFrameLocks xmlns:a="http://schemas.openxmlformats.org/drawingml/2006/main" noChangeAspect="1"/>
@@ -1021,14 +1950,14 @@
                 <pic:pic xmlns:pic="http://schemas.openxmlformats.org/drawingml/2006/picture">
                   <pic:nvPicPr>
                     <pic:cNvPr id="0" name="Picture 1" descr="phone chat app">
-                      <a:hlinkClick r:id="rId13" tgtFrame="&quot;_blank&quot;"/>
+                      <a:hlinkClick r:id="rId14" tgtFrame="&quot;_blank&quot;"/>
                     </pic:cNvPr>
                     <pic:cNvPicPr>
                       <a:picLocks noChangeAspect="1" noChangeArrowheads="1"/>
                     </pic:cNvPicPr>
                   </pic:nvPicPr>
                   <pic:blipFill>
-                    <a:blip r:embed="rId14">
+                    <a:blip r:embed="rId15">
                       <a:extLst>
                         <a:ext uri="{28A0092B-C50C-407E-A947-70E740481C1C}">
                           <a14:useLocalDpi xmlns:a14="http://schemas.microsoft.com/office/drawing/2010/main" val="0"/>
@@ -1090,7 +2019,31 @@
           <w:sz w:val="35"/>
           <w:szCs w:val="35"/>
         </w:rPr>
-        <w:t>1. Bluemix NodeJS Server</w:t>
+        <w:t xml:space="preserve">1. </w:t>
+      </w:r>
+      <w:proofErr w:type="spellStart"/>
+      <w:r>
+        <w:rPr>
+          <w:rFonts w:ascii="Helvetica Neue" w:eastAsia="Times New Roman" w:hAnsi="Helvetica Neue" w:cs="Times New Roman"/>
+          <w:b/>
+          <w:bCs/>
+          <w:color w:val="333333"/>
+          <w:sz w:val="35"/>
+          <w:szCs w:val="35"/>
+        </w:rPr>
+        <w:t>Bluemix</w:t>
+      </w:r>
+      <w:proofErr w:type="spellEnd"/>
+      <w:r>
+        <w:rPr>
+          <w:rFonts w:ascii="Helvetica Neue" w:eastAsia="Times New Roman" w:hAnsi="Helvetica Neue" w:cs="Times New Roman"/>
+          <w:b/>
+          <w:bCs/>
+          <w:color w:val="333333"/>
+          <w:sz w:val="35"/>
+          <w:szCs w:val="35"/>
+        </w:rPr>
+        <w:t xml:space="preserve"> NodeJS Server</w:t>
       </w:r>
     </w:p>
     <w:p>
@@ -1137,7 +2090,7 @@
         </w:rPr>
         <w:t>Login into </w:t>
       </w:r>
-      <w:hyperlink r:id="rId15" w:history="1">
+      <w:hyperlink r:id="rId16" w:history="1">
         <w:r>
           <w:rPr>
             <w:rFonts w:ascii="Helvetica Neue" w:eastAsia="Times New Roman" w:hAnsi="Helvetica Neue" w:cs="Times New Roman"/>
@@ -1206,7 +2159,7 @@
             <wp:extent cx="1968500" cy="406400"/>
             <wp:effectExtent l="0" t="0" r="12700" b="0"/>
             <wp:docPr id="2" name="Picture 2" descr="eploy to Bluemix">
-              <a:hlinkClick xmlns:a="http://schemas.openxmlformats.org/drawingml/2006/main" r:id="rId16" tgtFrame="&quot;_blank&quot;"/>
+              <a:hlinkClick xmlns:a="http://schemas.openxmlformats.org/drawingml/2006/main" r:id="rId17" tgtFrame="&quot;_blank&quot;"/>
             </wp:docPr>
             <wp:cNvGraphicFramePr>
               <a:graphicFrameLocks xmlns:a="http://schemas.openxmlformats.org/drawingml/2006/main" noChangeAspect="1"/>
@@ -1216,14 +2169,14 @@
                 <pic:pic xmlns:pic="http://schemas.openxmlformats.org/drawingml/2006/picture">
                   <pic:nvPicPr>
                     <pic:cNvPr id="0" name="Picture 2" descr="eploy to Bluemix">
-                      <a:hlinkClick r:id="rId16" tgtFrame="&quot;_blank&quot;"/>
+                      <a:hlinkClick r:id="rId17" tgtFrame="&quot;_blank&quot;"/>
                     </pic:cNvPr>
                     <pic:cNvPicPr>
                       <a:picLocks noChangeAspect="1" noChangeArrowheads="1"/>
                     </pic:cNvPicPr>
                   </pic:nvPicPr>
                   <pic:blipFill>
-                    <a:blip r:embed="rId17">
+                    <a:blip r:embed="rId18">
                       <a:extLst>
                         <a:ext uri="{28A0092B-C50C-407E-A947-70E740481C1C}">
                           <a14:useLocalDpi xmlns:a14="http://schemas.microsoft.com/office/drawing/2010/main" val="0"/>
@@ -1275,7 +2228,7 @@
         </w:rPr>
         <w:t>or visit </w:t>
       </w:r>
-      <w:hyperlink r:id="rId18" w:history="1">
+      <w:hyperlink r:id="rId19" w:history="1">
         <w:r>
           <w:rPr>
             <w:rFonts w:ascii="Helvetica Neue" w:hAnsi="Helvetica Neue" w:cs="Times New Roman"/>
@@ -1341,6 +2294,7 @@
         </w:rPr>
         <w:t>Select a unique hostname for your new App, like:"</w:t>
       </w:r>
+      <w:proofErr w:type="spellStart"/>
       <w:r>
         <w:rPr>
           <w:rFonts w:ascii="Helvetica Neue" w:eastAsia="Times New Roman" w:hAnsi="Helvetica Neue" w:cs="Times New Roman"/>
@@ -1350,6 +2304,7 @@
         </w:rPr>
         <w:t>mychat</w:t>
       </w:r>
+      <w:proofErr w:type="spellEnd"/>
       <w:r>
         <w:rPr>
           <w:rFonts w:ascii="Helvetica Neue" w:eastAsia="Times New Roman" w:hAnsi="Helvetica Neue" w:cs="Times New Roman"/>
@@ -1375,9 +2330,17 @@
           <w:rFonts w:ascii="Helvetica Neue" w:eastAsia="Times New Roman" w:hAnsi="Helvetica Neue" w:cs="Times New Roman"/>
           <w:color w:val="333333"/>
         </w:rPr>
-        <w:t>Your app will be assigned a https unique URL like:</w:t>
-      </w:r>
-      <w:hyperlink r:id="rId19" w:history="1">
+        <w:t xml:space="preserve">Your app will be assigned a https unique URL </w:t>
+      </w:r>
+      <w:proofErr w:type="spellStart"/>
+      <w:r>
+        <w:rPr>
+          <w:rFonts w:ascii="Helvetica Neue" w:eastAsia="Times New Roman" w:hAnsi="Helvetica Neue" w:cs="Times New Roman"/>
+          <w:color w:val="333333"/>
+        </w:rPr>
+        <w:t>like:</w:t>
+      </w:r>
+      <w:hyperlink r:id="rId20" w:history="1">
         <w:r>
           <w:rPr>
             <w:rFonts w:ascii="Helvetica Neue" w:eastAsia="Times New Roman" w:hAnsi="Helvetica Neue" w:cs="Times New Roman"/>
@@ -1386,7 +2349,18 @@
             <w:color w:val="4078C0"/>
             <w:u w:val="single"/>
           </w:rPr>
-          <w:t>https://mychat.mybluemix.net</w:t>
+          <w:t>https</w:t>
+        </w:r>
+        <w:proofErr w:type="spellEnd"/>
+        <w:r>
+          <w:rPr>
+            <w:rFonts w:ascii="Helvetica Neue" w:eastAsia="Times New Roman" w:hAnsi="Helvetica Neue" w:cs="Times New Roman"/>
+            <w:b/>
+            <w:bCs/>
+            <w:color w:val="4078C0"/>
+            <w:u w:val="single"/>
+          </w:rPr>
+          <w:t>://mychat.mybluemix.net</w:t>
         </w:r>
       </w:hyperlink>
       <w:r>
@@ -1407,7 +2381,7 @@
             <wp:extent cx="6031865" cy="4422187"/>
             <wp:effectExtent l="0" t="0" r="0" b="0"/>
             <wp:docPr id="3" name="Picture 3" descr="luexmix app deployed">
-              <a:hlinkClick xmlns:a="http://schemas.openxmlformats.org/drawingml/2006/main" r:id="rId20" tgtFrame="&quot;_blank&quot;"/>
+              <a:hlinkClick xmlns:a="http://schemas.openxmlformats.org/drawingml/2006/main" r:id="rId21" tgtFrame="&quot;_blank&quot;"/>
             </wp:docPr>
             <wp:cNvGraphicFramePr>
               <a:graphicFrameLocks xmlns:a="http://schemas.openxmlformats.org/drawingml/2006/main" noChangeAspect="1"/>
@@ -1417,14 +2391,14 @@
                 <pic:pic xmlns:pic="http://schemas.openxmlformats.org/drawingml/2006/picture">
                   <pic:nvPicPr>
                     <pic:cNvPr id="0" name="Picture 3" descr="luexmix app deployed">
-                      <a:hlinkClick r:id="rId20" tgtFrame="&quot;_blank&quot;"/>
+                      <a:hlinkClick r:id="rId21" tgtFrame="&quot;_blank&quot;"/>
                     </pic:cNvPr>
                     <pic:cNvPicPr>
                       <a:picLocks noChangeAspect="1" noChangeArrowheads="1"/>
                     </pic:cNvPicPr>
                   </pic:nvPicPr>
                   <pic:blipFill>
-                    <a:blip r:embed="rId21">
+                    <a:blip r:embed="rId22">
                       <a:extLst>
                         <a:ext uri="{28A0092B-C50C-407E-A947-70E740481C1C}">
                           <a14:useLocalDpi xmlns:a14="http://schemas.microsoft.com/office/drawing/2010/main" val="0"/>
@@ -1501,7 +2475,33 @@
           <w:sz w:val="30"/>
           <w:szCs w:val="30"/>
         </w:rPr>
-        <w:t>1.2 Save the url for your new Chat Service</w:t>
+        <w:t xml:space="preserve">1.2 Save the </w:t>
+      </w:r>
+      <w:proofErr w:type="spellStart"/>
+      <w:proofErr w:type="gramStart"/>
+      <w:r>
+        <w:rPr>
+          <w:rFonts w:ascii="Helvetica Neue" w:eastAsia="Times New Roman" w:hAnsi="Helvetica Neue" w:cs="Times New Roman"/>
+          <w:b/>
+          <w:bCs/>
+          <w:color w:val="333333"/>
+          <w:sz w:val="30"/>
+          <w:szCs w:val="30"/>
+        </w:rPr>
+        <w:t>url</w:t>
+      </w:r>
+      <w:proofErr w:type="spellEnd"/>
+      <w:proofErr w:type="gramEnd"/>
+      <w:r>
+        <w:rPr>
+          <w:rFonts w:ascii="Helvetica Neue" w:eastAsia="Times New Roman" w:hAnsi="Helvetica Neue" w:cs="Times New Roman"/>
+          <w:b/>
+          <w:bCs/>
+          <w:color w:val="333333"/>
+          <w:sz w:val="30"/>
+          <w:szCs w:val="30"/>
+        </w:rPr>
+        <w:t xml:space="preserve"> for your new Chat Service</w:t>
       </w:r>
     </w:p>
     <w:p>
@@ -1534,7 +2534,7 @@
             <wp:extent cx="2032000" cy="419100"/>
             <wp:effectExtent l="0" t="0" r="0" b="12700"/>
             <wp:docPr id="4" name="Picture 4" descr="iew Your APP">
-              <a:hlinkClick xmlns:a="http://schemas.openxmlformats.org/drawingml/2006/main" r:id="rId22" tgtFrame="&quot;_blank&quot;"/>
+              <a:hlinkClick xmlns:a="http://schemas.openxmlformats.org/drawingml/2006/main" r:id="rId23" tgtFrame="&quot;_blank&quot;"/>
             </wp:docPr>
             <wp:cNvGraphicFramePr>
               <a:graphicFrameLocks xmlns:a="http://schemas.openxmlformats.org/drawingml/2006/main" noChangeAspect="1"/>
@@ -1544,14 +2544,14 @@
                 <pic:pic xmlns:pic="http://schemas.openxmlformats.org/drawingml/2006/picture">
                   <pic:nvPicPr>
                     <pic:cNvPr id="0" name="Picture 4" descr="iew Your APP">
-                      <a:hlinkClick r:id="rId22" tgtFrame="&quot;_blank&quot;"/>
+                      <a:hlinkClick r:id="rId23" tgtFrame="&quot;_blank&quot;"/>
                     </pic:cNvPr>
                     <pic:cNvPicPr>
                       <a:picLocks noChangeAspect="1" noChangeArrowheads="1"/>
                     </pic:cNvPicPr>
                   </pic:nvPicPr>
                   <pic:blipFill>
-                    <a:blip r:embed="rId23">
+                    <a:blip r:embed="rId24">
                       <a:extLst>
                         <a:ext uri="{28A0092B-C50C-407E-A947-70E740481C1C}">
                           <a14:useLocalDpi xmlns:a14="http://schemas.microsoft.com/office/drawing/2010/main" val="0"/>
@@ -1596,7 +2596,7 @@
         </w:rPr>
         <w:t xml:space="preserve"> </w:t>
       </w:r>
-      <w:hyperlink r:id="rId24" w:history="1">
+      <w:hyperlink r:id="rId25" w:history="1">
         <w:r>
           <w:rPr>
             <w:rFonts w:ascii="Helvetica Neue" w:eastAsia="Times New Roman" w:hAnsi="Helvetica Neue" w:cs="Times New Roman"/>
@@ -1709,7 +2709,31 @@
           <w:szCs w:val="20"/>
           <w:bdr w:val="none" w:sz="0" w:space="0" w:color="auto" w:frame="1"/>
         </w:rPr>
-        <w:t xml:space="preserve">    $ mfp help     </w:t>
+        <w:t xml:space="preserve">    $ </w:t>
+      </w:r>
+      <w:proofErr w:type="spellStart"/>
+      <w:proofErr w:type="gramStart"/>
+      <w:r>
+        <w:rPr>
+          <w:rFonts w:ascii="Consolas" w:hAnsi="Consolas" w:cs="Courier"/>
+          <w:color w:val="333333"/>
+          <w:sz w:val="20"/>
+          <w:szCs w:val="20"/>
+          <w:bdr w:val="none" w:sz="0" w:space="0" w:color="auto" w:frame="1"/>
+        </w:rPr>
+        <w:t>mfp</w:t>
+      </w:r>
+      <w:proofErr w:type="spellEnd"/>
+      <w:proofErr w:type="gramEnd"/>
+      <w:r>
+        <w:rPr>
+          <w:rFonts w:ascii="Consolas" w:hAnsi="Consolas" w:cs="Courier"/>
+          <w:color w:val="333333"/>
+          <w:sz w:val="20"/>
+          <w:szCs w:val="20"/>
+          <w:bdr w:val="none" w:sz="0" w:space="0" w:color="auto" w:frame="1"/>
+        </w:rPr>
+        <w:t xml:space="preserve"> help     </w:t>
       </w:r>
     </w:p>
     <w:p>
@@ -1758,7 +2782,31 @@
           <w:szCs w:val="20"/>
           <w:bdr w:val="none" w:sz="0" w:space="0" w:color="auto" w:frame="1"/>
         </w:rPr>
-        <w:t xml:space="preserve">$ mfp -v </w:t>
+        <w:t xml:space="preserve">$ </w:t>
+      </w:r>
+      <w:proofErr w:type="spellStart"/>
+      <w:proofErr w:type="gramStart"/>
+      <w:r>
+        <w:rPr>
+          <w:rFonts w:ascii="Consolas" w:hAnsi="Consolas" w:cs="Courier"/>
+          <w:color w:val="333333"/>
+          <w:sz w:val="20"/>
+          <w:szCs w:val="20"/>
+          <w:bdr w:val="none" w:sz="0" w:space="0" w:color="auto" w:frame="1"/>
+        </w:rPr>
+        <w:t>mfp</w:t>
+      </w:r>
+      <w:proofErr w:type="spellEnd"/>
+      <w:proofErr w:type="gramEnd"/>
+      <w:r>
+        <w:rPr>
+          <w:rFonts w:ascii="Consolas" w:hAnsi="Consolas" w:cs="Courier"/>
+          <w:color w:val="333333"/>
+          <w:sz w:val="20"/>
+          <w:szCs w:val="20"/>
+          <w:bdr w:val="none" w:sz="0" w:space="0" w:color="auto" w:frame="1"/>
+        </w:rPr>
+        <w:t xml:space="preserve"> -v </w:t>
       </w:r>
     </w:p>
     <w:p>
@@ -1926,7 +2974,29 @@
           <w:szCs w:val="20"/>
           <w:bdr w:val="none" w:sz="0" w:space="0" w:color="auto" w:frame="1"/>
         </w:rPr>
-        <w:t xml:space="preserve">    $ cd MFPBackend </w:t>
+        <w:t xml:space="preserve">    $ cd </w:t>
+      </w:r>
+      <w:proofErr w:type="spellStart"/>
+      <w:r>
+        <w:rPr>
+          <w:rFonts w:ascii="Consolas" w:hAnsi="Consolas" w:cs="Courier"/>
+          <w:color w:val="333333"/>
+          <w:sz w:val="20"/>
+          <w:szCs w:val="20"/>
+          <w:bdr w:val="none" w:sz="0" w:space="0" w:color="auto" w:frame="1"/>
+        </w:rPr>
+        <w:t>MFPBackend</w:t>
+      </w:r>
+      <w:proofErr w:type="spellEnd"/>
+      <w:r>
+        <w:rPr>
+          <w:rFonts w:ascii="Consolas" w:hAnsi="Consolas" w:cs="Courier"/>
+          <w:color w:val="333333"/>
+          <w:sz w:val="20"/>
+          <w:szCs w:val="20"/>
+          <w:bdr w:val="none" w:sz="0" w:space="0" w:color="auto" w:frame="1"/>
+        </w:rPr>
+        <w:t xml:space="preserve"> </w:t>
       </w:r>
     </w:p>
     <w:p>
@@ -1985,7 +3055,31 @@
           <w:szCs w:val="20"/>
           <w:bdr w:val="none" w:sz="0" w:space="0" w:color="auto" w:frame="1"/>
         </w:rPr>
-        <w:t xml:space="preserve">    $ mfp start </w:t>
+        <w:t xml:space="preserve">    $ </w:t>
+      </w:r>
+      <w:proofErr w:type="spellStart"/>
+      <w:proofErr w:type="gramStart"/>
+      <w:r>
+        <w:rPr>
+          <w:rFonts w:ascii="Consolas" w:hAnsi="Consolas" w:cs="Courier"/>
+          <w:color w:val="333333"/>
+          <w:sz w:val="20"/>
+          <w:szCs w:val="20"/>
+          <w:bdr w:val="none" w:sz="0" w:space="0" w:color="auto" w:frame="1"/>
+        </w:rPr>
+        <w:t>mfp</w:t>
+      </w:r>
+      <w:proofErr w:type="spellEnd"/>
+      <w:proofErr w:type="gramEnd"/>
+      <w:r>
+        <w:rPr>
+          <w:rFonts w:ascii="Consolas" w:hAnsi="Consolas" w:cs="Courier"/>
+          <w:color w:val="333333"/>
+          <w:sz w:val="20"/>
+          <w:szCs w:val="20"/>
+          <w:bdr w:val="none" w:sz="0" w:space="0" w:color="auto" w:frame="1"/>
+        </w:rPr>
+        <w:t xml:space="preserve"> start </w:t>
       </w:r>
     </w:p>
     <w:p>
@@ -2045,7 +3139,31 @@
           <w:szCs w:val="20"/>
           <w:bdr w:val="none" w:sz="0" w:space="0" w:color="auto" w:frame="1"/>
         </w:rPr>
-        <w:t xml:space="preserve">    $ mfp status     </w:t>
+        <w:t xml:space="preserve">    $ </w:t>
+      </w:r>
+      <w:proofErr w:type="spellStart"/>
+      <w:proofErr w:type="gramStart"/>
+      <w:r>
+        <w:rPr>
+          <w:rFonts w:ascii="Consolas" w:hAnsi="Consolas" w:cs="Courier"/>
+          <w:color w:val="333333"/>
+          <w:sz w:val="20"/>
+          <w:szCs w:val="20"/>
+          <w:bdr w:val="none" w:sz="0" w:space="0" w:color="auto" w:frame="1"/>
+        </w:rPr>
+        <w:t>mfp</w:t>
+      </w:r>
+      <w:proofErr w:type="spellEnd"/>
+      <w:proofErr w:type="gramEnd"/>
+      <w:r>
+        <w:rPr>
+          <w:rFonts w:ascii="Consolas" w:hAnsi="Consolas" w:cs="Courier"/>
+          <w:color w:val="333333"/>
+          <w:sz w:val="20"/>
+          <w:szCs w:val="20"/>
+          <w:bdr w:val="none" w:sz="0" w:space="0" w:color="auto" w:frame="1"/>
+        </w:rPr>
+        <w:t xml:space="preserve"> status     </w:t>
       </w:r>
     </w:p>
     <w:p>
@@ -2095,7 +3213,31 @@
           <w:szCs w:val="20"/>
           <w:bdr w:val="none" w:sz="0" w:space="0" w:color="auto" w:frame="1"/>
         </w:rPr>
-        <w:t xml:space="preserve">$ mfp stop     </w:t>
+        <w:t xml:space="preserve">$ </w:t>
+      </w:r>
+      <w:proofErr w:type="spellStart"/>
+      <w:proofErr w:type="gramStart"/>
+      <w:r>
+        <w:rPr>
+          <w:rFonts w:ascii="Consolas" w:hAnsi="Consolas" w:cs="Courier"/>
+          <w:color w:val="333333"/>
+          <w:sz w:val="20"/>
+          <w:szCs w:val="20"/>
+          <w:bdr w:val="none" w:sz="0" w:space="0" w:color="auto" w:frame="1"/>
+        </w:rPr>
+        <w:t>mfp</w:t>
+      </w:r>
+      <w:proofErr w:type="spellEnd"/>
+      <w:proofErr w:type="gramEnd"/>
+      <w:r>
+        <w:rPr>
+          <w:rFonts w:ascii="Consolas" w:hAnsi="Consolas" w:cs="Courier"/>
+          <w:color w:val="333333"/>
+          <w:sz w:val="20"/>
+          <w:szCs w:val="20"/>
+          <w:bdr w:val="none" w:sz="0" w:space="0" w:color="auto" w:frame="1"/>
+        </w:rPr>
+        <w:t xml:space="preserve"> stop     </w:t>
       </w:r>
     </w:p>
     <w:p>
@@ -2144,7 +3286,31 @@
           <w:szCs w:val="20"/>
           <w:bdr w:val="none" w:sz="0" w:space="0" w:color="auto" w:frame="1"/>
         </w:rPr>
-        <w:t xml:space="preserve">$ mfp restart </w:t>
+        <w:t xml:space="preserve">$ </w:t>
+      </w:r>
+      <w:proofErr w:type="spellStart"/>
+      <w:proofErr w:type="gramStart"/>
+      <w:r>
+        <w:rPr>
+          <w:rFonts w:ascii="Consolas" w:hAnsi="Consolas" w:cs="Courier"/>
+          <w:color w:val="333333"/>
+          <w:sz w:val="20"/>
+          <w:szCs w:val="20"/>
+          <w:bdr w:val="none" w:sz="0" w:space="0" w:color="auto" w:frame="1"/>
+        </w:rPr>
+        <w:t>mfp</w:t>
+      </w:r>
+      <w:proofErr w:type="spellEnd"/>
+      <w:proofErr w:type="gramEnd"/>
+      <w:r>
+        <w:rPr>
+          <w:rFonts w:ascii="Consolas" w:hAnsi="Consolas" w:cs="Courier"/>
+          <w:color w:val="333333"/>
+          <w:sz w:val="20"/>
+          <w:szCs w:val="20"/>
+          <w:bdr w:val="none" w:sz="0" w:space="0" w:color="auto" w:frame="1"/>
+        </w:rPr>
+        <w:t xml:space="preserve"> restart </w:t>
       </w:r>
     </w:p>
     <w:p>
@@ -2191,14 +3357,45 @@
         </w:rPr>
         <w:t>Edit </w:t>
       </w:r>
-      <w:r>
-        <w:rPr>
-          <w:rFonts w:ascii="Consolas" w:hAnsi="Consolas" w:cs="Courier"/>
-          <w:color w:val="333333"/>
-          <w:sz w:val="20"/>
-          <w:szCs w:val="20"/>
-        </w:rPr>
-        <w:t>MFPBackend/adapters/ChatService/ChatService-impl.js</w:t>
+      <w:proofErr w:type="spellStart"/>
+      <w:r>
+        <w:rPr>
+          <w:rFonts w:ascii="Consolas" w:hAnsi="Consolas" w:cs="Courier"/>
+          <w:color w:val="333333"/>
+          <w:sz w:val="20"/>
+          <w:szCs w:val="20"/>
+        </w:rPr>
+        <w:t>MFPBackend</w:t>
+      </w:r>
+      <w:proofErr w:type="spellEnd"/>
+      <w:r>
+        <w:rPr>
+          <w:rFonts w:ascii="Consolas" w:hAnsi="Consolas" w:cs="Courier"/>
+          <w:color w:val="333333"/>
+          <w:sz w:val="20"/>
+          <w:szCs w:val="20"/>
+        </w:rPr>
+        <w:t>/adapters/</w:t>
+      </w:r>
+      <w:proofErr w:type="spellStart"/>
+      <w:r>
+        <w:rPr>
+          <w:rFonts w:ascii="Consolas" w:hAnsi="Consolas" w:cs="Courier"/>
+          <w:color w:val="333333"/>
+          <w:sz w:val="20"/>
+          <w:szCs w:val="20"/>
+        </w:rPr>
+        <w:t>ChatService</w:t>
+      </w:r>
+      <w:proofErr w:type="spellEnd"/>
+      <w:r>
+        <w:rPr>
+          <w:rFonts w:ascii="Consolas" w:hAnsi="Consolas" w:cs="Courier"/>
+          <w:color w:val="333333"/>
+          <w:sz w:val="20"/>
+          <w:szCs w:val="20"/>
+        </w:rPr>
+        <w:t>/ChatService-impl.js</w:t>
       </w:r>
     </w:p>
     <w:p>
@@ -2218,7 +3415,39 @@
           <w:rFonts w:ascii="Helvetica Neue" w:hAnsi="Helvetica Neue" w:cs="Times New Roman"/>
           <w:color w:val="333333"/>
         </w:rPr>
-        <w:t>Set the variable chatUrl to the url of your new Chat Service deployed in Step 1</w:t>
+        <w:t xml:space="preserve">Set the variable </w:t>
+      </w:r>
+      <w:proofErr w:type="spellStart"/>
+      <w:r>
+        <w:rPr>
+          <w:rFonts w:ascii="Helvetica Neue" w:hAnsi="Helvetica Neue" w:cs="Times New Roman"/>
+          <w:color w:val="333333"/>
+        </w:rPr>
+        <w:t>chatUrl</w:t>
+      </w:r>
+      <w:proofErr w:type="spellEnd"/>
+      <w:r>
+        <w:rPr>
+          <w:rFonts w:ascii="Helvetica Neue" w:hAnsi="Helvetica Neue" w:cs="Times New Roman"/>
+          <w:color w:val="333333"/>
+        </w:rPr>
+        <w:t xml:space="preserve"> to the </w:t>
+      </w:r>
+      <w:proofErr w:type="spellStart"/>
+      <w:r>
+        <w:rPr>
+          <w:rFonts w:ascii="Helvetica Neue" w:hAnsi="Helvetica Neue" w:cs="Times New Roman"/>
+          <w:color w:val="333333"/>
+        </w:rPr>
+        <w:t>url</w:t>
+      </w:r>
+      <w:proofErr w:type="spellEnd"/>
+      <w:r>
+        <w:rPr>
+          <w:rFonts w:ascii="Helvetica Neue" w:hAnsi="Helvetica Neue" w:cs="Times New Roman"/>
+          <w:color w:val="333333"/>
+        </w:rPr>
+        <w:t xml:space="preserve"> of your new Chat Service deployed in Step 1</w:t>
       </w:r>
     </w:p>
     <w:p>
@@ -2249,6 +3478,8 @@
           <w:szCs w:val="20"/>
         </w:rPr>
       </w:pPr>
+      <w:proofErr w:type="spellStart"/>
+      <w:proofErr w:type="gramStart"/>
       <w:r>
         <w:rPr>
           <w:rFonts w:ascii="Consolas" w:hAnsi="Consolas" w:cs="Courier"/>
@@ -2258,14 +3489,36 @@
         </w:rPr>
         <w:t>var</w:t>
       </w:r>
-      <w:r>
-        <w:rPr>
-          <w:rFonts w:ascii="Consolas" w:hAnsi="Consolas" w:cs="Courier"/>
-          <w:color w:val="333333"/>
-          <w:sz w:val="20"/>
-          <w:szCs w:val="20"/>
-        </w:rPr>
-        <w:t xml:space="preserve"> chatUrl </w:t>
+      <w:proofErr w:type="spellEnd"/>
+      <w:proofErr w:type="gramEnd"/>
+      <w:r>
+        <w:rPr>
+          <w:rFonts w:ascii="Consolas" w:hAnsi="Consolas" w:cs="Courier"/>
+          <w:color w:val="333333"/>
+          <w:sz w:val="20"/>
+          <w:szCs w:val="20"/>
+        </w:rPr>
+        <w:t xml:space="preserve"> </w:t>
+      </w:r>
+      <w:proofErr w:type="spellStart"/>
+      <w:r>
+        <w:rPr>
+          <w:rFonts w:ascii="Consolas" w:hAnsi="Consolas" w:cs="Courier"/>
+          <w:color w:val="333333"/>
+          <w:sz w:val="20"/>
+          <w:szCs w:val="20"/>
+        </w:rPr>
+        <w:t>chatUrl</w:t>
+      </w:r>
+      <w:proofErr w:type="spellEnd"/>
+      <w:r>
+        <w:rPr>
+          <w:rFonts w:ascii="Consolas" w:hAnsi="Consolas" w:cs="Courier"/>
+          <w:color w:val="333333"/>
+          <w:sz w:val="20"/>
+          <w:szCs w:val="20"/>
+        </w:rPr>
+        <w:t xml:space="preserve"> </w:t>
       </w:r>
       <w:r>
         <w:rPr>
@@ -2385,7 +3638,29 @@
           <w:szCs w:val="20"/>
           <w:bdr w:val="none" w:sz="0" w:space="0" w:color="auto" w:frame="1"/>
         </w:rPr>
-        <w:t xml:space="preserve">    $ cd adapters/ChatService/ </w:t>
+        <w:t xml:space="preserve">    $ cd adapters/</w:t>
+      </w:r>
+      <w:proofErr w:type="spellStart"/>
+      <w:r>
+        <w:rPr>
+          <w:rFonts w:ascii="Consolas" w:hAnsi="Consolas" w:cs="Courier"/>
+          <w:color w:val="333333"/>
+          <w:sz w:val="20"/>
+          <w:szCs w:val="20"/>
+          <w:bdr w:val="none" w:sz="0" w:space="0" w:color="auto" w:frame="1"/>
+        </w:rPr>
+        <w:t>ChatService</w:t>
+      </w:r>
+      <w:proofErr w:type="spellEnd"/>
+      <w:r>
+        <w:rPr>
+          <w:rFonts w:ascii="Consolas" w:hAnsi="Consolas" w:cs="Courier"/>
+          <w:color w:val="333333"/>
+          <w:sz w:val="20"/>
+          <w:szCs w:val="20"/>
+          <w:bdr w:val="none" w:sz="0" w:space="0" w:color="auto" w:frame="1"/>
+        </w:rPr>
+        <w:t xml:space="preserve">/ </w:t>
       </w:r>
     </w:p>
     <w:p>
@@ -2444,7 +3719,31 @@
           <w:szCs w:val="20"/>
           <w:bdr w:val="none" w:sz="0" w:space="0" w:color="auto" w:frame="1"/>
         </w:rPr>
-        <w:t xml:space="preserve">    $ mfp push </w:t>
+        <w:t xml:space="preserve">    $ </w:t>
+      </w:r>
+      <w:proofErr w:type="spellStart"/>
+      <w:proofErr w:type="gramStart"/>
+      <w:r>
+        <w:rPr>
+          <w:rFonts w:ascii="Consolas" w:hAnsi="Consolas" w:cs="Courier"/>
+          <w:color w:val="333333"/>
+          <w:sz w:val="20"/>
+          <w:szCs w:val="20"/>
+          <w:bdr w:val="none" w:sz="0" w:space="0" w:color="auto" w:frame="1"/>
+        </w:rPr>
+        <w:t>mfp</w:t>
+      </w:r>
+      <w:proofErr w:type="spellEnd"/>
+      <w:proofErr w:type="gramEnd"/>
+      <w:r>
+        <w:rPr>
+          <w:rFonts w:ascii="Consolas" w:hAnsi="Consolas" w:cs="Courier"/>
+          <w:color w:val="333333"/>
+          <w:sz w:val="20"/>
+          <w:szCs w:val="20"/>
+          <w:bdr w:val="none" w:sz="0" w:space="0" w:color="auto" w:frame="1"/>
+        </w:rPr>
+        <w:t xml:space="preserve"> push </w:t>
       </w:r>
     </w:p>
     <w:p>
@@ -2503,7 +3802,31 @@
           <w:szCs w:val="20"/>
           <w:bdr w:val="none" w:sz="0" w:space="0" w:color="auto" w:frame="1"/>
         </w:rPr>
-        <w:t xml:space="preserve">    $ mfp console </w:t>
+        <w:t xml:space="preserve">    $ </w:t>
+      </w:r>
+      <w:proofErr w:type="spellStart"/>
+      <w:proofErr w:type="gramStart"/>
+      <w:r>
+        <w:rPr>
+          <w:rFonts w:ascii="Consolas" w:hAnsi="Consolas" w:cs="Courier"/>
+          <w:color w:val="333333"/>
+          <w:sz w:val="20"/>
+          <w:szCs w:val="20"/>
+          <w:bdr w:val="none" w:sz="0" w:space="0" w:color="auto" w:frame="1"/>
+        </w:rPr>
+        <w:t>mfp</w:t>
+      </w:r>
+      <w:proofErr w:type="spellEnd"/>
+      <w:proofErr w:type="gramEnd"/>
+      <w:r>
+        <w:rPr>
+          <w:rFonts w:ascii="Consolas" w:hAnsi="Consolas" w:cs="Courier"/>
+          <w:color w:val="333333"/>
+          <w:sz w:val="20"/>
+          <w:szCs w:val="20"/>
+          <w:bdr w:val="none" w:sz="0" w:space="0" w:color="auto" w:frame="1"/>
+        </w:rPr>
+        <w:t xml:space="preserve"> console </w:t>
       </w:r>
     </w:p>
     <w:p>
@@ -2525,7 +3848,7 @@
             <wp:extent cx="6730381" cy="5358583"/>
             <wp:effectExtent l="0" t="0" r="635" b="1270"/>
             <wp:docPr id="5" name="Picture 5" descr="dapter deployed on console">
-              <a:hlinkClick xmlns:a="http://schemas.openxmlformats.org/drawingml/2006/main" r:id="rId25" tgtFrame="&quot;_blank&quot;"/>
+              <a:hlinkClick xmlns:a="http://schemas.openxmlformats.org/drawingml/2006/main" r:id="rId26" tgtFrame="&quot;_blank&quot;"/>
             </wp:docPr>
             <wp:cNvGraphicFramePr>
               <a:graphicFrameLocks xmlns:a="http://schemas.openxmlformats.org/drawingml/2006/main" noChangeAspect="1"/>
@@ -2535,14 +3858,14 @@
                 <pic:pic xmlns:pic="http://schemas.openxmlformats.org/drawingml/2006/picture">
                   <pic:nvPicPr>
                     <pic:cNvPr id="0" name="Picture 5" descr="dapter deployed on console">
-                      <a:hlinkClick r:id="rId25" tgtFrame="&quot;_blank&quot;"/>
+                      <a:hlinkClick r:id="rId26" tgtFrame="&quot;_blank&quot;"/>
                     </pic:cNvPr>
                     <pic:cNvPicPr>
                       <a:picLocks noChangeAspect="1" noChangeArrowheads="1"/>
                     </pic:cNvPicPr>
                   </pic:nvPicPr>
                   <pic:blipFill>
-                    <a:blip r:embed="rId26">
+                    <a:blip r:embed="rId27">
                       <a:extLst>
                         <a:ext uri="{28A0092B-C50C-407E-A947-70E740481C1C}">
                           <a14:useLocalDpi xmlns:a14="http://schemas.microsoft.com/office/drawing/2010/main" val="0"/>
@@ -2591,8 +3914,17 @@
           <w:rFonts w:ascii="Helvetica Neue" w:eastAsia="Times New Roman" w:hAnsi="Helvetica Neue" w:cs="Times New Roman"/>
           <w:color w:val="333333"/>
         </w:rPr>
-        <w:t>Test the adapter and verify that returns the correct chat url</w:t>
-      </w:r>
+        <w:t xml:space="preserve">Test the adapter and verify that returns the correct chat </w:t>
+      </w:r>
+      <w:proofErr w:type="spellStart"/>
+      <w:r>
+        <w:rPr>
+          <w:rFonts w:ascii="Helvetica Neue" w:eastAsia="Times New Roman" w:hAnsi="Helvetica Neue" w:cs="Times New Roman"/>
+          <w:color w:val="333333"/>
+        </w:rPr>
+        <w:t>url</w:t>
+      </w:r>
+      <w:proofErr w:type="spellEnd"/>
     </w:p>
     <w:p>
       <w:pPr>
@@ -2630,7 +3962,75 @@
           <w:szCs w:val="20"/>
           <w:bdr w:val="none" w:sz="0" w:space="0" w:color="auto" w:frame="1"/>
         </w:rPr>
-        <w:t xml:space="preserve">    $ mfp adapter call ChatService/getChatServiceInfo </w:t>
+        <w:t xml:space="preserve">    $ </w:t>
+      </w:r>
+      <w:proofErr w:type="spellStart"/>
+      <w:proofErr w:type="gramStart"/>
+      <w:r>
+        <w:rPr>
+          <w:rFonts w:ascii="Consolas" w:hAnsi="Consolas" w:cs="Courier"/>
+          <w:color w:val="333333"/>
+          <w:sz w:val="20"/>
+          <w:szCs w:val="20"/>
+          <w:bdr w:val="none" w:sz="0" w:space="0" w:color="auto" w:frame="1"/>
+        </w:rPr>
+        <w:t>mfp</w:t>
+      </w:r>
+      <w:proofErr w:type="spellEnd"/>
+      <w:proofErr w:type="gramEnd"/>
+      <w:r>
+        <w:rPr>
+          <w:rFonts w:ascii="Consolas" w:hAnsi="Consolas" w:cs="Courier"/>
+          <w:color w:val="333333"/>
+          <w:sz w:val="20"/>
+          <w:szCs w:val="20"/>
+          <w:bdr w:val="none" w:sz="0" w:space="0" w:color="auto" w:frame="1"/>
+        </w:rPr>
+        <w:t xml:space="preserve"> adapter call </w:t>
+      </w:r>
+      <w:proofErr w:type="spellStart"/>
+      <w:r>
+        <w:rPr>
+          <w:rFonts w:ascii="Consolas" w:hAnsi="Consolas" w:cs="Courier"/>
+          <w:color w:val="333333"/>
+          <w:sz w:val="20"/>
+          <w:szCs w:val="20"/>
+          <w:bdr w:val="none" w:sz="0" w:space="0" w:color="auto" w:frame="1"/>
+        </w:rPr>
+        <w:t>ChatService</w:t>
+      </w:r>
+      <w:proofErr w:type="spellEnd"/>
+      <w:r>
+        <w:rPr>
+          <w:rFonts w:ascii="Consolas" w:hAnsi="Consolas" w:cs="Courier"/>
+          <w:color w:val="333333"/>
+          <w:sz w:val="20"/>
+          <w:szCs w:val="20"/>
+          <w:bdr w:val="none" w:sz="0" w:space="0" w:color="auto" w:frame="1"/>
+        </w:rPr>
+        <w:t>/</w:t>
+      </w:r>
+      <w:proofErr w:type="spellStart"/>
+      <w:r>
+        <w:rPr>
+          <w:rFonts w:ascii="Consolas" w:hAnsi="Consolas" w:cs="Courier"/>
+          <w:color w:val="333333"/>
+          <w:sz w:val="20"/>
+          <w:szCs w:val="20"/>
+          <w:bdr w:val="none" w:sz="0" w:space="0" w:color="auto" w:frame="1"/>
+        </w:rPr>
+        <w:t>getChatServiceInfo</w:t>
+      </w:r>
+      <w:proofErr w:type="spellEnd"/>
+      <w:r>
+        <w:rPr>
+          <w:rFonts w:ascii="Consolas" w:hAnsi="Consolas" w:cs="Courier"/>
+          <w:color w:val="333333"/>
+          <w:sz w:val="20"/>
+          <w:szCs w:val="20"/>
+          <w:bdr w:val="none" w:sz="0" w:space="0" w:color="auto" w:frame="1"/>
+        </w:rPr>
+        <w:t xml:space="preserve"> </w:t>
       </w:r>
     </w:p>
     <w:p>
@@ -2650,7 +4050,23 @@
           <w:rFonts w:ascii="Helvetica Neue" w:eastAsia="Times New Roman" w:hAnsi="Helvetica Neue" w:cs="Times New Roman"/>
           <w:color w:val="333333"/>
         </w:rPr>
-        <w:t>The command will return a response with the url of your nodejs app</w:t>
+        <w:t xml:space="preserve">The command will return a response with the </w:t>
+      </w:r>
+      <w:proofErr w:type="spellStart"/>
+      <w:r>
+        <w:rPr>
+          <w:rFonts w:ascii="Helvetica Neue" w:eastAsia="Times New Roman" w:hAnsi="Helvetica Neue" w:cs="Times New Roman"/>
+          <w:color w:val="333333"/>
+        </w:rPr>
+        <w:t>url</w:t>
+      </w:r>
+      <w:proofErr w:type="spellEnd"/>
+      <w:r>
+        <w:rPr>
+          <w:rFonts w:ascii="Helvetica Neue" w:eastAsia="Times New Roman" w:hAnsi="Helvetica Neue" w:cs="Times New Roman"/>
+          <w:color w:val="333333"/>
+        </w:rPr>
+        <w:t xml:space="preserve"> of your nodejs app</w:t>
       </w:r>
     </w:p>
     <w:p>
@@ -2715,7 +4131,78 @@
           <w:sz w:val="20"/>
           <w:szCs w:val="20"/>
         </w:rPr>
-        <w:t>'/MFPBackend/adapters/ChatService/getChatServiceInfo?params=[]'</w:t>
+        <w:t>'/</w:t>
+      </w:r>
+      <w:proofErr w:type="spellStart"/>
+      <w:r>
+        <w:rPr>
+          <w:rFonts w:ascii="Consolas" w:hAnsi="Consolas" w:cs="Courier"/>
+          <w:color w:val="183691"/>
+          <w:sz w:val="20"/>
+          <w:szCs w:val="20"/>
+        </w:rPr>
+        <w:t>MFPBackend</w:t>
+      </w:r>
+      <w:proofErr w:type="spellEnd"/>
+      <w:r>
+        <w:rPr>
+          <w:rFonts w:ascii="Consolas" w:hAnsi="Consolas" w:cs="Courier"/>
+          <w:color w:val="183691"/>
+          <w:sz w:val="20"/>
+          <w:szCs w:val="20"/>
+        </w:rPr>
+        <w:t>/adapters/</w:t>
+      </w:r>
+      <w:proofErr w:type="spellStart"/>
+      <w:r>
+        <w:rPr>
+          <w:rFonts w:ascii="Consolas" w:hAnsi="Consolas" w:cs="Courier"/>
+          <w:color w:val="183691"/>
+          <w:sz w:val="20"/>
+          <w:szCs w:val="20"/>
+        </w:rPr>
+        <w:t>ChatService</w:t>
+      </w:r>
+      <w:proofErr w:type="spellEnd"/>
+      <w:r>
+        <w:rPr>
+          <w:rFonts w:ascii="Consolas" w:hAnsi="Consolas" w:cs="Courier"/>
+          <w:color w:val="183691"/>
+          <w:sz w:val="20"/>
+          <w:szCs w:val="20"/>
+        </w:rPr>
+        <w:t>/</w:t>
+      </w:r>
+      <w:proofErr w:type="spellStart"/>
+      <w:r>
+        <w:rPr>
+          <w:rFonts w:ascii="Consolas" w:hAnsi="Consolas" w:cs="Courier"/>
+          <w:color w:val="183691"/>
+          <w:sz w:val="20"/>
+          <w:szCs w:val="20"/>
+        </w:rPr>
+        <w:t>getChatServiceInfo</w:t>
+      </w:r>
+      <w:proofErr w:type="gramStart"/>
+      <w:r>
+        <w:rPr>
+          <w:rFonts w:ascii="Consolas" w:hAnsi="Consolas" w:cs="Courier"/>
+          <w:color w:val="183691"/>
+          <w:sz w:val="20"/>
+          <w:szCs w:val="20"/>
+        </w:rPr>
+        <w:t>?params</w:t>
+      </w:r>
+      <w:proofErr w:type="spellEnd"/>
+      <w:proofErr w:type="gramEnd"/>
+      <w:r>
+        <w:rPr>
+          <w:rFonts w:ascii="Consolas" w:hAnsi="Consolas" w:cs="Courier"/>
+          <w:color w:val="183691"/>
+          <w:sz w:val="20"/>
+          <w:szCs w:val="20"/>
+        </w:rPr>
+        <w:t>=[]'</w:t>
       </w:r>
     </w:p>
     <w:p>
@@ -2818,8 +4305,19 @@
           <w:sz w:val="20"/>
           <w:szCs w:val="20"/>
         </w:rPr>
-        <w:t xml:space="preserve">     {       </w:t>
-      </w:r>
+        <w:t xml:space="preserve">     </w:t>
+      </w:r>
+      <w:proofErr w:type="gramStart"/>
+      <w:r>
+        <w:rPr>
+          <w:rFonts w:ascii="Consolas" w:hAnsi="Consolas" w:cs="Courier"/>
+          <w:color w:val="333333"/>
+          <w:sz w:val="20"/>
+          <w:szCs w:val="20"/>
+        </w:rPr>
+        <w:t xml:space="preserve">{       </w:t>
+      </w:r>
+      <w:proofErr w:type="gramEnd"/>
     </w:p>
     <w:p>
       <w:pPr>
@@ -2865,7 +4363,29 @@
           <w:sz w:val="20"/>
           <w:szCs w:val="20"/>
         </w:rPr>
-        <w:t>"isSuccessful"</w:t>
+        <w:t>"</w:t>
+      </w:r>
+      <w:proofErr w:type="spellStart"/>
+      <w:proofErr w:type="gramStart"/>
+      <w:r>
+        <w:rPr>
+          <w:rFonts w:ascii="Consolas" w:hAnsi="Consolas" w:cs="Courier"/>
+          <w:color w:val="183691"/>
+          <w:sz w:val="20"/>
+          <w:szCs w:val="20"/>
+        </w:rPr>
+        <w:t>isSuccessful</w:t>
+      </w:r>
+      <w:proofErr w:type="spellEnd"/>
+      <w:proofErr w:type="gramEnd"/>
+      <w:r>
+        <w:rPr>
+          <w:rFonts w:ascii="Consolas" w:hAnsi="Consolas" w:cs="Courier"/>
+          <w:color w:val="183691"/>
+          <w:sz w:val="20"/>
+          <w:szCs w:val="20"/>
+        </w:rPr>
+        <w:t>"</w:t>
       </w:r>
       <w:r>
         <w:rPr>
@@ -2948,7 +4468,29 @@
           <w:sz w:val="20"/>
           <w:szCs w:val="20"/>
         </w:rPr>
-        <w:t>"chatUrl"</w:t>
+        <w:t>"</w:t>
+      </w:r>
+      <w:proofErr w:type="spellStart"/>
+      <w:proofErr w:type="gramStart"/>
+      <w:r>
+        <w:rPr>
+          <w:rFonts w:ascii="Consolas" w:hAnsi="Consolas" w:cs="Courier"/>
+          <w:color w:val="183691"/>
+          <w:sz w:val="20"/>
+          <w:szCs w:val="20"/>
+        </w:rPr>
+        <w:t>chatUrl</w:t>
+      </w:r>
+      <w:proofErr w:type="spellEnd"/>
+      <w:proofErr w:type="gramEnd"/>
+      <w:r>
+        <w:rPr>
+          <w:rFonts w:ascii="Consolas" w:hAnsi="Consolas" w:cs="Courier"/>
+          <w:color w:val="183691"/>
+          <w:sz w:val="20"/>
+          <w:szCs w:val="20"/>
+        </w:rPr>
+        <w:t>"</w:t>
       </w:r>
       <w:r>
         <w:rPr>
@@ -3134,7 +4676,95 @@
           <w:szCs w:val="20"/>
           <w:bdr w:val="none" w:sz="0" w:space="0" w:color="auto" w:frame="1"/>
         </w:rPr>
-        <w:t xml:space="preserve">    $ cd ../../../MFPApp </w:t>
+        <w:t xml:space="preserve">    $ </w:t>
+      </w:r>
+      <w:proofErr w:type="gramStart"/>
+      <w:r>
+        <w:rPr>
+          <w:rFonts w:ascii="Consolas" w:hAnsi="Consolas" w:cs="Courier"/>
+          <w:color w:val="333333"/>
+          <w:sz w:val="20"/>
+          <w:szCs w:val="20"/>
+          <w:bdr w:val="none" w:sz="0" w:space="0" w:color="auto" w:frame="1"/>
+        </w:rPr>
+        <w:t>cd ..</w:t>
+      </w:r>
+      <w:proofErr w:type="gramEnd"/>
+      <w:r>
+        <w:rPr>
+          <w:rFonts w:ascii="Consolas" w:hAnsi="Consolas" w:cs="Courier"/>
+          <w:color w:val="333333"/>
+          <w:sz w:val="20"/>
+          <w:szCs w:val="20"/>
+          <w:bdr w:val="none" w:sz="0" w:space="0" w:color="auto" w:frame="1"/>
+        </w:rPr>
+        <w:t>/</w:t>
+      </w:r>
+      <w:proofErr w:type="gramStart"/>
+      <w:r>
+        <w:rPr>
+          <w:rFonts w:ascii="Consolas" w:hAnsi="Consolas" w:cs="Courier"/>
+          <w:color w:val="333333"/>
+          <w:sz w:val="20"/>
+          <w:szCs w:val="20"/>
+          <w:bdr w:val="none" w:sz="0" w:space="0" w:color="auto" w:frame="1"/>
+        </w:rPr>
+        <w:t>..</w:t>
+      </w:r>
+      <w:proofErr w:type="gramEnd"/>
+      <w:r>
+        <w:rPr>
+          <w:rFonts w:ascii="Consolas" w:hAnsi="Consolas" w:cs="Courier"/>
+          <w:color w:val="333333"/>
+          <w:sz w:val="20"/>
+          <w:szCs w:val="20"/>
+          <w:bdr w:val="none" w:sz="0" w:space="0" w:color="auto" w:frame="1"/>
+        </w:rPr>
+        <w:t>/</w:t>
+      </w:r>
+      <w:proofErr w:type="gramStart"/>
+      <w:r>
+        <w:rPr>
+          <w:rFonts w:ascii="Consolas" w:hAnsi="Consolas" w:cs="Courier"/>
+          <w:color w:val="333333"/>
+          <w:sz w:val="20"/>
+          <w:szCs w:val="20"/>
+          <w:bdr w:val="none" w:sz="0" w:space="0" w:color="auto" w:frame="1"/>
+        </w:rPr>
+        <w:t>..</w:t>
+      </w:r>
+      <w:proofErr w:type="gramEnd"/>
+      <w:r>
+        <w:rPr>
+          <w:rFonts w:ascii="Consolas" w:hAnsi="Consolas" w:cs="Courier"/>
+          <w:color w:val="333333"/>
+          <w:sz w:val="20"/>
+          <w:szCs w:val="20"/>
+          <w:bdr w:val="none" w:sz="0" w:space="0" w:color="auto" w:frame="1"/>
+        </w:rPr>
+        <w:t>/</w:t>
+      </w:r>
+      <w:proofErr w:type="spellStart"/>
+      <w:r>
+        <w:rPr>
+          <w:rFonts w:ascii="Consolas" w:hAnsi="Consolas" w:cs="Courier"/>
+          <w:color w:val="333333"/>
+          <w:sz w:val="20"/>
+          <w:szCs w:val="20"/>
+          <w:bdr w:val="none" w:sz="0" w:space="0" w:color="auto" w:frame="1"/>
+        </w:rPr>
+        <w:t>MFPApp</w:t>
+      </w:r>
+      <w:proofErr w:type="spellEnd"/>
+      <w:r>
+        <w:rPr>
+          <w:rFonts w:ascii="Consolas" w:hAnsi="Consolas" w:cs="Courier"/>
+          <w:color w:val="333333"/>
+          <w:sz w:val="20"/>
+          <w:szCs w:val="20"/>
+          <w:bdr w:val="none" w:sz="0" w:space="0" w:color="auto" w:frame="1"/>
+        </w:rPr>
+        <w:t xml:space="preserve"> </w:t>
       </w:r>
     </w:p>
     <w:p>
@@ -3154,8 +4784,17 @@
           <w:rFonts w:ascii="Helvetica Neue" w:eastAsia="Times New Roman" w:hAnsi="Helvetica Neue" w:cs="Times New Roman"/>
           <w:color w:val="333333"/>
         </w:rPr>
-        <w:t>Use the MFP-CLI to add the Cordova Platform iOS</w:t>
-      </w:r>
+        <w:t xml:space="preserve">Use the MFP-CLI to add the Cordova Platform </w:t>
+      </w:r>
+      <w:proofErr w:type="spellStart"/>
+      <w:r>
+        <w:rPr>
+          <w:rFonts w:ascii="Helvetica Neue" w:eastAsia="Times New Roman" w:hAnsi="Helvetica Neue" w:cs="Times New Roman"/>
+          <w:color w:val="333333"/>
+        </w:rPr>
+        <w:t>iOS</w:t>
+      </w:r>
+      <w:proofErr w:type="spellEnd"/>
     </w:p>
     <w:p>
       <w:pPr>
@@ -3193,7 +4832,75 @@
           <w:szCs w:val="20"/>
           <w:bdr w:val="none" w:sz="0" w:space="0" w:color="auto" w:frame="1"/>
         </w:rPr>
-        <w:t xml:space="preserve">    $ mfp cordova platform add ios </w:t>
+        <w:t xml:space="preserve">    $ </w:t>
+      </w:r>
+      <w:proofErr w:type="spellStart"/>
+      <w:proofErr w:type="gramStart"/>
+      <w:r>
+        <w:rPr>
+          <w:rFonts w:ascii="Consolas" w:hAnsi="Consolas" w:cs="Courier"/>
+          <w:color w:val="333333"/>
+          <w:sz w:val="20"/>
+          <w:szCs w:val="20"/>
+          <w:bdr w:val="none" w:sz="0" w:space="0" w:color="auto" w:frame="1"/>
+        </w:rPr>
+        <w:t>mfp</w:t>
+      </w:r>
+      <w:proofErr w:type="spellEnd"/>
+      <w:proofErr w:type="gramEnd"/>
+      <w:r>
+        <w:rPr>
+          <w:rFonts w:ascii="Consolas" w:hAnsi="Consolas" w:cs="Courier"/>
+          <w:color w:val="333333"/>
+          <w:sz w:val="20"/>
+          <w:szCs w:val="20"/>
+          <w:bdr w:val="none" w:sz="0" w:space="0" w:color="auto" w:frame="1"/>
+        </w:rPr>
+        <w:t xml:space="preserve"> </w:t>
+      </w:r>
+      <w:proofErr w:type="spellStart"/>
+      <w:r>
+        <w:rPr>
+          <w:rFonts w:ascii="Consolas" w:hAnsi="Consolas" w:cs="Courier"/>
+          <w:color w:val="333333"/>
+          <w:sz w:val="20"/>
+          <w:szCs w:val="20"/>
+          <w:bdr w:val="none" w:sz="0" w:space="0" w:color="auto" w:frame="1"/>
+        </w:rPr>
+        <w:t>cordova</w:t>
+      </w:r>
+      <w:proofErr w:type="spellEnd"/>
+      <w:r>
+        <w:rPr>
+          <w:rFonts w:ascii="Consolas" w:hAnsi="Consolas" w:cs="Courier"/>
+          <w:color w:val="333333"/>
+          <w:sz w:val="20"/>
+          <w:szCs w:val="20"/>
+          <w:bdr w:val="none" w:sz="0" w:space="0" w:color="auto" w:frame="1"/>
+        </w:rPr>
+        <w:t xml:space="preserve"> platform add </w:t>
+      </w:r>
+      <w:proofErr w:type="spellStart"/>
+      <w:r>
+        <w:rPr>
+          <w:rFonts w:ascii="Consolas" w:hAnsi="Consolas" w:cs="Courier"/>
+          <w:color w:val="333333"/>
+          <w:sz w:val="20"/>
+          <w:szCs w:val="20"/>
+          <w:bdr w:val="none" w:sz="0" w:space="0" w:color="auto" w:frame="1"/>
+        </w:rPr>
+        <w:t>ios</w:t>
+      </w:r>
+      <w:proofErr w:type="spellEnd"/>
+      <w:r>
+        <w:rPr>
+          <w:rFonts w:ascii="Consolas" w:hAnsi="Consolas" w:cs="Courier"/>
+          <w:color w:val="333333"/>
+          <w:sz w:val="20"/>
+          <w:szCs w:val="20"/>
+          <w:bdr w:val="none" w:sz="0" w:space="0" w:color="auto" w:frame="1"/>
+        </w:rPr>
+        <w:t xml:space="preserve"> </w:t>
       </w:r>
     </w:p>
     <w:p>
@@ -3277,7 +4984,31 @@
           <w:szCs w:val="20"/>
           <w:bdr w:val="none" w:sz="0" w:space="0" w:color="auto" w:frame="1"/>
         </w:rPr>
-        <w:t xml:space="preserve">    $ mfp push </w:t>
+        <w:t xml:space="preserve">    $ </w:t>
+      </w:r>
+      <w:proofErr w:type="spellStart"/>
+      <w:proofErr w:type="gramStart"/>
+      <w:r>
+        <w:rPr>
+          <w:rFonts w:ascii="Consolas" w:hAnsi="Consolas" w:cs="Courier"/>
+          <w:color w:val="333333"/>
+          <w:sz w:val="20"/>
+          <w:szCs w:val="20"/>
+          <w:bdr w:val="none" w:sz="0" w:space="0" w:color="auto" w:frame="1"/>
+        </w:rPr>
+        <w:t>mfp</w:t>
+      </w:r>
+      <w:proofErr w:type="spellEnd"/>
+      <w:proofErr w:type="gramEnd"/>
+      <w:r>
+        <w:rPr>
+          <w:rFonts w:ascii="Consolas" w:hAnsi="Consolas" w:cs="Courier"/>
+          <w:color w:val="333333"/>
+          <w:sz w:val="20"/>
+          <w:szCs w:val="20"/>
+          <w:bdr w:val="none" w:sz="0" w:space="0" w:color="auto" w:frame="1"/>
+        </w:rPr>
+        <w:t xml:space="preserve"> push </w:t>
       </w:r>
     </w:p>
     <w:p>
@@ -3336,7 +5067,31 @@
           <w:szCs w:val="20"/>
           <w:bdr w:val="none" w:sz="0" w:space="0" w:color="auto" w:frame="1"/>
         </w:rPr>
-        <w:t xml:space="preserve">    $ mfp server info local </w:t>
+        <w:t xml:space="preserve">    $ </w:t>
+      </w:r>
+      <w:proofErr w:type="spellStart"/>
+      <w:proofErr w:type="gramStart"/>
+      <w:r>
+        <w:rPr>
+          <w:rFonts w:ascii="Consolas" w:hAnsi="Consolas" w:cs="Courier"/>
+          <w:color w:val="333333"/>
+          <w:sz w:val="20"/>
+          <w:szCs w:val="20"/>
+          <w:bdr w:val="none" w:sz="0" w:space="0" w:color="auto" w:frame="1"/>
+        </w:rPr>
+        <w:t>mfp</w:t>
+      </w:r>
+      <w:proofErr w:type="spellEnd"/>
+      <w:proofErr w:type="gramEnd"/>
+      <w:r>
+        <w:rPr>
+          <w:rFonts w:ascii="Consolas" w:hAnsi="Consolas" w:cs="Courier"/>
+          <w:color w:val="333333"/>
+          <w:sz w:val="20"/>
+          <w:szCs w:val="20"/>
+          <w:bdr w:val="none" w:sz="0" w:space="0" w:color="auto" w:frame="1"/>
+        </w:rPr>
+        <w:t xml:space="preserve"> server info local </w:t>
       </w:r>
     </w:p>
     <w:p>
@@ -3388,8 +5143,6 @@
           <w:bdr w:val="none" w:sz="0" w:space="0" w:color="auto" w:frame="1"/>
         </w:rPr>
       </w:pPr>
-      <w:bookmarkStart w:id="0" w:name="_GoBack"/>
-      <w:bookmarkEnd w:id="0"/>
       <w:r>
         <w:rPr>
           <w:rFonts w:ascii="Consolas" w:hAnsi="Consolas" w:cs="Courier"/>
@@ -3478,7 +5231,29 @@
           <w:szCs w:val="20"/>
           <w:bdr w:val="none" w:sz="0" w:space="0" w:color="auto" w:frame="1"/>
         </w:rPr>
-        <w:t xml:space="preserve">URL: http://localhost:10080  </w:t>
+        <w:t>URL: http://localhost</w:t>
+      </w:r>
+      <w:proofErr w:type="gramStart"/>
+      <w:r>
+        <w:rPr>
+          <w:rFonts w:ascii="Consolas" w:hAnsi="Consolas" w:cs="Courier"/>
+          <w:color w:val="333333"/>
+          <w:sz w:val="20"/>
+          <w:szCs w:val="20"/>
+          <w:bdr w:val="none" w:sz="0" w:space="0" w:color="auto" w:frame="1"/>
+        </w:rPr>
+        <w:t>:10080</w:t>
+      </w:r>
+      <w:proofErr w:type="gramEnd"/>
+      <w:r>
+        <w:rPr>
+          <w:rFonts w:ascii="Consolas" w:hAnsi="Consolas" w:cs="Courier"/>
+          <w:color w:val="333333"/>
+          <w:sz w:val="20"/>
+          <w:szCs w:val="20"/>
+          <w:bdr w:val="none" w:sz="0" w:space="0" w:color="auto" w:frame="1"/>
+        </w:rPr>
+        <w:t xml:space="preserve">  </w:t>
       </w:r>
     </w:p>
     <w:p>
@@ -3638,7 +5413,29 @@
           <w:szCs w:val="20"/>
           <w:bdr w:val="none" w:sz="0" w:space="0" w:color="auto" w:frame="1"/>
         </w:rPr>
-        <w:t xml:space="preserve">Runtime: MFPBackend  </w:t>
+        <w:t xml:space="preserve">Runtime: </w:t>
+      </w:r>
+      <w:proofErr w:type="spellStart"/>
+      <w:r>
+        <w:rPr>
+          <w:rFonts w:ascii="Consolas" w:hAnsi="Consolas" w:cs="Courier"/>
+          <w:color w:val="333333"/>
+          <w:sz w:val="20"/>
+          <w:szCs w:val="20"/>
+          <w:bdr w:val="none" w:sz="0" w:space="0" w:color="auto" w:frame="1"/>
+        </w:rPr>
+        <w:t>MFPBackend</w:t>
+      </w:r>
+      <w:proofErr w:type="spellEnd"/>
+      <w:r>
+        <w:rPr>
+          <w:rFonts w:ascii="Consolas" w:hAnsi="Consolas" w:cs="Courier"/>
+          <w:color w:val="333333"/>
+          <w:sz w:val="20"/>
+          <w:szCs w:val="20"/>
+          <w:bdr w:val="none" w:sz="0" w:space="0" w:color="auto" w:frame="1"/>
+        </w:rPr>
+        <w:t xml:space="preserve">  </w:t>
       </w:r>
     </w:p>
     <w:p>
@@ -3728,7 +5525,29 @@
           <w:szCs w:val="20"/>
           <w:bdr w:val="none" w:sz="0" w:space="0" w:color="auto" w:frame="1"/>
         </w:rPr>
-        <w:t xml:space="preserve">IC2016Chat, v1.0.0 - Hybrid (iphone)  </w:t>
+        <w:t>IC2016Chat, v1.0.0 - Hybrid (</w:t>
+      </w:r>
+      <w:proofErr w:type="spellStart"/>
+      <w:r>
+        <w:rPr>
+          <w:rFonts w:ascii="Consolas" w:hAnsi="Consolas" w:cs="Courier"/>
+          <w:color w:val="333333"/>
+          <w:sz w:val="20"/>
+          <w:szCs w:val="20"/>
+          <w:bdr w:val="none" w:sz="0" w:space="0" w:color="auto" w:frame="1"/>
+        </w:rPr>
+        <w:t>iphone</w:t>
+      </w:r>
+      <w:proofErr w:type="spellEnd"/>
+      <w:r>
+        <w:rPr>
+          <w:rFonts w:ascii="Consolas" w:hAnsi="Consolas" w:cs="Courier"/>
+          <w:color w:val="333333"/>
+          <w:sz w:val="20"/>
+          <w:szCs w:val="20"/>
+          <w:bdr w:val="none" w:sz="0" w:space="0" w:color="auto" w:frame="1"/>
+        </w:rPr>
+        <w:t xml:space="preserve">)  </w:t>
       </w:r>
     </w:p>
     <w:p>
@@ -3810,6 +5629,7 @@
         </w:rPr>
         <w:t xml:space="preserve">  </w:t>
       </w:r>
+      <w:proofErr w:type="spellStart"/>
       <w:r>
         <w:rPr>
           <w:rFonts w:ascii="Consolas" w:hAnsi="Consolas" w:cs="Courier"/>
@@ -3818,7 +5638,18 @@
           <w:szCs w:val="20"/>
           <w:bdr w:val="none" w:sz="0" w:space="0" w:color="auto" w:frame="1"/>
         </w:rPr>
-        <w:t xml:space="preserve">ChatService    </w:t>
+        <w:t>ChatService</w:t>
+      </w:r>
+      <w:proofErr w:type="spellEnd"/>
+      <w:r>
+        <w:rPr>
+          <w:rFonts w:ascii="Consolas" w:hAnsi="Consolas" w:cs="Courier"/>
+          <w:color w:val="333333"/>
+          <w:sz w:val="20"/>
+          <w:szCs w:val="20"/>
+          <w:bdr w:val="none" w:sz="0" w:space="0" w:color="auto" w:frame="1"/>
+        </w:rPr>
+        <w:t xml:space="preserve">    </w:t>
       </w:r>
     </w:p>
     <w:p>
@@ -3916,7 +5747,31 @@
           <w:szCs w:val="20"/>
           <w:bdr w:val="none" w:sz="0" w:space="0" w:color="auto" w:frame="1"/>
         </w:rPr>
-        <w:t xml:space="preserve">    $ mfp console </w:t>
+        <w:t xml:space="preserve">    $ </w:t>
+      </w:r>
+      <w:proofErr w:type="spellStart"/>
+      <w:proofErr w:type="gramStart"/>
+      <w:r>
+        <w:rPr>
+          <w:rFonts w:ascii="Consolas" w:hAnsi="Consolas" w:cs="Courier"/>
+          <w:color w:val="333333"/>
+          <w:sz w:val="20"/>
+          <w:szCs w:val="20"/>
+          <w:bdr w:val="none" w:sz="0" w:space="0" w:color="auto" w:frame="1"/>
+        </w:rPr>
+        <w:t>mfp</w:t>
+      </w:r>
+      <w:proofErr w:type="spellEnd"/>
+      <w:proofErr w:type="gramEnd"/>
+      <w:r>
+        <w:rPr>
+          <w:rFonts w:ascii="Consolas" w:hAnsi="Consolas" w:cs="Courier"/>
+          <w:color w:val="333333"/>
+          <w:sz w:val="20"/>
+          <w:szCs w:val="20"/>
+          <w:bdr w:val="none" w:sz="0" w:space="0" w:color="auto" w:frame="1"/>
+        </w:rPr>
+        <w:t xml:space="preserve"> console </w:t>
       </w:r>
     </w:p>
     <w:p>
@@ -3938,7 +5793,7 @@
             <wp:extent cx="6756276" cy="5374993"/>
             <wp:effectExtent l="0" t="0" r="635" b="10160"/>
             <wp:docPr id="6" name="Picture 6" descr="pp deployed on console">
-              <a:hlinkClick xmlns:a="http://schemas.openxmlformats.org/drawingml/2006/main" r:id="rId27" tgtFrame="&quot;_blank&quot;"/>
+              <a:hlinkClick xmlns:a="http://schemas.openxmlformats.org/drawingml/2006/main" r:id="rId28" tgtFrame="&quot;_blank&quot;"/>
             </wp:docPr>
             <wp:cNvGraphicFramePr>
               <a:graphicFrameLocks xmlns:a="http://schemas.openxmlformats.org/drawingml/2006/main" noChangeAspect="1"/>
@@ -3948,14 +5803,14 @@
                 <pic:pic xmlns:pic="http://schemas.openxmlformats.org/drawingml/2006/picture">
                   <pic:nvPicPr>
                     <pic:cNvPr id="0" name="Picture 6" descr="pp deployed on console">
-                      <a:hlinkClick r:id="rId27" tgtFrame="&quot;_blank&quot;"/>
+                      <a:hlinkClick r:id="rId28" tgtFrame="&quot;_blank&quot;"/>
                     </pic:cNvPr>
                     <pic:cNvPicPr>
                       <a:picLocks noChangeAspect="1" noChangeArrowheads="1"/>
                     </pic:cNvPicPr>
                   </pic:nvPicPr>
                   <pic:blipFill>
-                    <a:blip r:embed="rId28">
+                    <a:blip r:embed="rId29">
                       <a:extLst>
                         <a:ext uri="{28A0092B-C50C-407E-A947-70E740481C1C}">
                           <a14:useLocalDpi xmlns:a14="http://schemas.microsoft.com/office/drawing/2010/main" val="0"/>
@@ -4068,7 +5923,53 @@
           <w:szCs w:val="20"/>
           <w:bdr w:val="none" w:sz="0" w:space="0" w:color="auto" w:frame="1"/>
         </w:rPr>
-        <w:t xml:space="preserve">    $ mfp cordova preview --type browser </w:t>
+        <w:t xml:space="preserve">    $ </w:t>
+      </w:r>
+      <w:proofErr w:type="spellStart"/>
+      <w:proofErr w:type="gramStart"/>
+      <w:r>
+        <w:rPr>
+          <w:rFonts w:ascii="Consolas" w:hAnsi="Consolas" w:cs="Courier"/>
+          <w:color w:val="333333"/>
+          <w:sz w:val="20"/>
+          <w:szCs w:val="20"/>
+          <w:bdr w:val="none" w:sz="0" w:space="0" w:color="auto" w:frame="1"/>
+        </w:rPr>
+        <w:t>mfp</w:t>
+      </w:r>
+      <w:proofErr w:type="spellEnd"/>
+      <w:proofErr w:type="gramEnd"/>
+      <w:r>
+        <w:rPr>
+          <w:rFonts w:ascii="Consolas" w:hAnsi="Consolas" w:cs="Courier"/>
+          <w:color w:val="333333"/>
+          <w:sz w:val="20"/>
+          <w:szCs w:val="20"/>
+          <w:bdr w:val="none" w:sz="0" w:space="0" w:color="auto" w:frame="1"/>
+        </w:rPr>
+        <w:t xml:space="preserve"> </w:t>
+      </w:r>
+      <w:proofErr w:type="spellStart"/>
+      <w:r>
+        <w:rPr>
+          <w:rFonts w:ascii="Consolas" w:hAnsi="Consolas" w:cs="Courier"/>
+          <w:color w:val="333333"/>
+          <w:sz w:val="20"/>
+          <w:szCs w:val="20"/>
+          <w:bdr w:val="none" w:sz="0" w:space="0" w:color="auto" w:frame="1"/>
+        </w:rPr>
+        <w:t>cordova</w:t>
+      </w:r>
+      <w:proofErr w:type="spellEnd"/>
+      <w:r>
+        <w:rPr>
+          <w:rFonts w:ascii="Consolas" w:hAnsi="Consolas" w:cs="Courier"/>
+          <w:color w:val="333333"/>
+          <w:sz w:val="20"/>
+          <w:szCs w:val="20"/>
+          <w:bdr w:val="none" w:sz="0" w:space="0" w:color="auto" w:frame="1"/>
+        </w:rPr>
+        <w:t xml:space="preserve"> preview --type browser </w:t>
       </w:r>
     </w:p>
     <w:p>
@@ -4127,7 +6028,53 @@
           <w:szCs w:val="20"/>
           <w:bdr w:val="none" w:sz="0" w:space="0" w:color="auto" w:frame="1"/>
         </w:rPr>
-        <w:t xml:space="preserve">    $ mfp cordova emulate </w:t>
+        <w:t xml:space="preserve">    $ </w:t>
+      </w:r>
+      <w:proofErr w:type="spellStart"/>
+      <w:proofErr w:type="gramStart"/>
+      <w:r>
+        <w:rPr>
+          <w:rFonts w:ascii="Consolas" w:hAnsi="Consolas" w:cs="Courier"/>
+          <w:color w:val="333333"/>
+          <w:sz w:val="20"/>
+          <w:szCs w:val="20"/>
+          <w:bdr w:val="none" w:sz="0" w:space="0" w:color="auto" w:frame="1"/>
+        </w:rPr>
+        <w:t>mfp</w:t>
+      </w:r>
+      <w:proofErr w:type="spellEnd"/>
+      <w:proofErr w:type="gramEnd"/>
+      <w:r>
+        <w:rPr>
+          <w:rFonts w:ascii="Consolas" w:hAnsi="Consolas" w:cs="Courier"/>
+          <w:color w:val="333333"/>
+          <w:sz w:val="20"/>
+          <w:szCs w:val="20"/>
+          <w:bdr w:val="none" w:sz="0" w:space="0" w:color="auto" w:frame="1"/>
+        </w:rPr>
+        <w:t xml:space="preserve"> </w:t>
+      </w:r>
+      <w:proofErr w:type="spellStart"/>
+      <w:r>
+        <w:rPr>
+          <w:rFonts w:ascii="Consolas" w:hAnsi="Consolas" w:cs="Courier"/>
+          <w:color w:val="333333"/>
+          <w:sz w:val="20"/>
+          <w:szCs w:val="20"/>
+          <w:bdr w:val="none" w:sz="0" w:space="0" w:color="auto" w:frame="1"/>
+        </w:rPr>
+        <w:t>cordova</w:t>
+      </w:r>
+      <w:proofErr w:type="spellEnd"/>
+      <w:r>
+        <w:rPr>
+          <w:rFonts w:ascii="Consolas" w:hAnsi="Consolas" w:cs="Courier"/>
+          <w:color w:val="333333"/>
+          <w:sz w:val="20"/>
+          <w:szCs w:val="20"/>
+          <w:bdr w:val="none" w:sz="0" w:space="0" w:color="auto" w:frame="1"/>
+        </w:rPr>
+        <w:t xml:space="preserve"> emulate </w:t>
       </w:r>
     </w:p>
     <w:p>
@@ -4222,7 +6169,53 @@
           <w:szCs w:val="20"/>
           <w:bdr w:val="none" w:sz="0" w:space="0" w:color="auto" w:frame="1"/>
         </w:rPr>
-        <w:t xml:space="preserve">    $ mfp cordova emulate --target iPhone-6s-Plus   </w:t>
+        <w:t xml:space="preserve">    $ </w:t>
+      </w:r>
+      <w:proofErr w:type="spellStart"/>
+      <w:proofErr w:type="gramStart"/>
+      <w:r>
+        <w:rPr>
+          <w:rFonts w:ascii="Consolas" w:hAnsi="Consolas" w:cs="Courier"/>
+          <w:color w:val="333333"/>
+          <w:sz w:val="20"/>
+          <w:szCs w:val="20"/>
+          <w:bdr w:val="none" w:sz="0" w:space="0" w:color="auto" w:frame="1"/>
+        </w:rPr>
+        <w:t>mfp</w:t>
+      </w:r>
+      <w:proofErr w:type="spellEnd"/>
+      <w:proofErr w:type="gramEnd"/>
+      <w:r>
+        <w:rPr>
+          <w:rFonts w:ascii="Consolas" w:hAnsi="Consolas" w:cs="Courier"/>
+          <w:color w:val="333333"/>
+          <w:sz w:val="20"/>
+          <w:szCs w:val="20"/>
+          <w:bdr w:val="none" w:sz="0" w:space="0" w:color="auto" w:frame="1"/>
+        </w:rPr>
+        <w:t xml:space="preserve"> </w:t>
+      </w:r>
+      <w:proofErr w:type="spellStart"/>
+      <w:r>
+        <w:rPr>
+          <w:rFonts w:ascii="Consolas" w:hAnsi="Consolas" w:cs="Courier"/>
+          <w:color w:val="333333"/>
+          <w:sz w:val="20"/>
+          <w:szCs w:val="20"/>
+          <w:bdr w:val="none" w:sz="0" w:space="0" w:color="auto" w:frame="1"/>
+        </w:rPr>
+        <w:t>cordova</w:t>
+      </w:r>
+      <w:proofErr w:type="spellEnd"/>
+      <w:r>
+        <w:rPr>
+          <w:rFonts w:ascii="Consolas" w:hAnsi="Consolas" w:cs="Courier"/>
+          <w:color w:val="333333"/>
+          <w:sz w:val="20"/>
+          <w:szCs w:val="20"/>
+          <w:bdr w:val="none" w:sz="0" w:space="0" w:color="auto" w:frame="1"/>
+        </w:rPr>
+        <w:t xml:space="preserve"> emulate --target iPhone-6s-Plus   </w:t>
       </w:r>
     </w:p>
     <w:p>
@@ -4267,9 +6260,25 @@
           <w:rFonts w:ascii="Helvetica Neue" w:hAnsi="Helvetica Neue" w:cs="Times New Roman"/>
           <w:color w:val="333333"/>
         </w:rPr>
-        <w:t>Visit the Chat Service on Bluemix (i.e. </w:t>
-      </w:r>
-      <w:hyperlink r:id="rId29" w:history="1">
+        <w:t xml:space="preserve">Visit the Chat Service on </w:t>
+      </w:r>
+      <w:proofErr w:type="spellStart"/>
+      <w:r>
+        <w:rPr>
+          <w:rFonts w:ascii="Helvetica Neue" w:hAnsi="Helvetica Neue" w:cs="Times New Roman"/>
+          <w:color w:val="333333"/>
+        </w:rPr>
+        <w:t>Bluemix</w:t>
+      </w:r>
+      <w:proofErr w:type="spellEnd"/>
+      <w:r>
+        <w:rPr>
+          <w:rFonts w:ascii="Helvetica Neue" w:hAnsi="Helvetica Neue" w:cs="Times New Roman"/>
+          <w:color w:val="333333"/>
+        </w:rPr>
+        <w:t xml:space="preserve"> (i.e. </w:t>
+      </w:r>
+      <w:hyperlink r:id="rId30" w:history="1">
         <w:r>
           <w:rPr>
             <w:rFonts w:ascii="Helvetica Neue" w:hAnsi="Helvetica Neue" w:cs="Times New Roman"/>
@@ -4358,7 +6367,23 @@
           <w:rFonts w:ascii="Helvetica Neue" w:hAnsi="Helvetica Neue" w:cs="Times New Roman"/>
           <w:color w:val="333333"/>
         </w:rPr>
-        <w:t>You can share the Bluemix URL to a friend located in any part of the world and have a conversation.</w:t>
+        <w:t xml:space="preserve">You can share the </w:t>
+      </w:r>
+      <w:proofErr w:type="spellStart"/>
+      <w:r>
+        <w:rPr>
+          <w:rFonts w:ascii="Helvetica Neue" w:hAnsi="Helvetica Neue" w:cs="Times New Roman"/>
+          <w:color w:val="333333"/>
+        </w:rPr>
+        <w:t>Bluemix</w:t>
+      </w:r>
+      <w:proofErr w:type="spellEnd"/>
+      <w:r>
+        <w:rPr>
+          <w:rFonts w:ascii="Helvetica Neue" w:hAnsi="Helvetica Neue" w:cs="Times New Roman"/>
+          <w:color w:val="333333"/>
+        </w:rPr>
+        <w:t xml:space="preserve"> URL to a friend located in any part of the world and have a conversation.</w:t>
       </w:r>
     </w:p>
     <w:p>
@@ -4392,9 +6417,25 @@
           <w:rFonts w:ascii="Helvetica Neue" w:hAnsi="Helvetica Neue" w:cs="Times New Roman"/>
           <w:color w:val="333333"/>
         </w:rPr>
-        <w:t xml:space="preserve"> with Login Authentication, this is something you can easily add using MobileFirst Platform check </w:t>
-      </w:r>
-      <w:hyperlink r:id="rId30" w:history="1">
+        <w:t xml:space="preserve"> with Login Authentication, this is something you can easily add using </w:t>
+      </w:r>
+      <w:proofErr w:type="spellStart"/>
+      <w:r>
+        <w:rPr>
+          <w:rFonts w:ascii="Helvetica Neue" w:hAnsi="Helvetica Neue" w:cs="Times New Roman"/>
+          <w:color w:val="333333"/>
+        </w:rPr>
+        <w:t>MobileFirst</w:t>
+      </w:r>
+      <w:proofErr w:type="spellEnd"/>
+      <w:r>
+        <w:rPr>
+          <w:rFonts w:ascii="Helvetica Neue" w:hAnsi="Helvetica Neue" w:cs="Times New Roman"/>
+          <w:color w:val="333333"/>
+        </w:rPr>
+        <w:t xml:space="preserve"> Platform check </w:t>
+      </w:r>
+      <w:hyperlink r:id="rId31" w:history="1">
         <w:r>
           <w:rPr>
             <w:rFonts w:ascii="Helvetica Neue" w:hAnsi="Helvetica Neue" w:cs="Times New Roman"/>
@@ -4533,7 +6574,7 @@
             <wp:extent cx="2707538" cy="4800600"/>
             <wp:effectExtent l="0" t="0" r="10795" b="0"/>
             <wp:docPr id="7" name="Picture 7" descr="phone chat app with photo options">
-              <a:hlinkClick xmlns:a="http://schemas.openxmlformats.org/drawingml/2006/main" r:id="rId31" tgtFrame="&quot;_blank&quot;"/>
+              <a:hlinkClick xmlns:a="http://schemas.openxmlformats.org/drawingml/2006/main" r:id="rId32" tgtFrame="&quot;_blank&quot;"/>
             </wp:docPr>
             <wp:cNvGraphicFramePr>
               <a:graphicFrameLocks xmlns:a="http://schemas.openxmlformats.org/drawingml/2006/main" noChangeAspect="1"/>
@@ -4543,14 +6584,14 @@
                 <pic:pic xmlns:pic="http://schemas.openxmlformats.org/drawingml/2006/picture">
                   <pic:nvPicPr>
                     <pic:cNvPr id="0" name="Picture 7" descr="phone chat app with photo options">
-                      <a:hlinkClick r:id="rId31" tgtFrame="&quot;_blank&quot;"/>
+                      <a:hlinkClick r:id="rId32" tgtFrame="&quot;_blank&quot;"/>
                     </pic:cNvPr>
                     <pic:cNvPicPr>
                       <a:picLocks noChangeAspect="1" noChangeArrowheads="1"/>
                     </pic:cNvPicPr>
                   </pic:nvPicPr>
                   <pic:blipFill>
-                    <a:blip r:embed="rId32">
+                    <a:blip r:embed="rId33">
                       <a:extLst>
                         <a:ext uri="{28A0092B-C50C-407E-A947-70E740481C1C}">
                           <a14:useLocalDpi xmlns:a14="http://schemas.microsoft.com/office/drawing/2010/main" val="0"/>
@@ -4604,7 +6645,31 @@
           <w:sz w:val="30"/>
           <w:szCs w:val="30"/>
         </w:rPr>
-        <w:t>4.1 Open XCode project</w:t>
+        <w:t xml:space="preserve">4.1 Open </w:t>
+      </w:r>
+      <w:proofErr w:type="spellStart"/>
+      <w:r>
+        <w:rPr>
+          <w:rFonts w:ascii="Helvetica Neue" w:eastAsia="Times New Roman" w:hAnsi="Helvetica Neue" w:cs="Times New Roman"/>
+          <w:b/>
+          <w:bCs/>
+          <w:color w:val="333333"/>
+          <w:sz w:val="30"/>
+          <w:szCs w:val="30"/>
+        </w:rPr>
+        <w:t>XCode</w:t>
+      </w:r>
+      <w:proofErr w:type="spellEnd"/>
+      <w:r>
+        <w:rPr>
+          <w:rFonts w:ascii="Helvetica Neue" w:eastAsia="Times New Roman" w:hAnsi="Helvetica Neue" w:cs="Times New Roman"/>
+          <w:b/>
+          <w:bCs/>
+          <w:color w:val="333333"/>
+          <w:sz w:val="30"/>
+          <w:szCs w:val="30"/>
+        </w:rPr>
+        <w:t xml:space="preserve"> project</w:t>
       </w:r>
     </w:p>
     <w:p>
@@ -4626,14 +6691,45 @@
         </w:rPr>
         <w:t>Open </w:t>
       </w:r>
-      <w:r>
-        <w:rPr>
-          <w:rFonts w:ascii="Consolas" w:hAnsi="Consolas" w:cs="Courier"/>
-          <w:color w:val="333333"/>
-          <w:sz w:val="20"/>
-          <w:szCs w:val="20"/>
-        </w:rPr>
-        <w:t>MFPApp/platforms/ios/IC2016Chat.xcodeproj</w:t>
+      <w:proofErr w:type="spellStart"/>
+      <w:r>
+        <w:rPr>
+          <w:rFonts w:ascii="Consolas" w:hAnsi="Consolas" w:cs="Courier"/>
+          <w:color w:val="333333"/>
+          <w:sz w:val="20"/>
+          <w:szCs w:val="20"/>
+        </w:rPr>
+        <w:t>MFPApp</w:t>
+      </w:r>
+      <w:proofErr w:type="spellEnd"/>
+      <w:r>
+        <w:rPr>
+          <w:rFonts w:ascii="Consolas" w:hAnsi="Consolas" w:cs="Courier"/>
+          <w:color w:val="333333"/>
+          <w:sz w:val="20"/>
+          <w:szCs w:val="20"/>
+        </w:rPr>
+        <w:t>/platforms/</w:t>
+      </w:r>
+      <w:proofErr w:type="spellStart"/>
+      <w:r>
+        <w:rPr>
+          <w:rFonts w:ascii="Consolas" w:hAnsi="Consolas" w:cs="Courier"/>
+          <w:color w:val="333333"/>
+          <w:sz w:val="20"/>
+          <w:szCs w:val="20"/>
+        </w:rPr>
+        <w:t>ios</w:t>
+      </w:r>
+      <w:proofErr w:type="spellEnd"/>
+      <w:r>
+        <w:rPr>
+          <w:rFonts w:ascii="Consolas" w:hAnsi="Consolas" w:cs="Courier"/>
+          <w:color w:val="333333"/>
+          <w:sz w:val="20"/>
+          <w:szCs w:val="20"/>
+        </w:rPr>
+        <w:t>/IC2016Chat.xcodeproj</w:t>
       </w:r>
     </w:p>
     <w:p>
@@ -4692,7 +6788,73 @@
           <w:szCs w:val="20"/>
           <w:bdr w:val="none" w:sz="0" w:space="0" w:color="auto" w:frame="1"/>
         </w:rPr>
-        <w:t xml:space="preserve">    $ open platforms/ios/*.xcodeproj </w:t>
+        <w:t xml:space="preserve">    $ </w:t>
+      </w:r>
+      <w:proofErr w:type="gramStart"/>
+      <w:r>
+        <w:rPr>
+          <w:rFonts w:ascii="Consolas" w:hAnsi="Consolas" w:cs="Courier"/>
+          <w:color w:val="333333"/>
+          <w:sz w:val="20"/>
+          <w:szCs w:val="20"/>
+          <w:bdr w:val="none" w:sz="0" w:space="0" w:color="auto" w:frame="1"/>
+        </w:rPr>
+        <w:t>open</w:t>
+      </w:r>
+      <w:proofErr w:type="gramEnd"/>
+      <w:r>
+        <w:rPr>
+          <w:rFonts w:ascii="Consolas" w:hAnsi="Consolas" w:cs="Courier"/>
+          <w:color w:val="333333"/>
+          <w:sz w:val="20"/>
+          <w:szCs w:val="20"/>
+          <w:bdr w:val="none" w:sz="0" w:space="0" w:color="auto" w:frame="1"/>
+        </w:rPr>
+        <w:t xml:space="preserve"> platforms/</w:t>
+      </w:r>
+      <w:proofErr w:type="spellStart"/>
+      <w:r>
+        <w:rPr>
+          <w:rFonts w:ascii="Consolas" w:hAnsi="Consolas" w:cs="Courier"/>
+          <w:color w:val="333333"/>
+          <w:sz w:val="20"/>
+          <w:szCs w:val="20"/>
+          <w:bdr w:val="none" w:sz="0" w:space="0" w:color="auto" w:frame="1"/>
+        </w:rPr>
+        <w:t>ios</w:t>
+      </w:r>
+      <w:proofErr w:type="spellEnd"/>
+      <w:r>
+        <w:rPr>
+          <w:rFonts w:ascii="Consolas" w:hAnsi="Consolas" w:cs="Courier"/>
+          <w:color w:val="333333"/>
+          <w:sz w:val="20"/>
+          <w:szCs w:val="20"/>
+          <w:bdr w:val="none" w:sz="0" w:space="0" w:color="auto" w:frame="1"/>
+        </w:rPr>
+        <w:t>/*.</w:t>
+      </w:r>
+      <w:proofErr w:type="spellStart"/>
+      <w:r>
+        <w:rPr>
+          <w:rFonts w:ascii="Consolas" w:hAnsi="Consolas" w:cs="Courier"/>
+          <w:color w:val="333333"/>
+          <w:sz w:val="20"/>
+          <w:szCs w:val="20"/>
+          <w:bdr w:val="none" w:sz="0" w:space="0" w:color="auto" w:frame="1"/>
+        </w:rPr>
+        <w:t>xcodeproj</w:t>
+      </w:r>
+      <w:proofErr w:type="spellEnd"/>
+      <w:r>
+        <w:rPr>
+          <w:rFonts w:ascii="Consolas" w:hAnsi="Consolas" w:cs="Courier"/>
+          <w:color w:val="333333"/>
+          <w:sz w:val="20"/>
+          <w:szCs w:val="20"/>
+          <w:bdr w:val="none" w:sz="0" w:space="0" w:color="auto" w:frame="1"/>
+        </w:rPr>
+        <w:t xml:space="preserve"> </w:t>
       </w:r>
     </w:p>
     <w:p>
@@ -4712,7 +6874,23 @@
           <w:rFonts w:ascii="Helvetica Neue" w:eastAsia="Times New Roman" w:hAnsi="Helvetica Neue" w:cs="Times New Roman"/>
           <w:color w:val="333333"/>
         </w:rPr>
-        <w:t>Click Play Button in XCode to run Simulator </w:t>
+        <w:t xml:space="preserve">Click Play Button in </w:t>
+      </w:r>
+      <w:proofErr w:type="spellStart"/>
+      <w:r>
+        <w:rPr>
+          <w:rFonts w:ascii="Helvetica Neue" w:eastAsia="Times New Roman" w:hAnsi="Helvetica Neue" w:cs="Times New Roman"/>
+          <w:color w:val="333333"/>
+        </w:rPr>
+        <w:t>XCode</w:t>
+      </w:r>
+      <w:proofErr w:type="spellEnd"/>
+      <w:r>
+        <w:rPr>
+          <w:rFonts w:ascii="Helvetica Neue" w:eastAsia="Times New Roman" w:hAnsi="Helvetica Neue" w:cs="Times New Roman"/>
+          <w:color w:val="333333"/>
+        </w:rPr>
+        <w:t xml:space="preserve"> to run Simulator </w:t>
       </w:r>
       <w:r>
         <w:rPr>
@@ -4725,7 +6903,7 @@
             <wp:extent cx="6429373" cy="4762500"/>
             <wp:effectExtent l="0" t="0" r="0" b="0"/>
             <wp:docPr id="8" name="Picture 8" descr="pp open in xcode">
-              <a:hlinkClick xmlns:a="http://schemas.openxmlformats.org/drawingml/2006/main" r:id="rId33" tgtFrame="&quot;_blank&quot;"/>
+              <a:hlinkClick xmlns:a="http://schemas.openxmlformats.org/drawingml/2006/main" r:id="rId34" tgtFrame="&quot;_blank&quot;"/>
             </wp:docPr>
             <wp:cNvGraphicFramePr>
               <a:graphicFrameLocks xmlns:a="http://schemas.openxmlformats.org/drawingml/2006/main" noChangeAspect="1"/>
@@ -4735,14 +6913,14 @@
                 <pic:pic xmlns:pic="http://schemas.openxmlformats.org/drawingml/2006/picture">
                   <pic:nvPicPr>
                     <pic:cNvPr id="0" name="Picture 8" descr="pp open in xcode">
-                      <a:hlinkClick r:id="rId33" tgtFrame="&quot;_blank&quot;"/>
+                      <a:hlinkClick r:id="rId34" tgtFrame="&quot;_blank&quot;"/>
                     </pic:cNvPr>
                     <pic:cNvPicPr>
                       <a:picLocks noChangeAspect="1" noChangeArrowheads="1"/>
                     </pic:cNvPicPr>
                   </pic:nvPicPr>
                   <pic:blipFill>
-                    <a:blip r:embed="rId34">
+                    <a:blip r:embed="rId35">
                       <a:extLst>
                         <a:ext uri="{28A0092B-C50C-407E-A947-70E740481C1C}">
                           <a14:useLocalDpi xmlns:a14="http://schemas.microsoft.com/office/drawing/2010/main" val="0"/>
@@ -4816,7 +6994,23 @@
           <w:rFonts w:ascii="Helvetica Neue" w:eastAsia="Times New Roman" w:hAnsi="Helvetica Neue" w:cs="Times New Roman"/>
           <w:color w:val="333333"/>
         </w:rPr>
-        <w:t>Change directory to MFPApp if not already</w:t>
+        <w:t xml:space="preserve">Change directory to </w:t>
+      </w:r>
+      <w:proofErr w:type="spellStart"/>
+      <w:r>
+        <w:rPr>
+          <w:rFonts w:ascii="Helvetica Neue" w:eastAsia="Times New Roman" w:hAnsi="Helvetica Neue" w:cs="Times New Roman"/>
+          <w:color w:val="333333"/>
+        </w:rPr>
+        <w:t>MFPApp</w:t>
+      </w:r>
+      <w:proofErr w:type="spellEnd"/>
+      <w:r>
+        <w:rPr>
+          <w:rFonts w:ascii="Helvetica Neue" w:eastAsia="Times New Roman" w:hAnsi="Helvetica Neue" w:cs="Times New Roman"/>
+          <w:color w:val="333333"/>
+        </w:rPr>
+        <w:t xml:space="preserve"> if not already</w:t>
       </w:r>
     </w:p>
     <w:p>
@@ -4855,7 +7049,29 @@
           <w:szCs w:val="20"/>
           <w:bdr w:val="none" w:sz="0" w:space="0" w:color="auto" w:frame="1"/>
         </w:rPr>
-        <w:t xml:space="preserve">    $ cd MFPApp </w:t>
+        <w:t xml:space="preserve">    $ cd </w:t>
+      </w:r>
+      <w:proofErr w:type="spellStart"/>
+      <w:r>
+        <w:rPr>
+          <w:rFonts w:ascii="Consolas" w:hAnsi="Consolas" w:cs="Courier"/>
+          <w:color w:val="333333"/>
+          <w:sz w:val="20"/>
+          <w:szCs w:val="20"/>
+          <w:bdr w:val="none" w:sz="0" w:space="0" w:color="auto" w:frame="1"/>
+        </w:rPr>
+        <w:t>MFPApp</w:t>
+      </w:r>
+      <w:proofErr w:type="spellEnd"/>
+      <w:r>
+        <w:rPr>
+          <w:rFonts w:ascii="Consolas" w:hAnsi="Consolas" w:cs="Courier"/>
+          <w:color w:val="333333"/>
+          <w:sz w:val="20"/>
+          <w:szCs w:val="20"/>
+          <w:bdr w:val="none" w:sz="0" w:space="0" w:color="auto" w:frame="1"/>
+        </w:rPr>
+        <w:t xml:space="preserve"> </w:t>
       </w:r>
     </w:p>
     <w:p>
@@ -4914,7 +7130,53 @@
           <w:szCs w:val="20"/>
           <w:bdr w:val="none" w:sz="0" w:space="0" w:color="auto" w:frame="1"/>
         </w:rPr>
-        <w:t xml:space="preserve">    $ mfp cordova plugin add camera </w:t>
+        <w:t xml:space="preserve">    $ </w:t>
+      </w:r>
+      <w:proofErr w:type="spellStart"/>
+      <w:proofErr w:type="gramStart"/>
+      <w:r>
+        <w:rPr>
+          <w:rFonts w:ascii="Consolas" w:hAnsi="Consolas" w:cs="Courier"/>
+          <w:color w:val="333333"/>
+          <w:sz w:val="20"/>
+          <w:szCs w:val="20"/>
+          <w:bdr w:val="none" w:sz="0" w:space="0" w:color="auto" w:frame="1"/>
+        </w:rPr>
+        <w:t>mfp</w:t>
+      </w:r>
+      <w:proofErr w:type="spellEnd"/>
+      <w:proofErr w:type="gramEnd"/>
+      <w:r>
+        <w:rPr>
+          <w:rFonts w:ascii="Consolas" w:hAnsi="Consolas" w:cs="Courier"/>
+          <w:color w:val="333333"/>
+          <w:sz w:val="20"/>
+          <w:szCs w:val="20"/>
+          <w:bdr w:val="none" w:sz="0" w:space="0" w:color="auto" w:frame="1"/>
+        </w:rPr>
+        <w:t xml:space="preserve"> </w:t>
+      </w:r>
+      <w:proofErr w:type="spellStart"/>
+      <w:r>
+        <w:rPr>
+          <w:rFonts w:ascii="Consolas" w:hAnsi="Consolas" w:cs="Courier"/>
+          <w:color w:val="333333"/>
+          <w:sz w:val="20"/>
+          <w:szCs w:val="20"/>
+          <w:bdr w:val="none" w:sz="0" w:space="0" w:color="auto" w:frame="1"/>
+        </w:rPr>
+        <w:t>cordova</w:t>
+      </w:r>
+      <w:proofErr w:type="spellEnd"/>
+      <w:r>
+        <w:rPr>
+          <w:rFonts w:ascii="Consolas" w:hAnsi="Consolas" w:cs="Courier"/>
+          <w:color w:val="333333"/>
+          <w:sz w:val="20"/>
+          <w:szCs w:val="20"/>
+          <w:bdr w:val="none" w:sz="0" w:space="0" w:color="auto" w:frame="1"/>
+        </w:rPr>
+        <w:t xml:space="preserve"> plugin add camera </w:t>
       </w:r>
     </w:p>
     <w:p>
@@ -4961,14 +7223,25 @@
         </w:rPr>
         <w:t>Edit </w:t>
       </w:r>
-      <w:r>
-        <w:rPr>
-          <w:rFonts w:ascii="Consolas" w:hAnsi="Consolas" w:cs="Courier"/>
-          <w:color w:val="333333"/>
-          <w:sz w:val="20"/>
-          <w:szCs w:val="20"/>
-        </w:rPr>
-        <w:t>MFPApp/www/templates/chat.html</w:t>
+      <w:proofErr w:type="spellStart"/>
+      <w:r>
+        <w:rPr>
+          <w:rFonts w:ascii="Consolas" w:hAnsi="Consolas" w:cs="Courier"/>
+          <w:color w:val="333333"/>
+          <w:sz w:val="20"/>
+          <w:szCs w:val="20"/>
+        </w:rPr>
+        <w:t>MFPApp</w:t>
+      </w:r>
+      <w:proofErr w:type="spellEnd"/>
+      <w:r>
+        <w:rPr>
+          <w:rFonts w:ascii="Consolas" w:hAnsi="Consolas" w:cs="Courier"/>
+          <w:color w:val="333333"/>
+          <w:sz w:val="20"/>
+          <w:szCs w:val="20"/>
+        </w:rPr>
+        <w:t>/www/templates/chat.html</w:t>
       </w:r>
     </w:p>
     <w:p>
@@ -5037,6 +7310,8 @@
         </w:rPr>
         <w:t>&lt;</w:t>
       </w:r>
+      <w:proofErr w:type="spellStart"/>
+      <w:proofErr w:type="gramStart"/>
       <w:r>
         <w:rPr>
           <w:rFonts w:ascii="Consolas" w:hAnsi="Consolas" w:cs="Courier"/>
@@ -5046,6 +7321,8 @@
         </w:rPr>
         <w:t>i</w:t>
       </w:r>
+      <w:proofErr w:type="spellEnd"/>
+      <w:proofErr w:type="gramEnd"/>
       <w:r>
         <w:rPr>
           <w:rFonts w:ascii="Consolas" w:hAnsi="Consolas" w:cs="Courier"/>
@@ -5091,6 +7368,7 @@
         </w:rPr>
         <w:t xml:space="preserve"> </w:t>
       </w:r>
+      <w:proofErr w:type="spellStart"/>
       <w:r>
         <w:rPr>
           <w:rFonts w:ascii="Consolas" w:hAnsi="Consolas" w:cs="Courier"/>
@@ -5098,7 +7376,17 @@
           <w:sz w:val="20"/>
           <w:szCs w:val="20"/>
         </w:rPr>
-        <w:t>ng-click</w:t>
+        <w:t>ng</w:t>
+      </w:r>
+      <w:proofErr w:type="spellEnd"/>
+      <w:r>
+        <w:rPr>
+          <w:rFonts w:ascii="Consolas" w:hAnsi="Consolas" w:cs="Courier"/>
+          <w:color w:val="795DA3"/>
+          <w:sz w:val="20"/>
+          <w:szCs w:val="20"/>
+        </w:rPr>
+        <w:t>-click</w:t>
       </w:r>
       <w:r>
         <w:rPr>
@@ -5116,7 +7404,27 @@
           <w:sz w:val="20"/>
           <w:szCs w:val="20"/>
         </w:rPr>
-        <w:t>"takePicture()"</w:t>
+        <w:t>"</w:t>
+      </w:r>
+      <w:proofErr w:type="spellStart"/>
+      <w:r>
+        <w:rPr>
+          <w:rFonts w:ascii="Consolas" w:hAnsi="Consolas" w:cs="Courier"/>
+          <w:color w:val="183691"/>
+          <w:sz w:val="20"/>
+          <w:szCs w:val="20"/>
+        </w:rPr>
+        <w:t>takePicture</w:t>
+      </w:r>
+      <w:proofErr w:type="spellEnd"/>
+      <w:r>
+        <w:rPr>
+          <w:rFonts w:ascii="Consolas" w:hAnsi="Consolas" w:cs="Courier"/>
+          <w:color w:val="183691"/>
+          <w:sz w:val="20"/>
+          <w:szCs w:val="20"/>
+        </w:rPr>
+        <w:t>()"</w:t>
       </w:r>
       <w:r>
         <w:rPr>
@@ -5127,6 +7435,7 @@
         </w:rPr>
         <w:t xml:space="preserve"> </w:t>
       </w:r>
+      <w:proofErr w:type="spellStart"/>
       <w:r>
         <w:rPr>
           <w:rFonts w:ascii="Consolas" w:hAnsi="Consolas" w:cs="Courier"/>
@@ -5134,7 +7443,17 @@
           <w:sz w:val="20"/>
           <w:szCs w:val="20"/>
         </w:rPr>
-        <w:t>ng-show</w:t>
+        <w:t>ng</w:t>
+      </w:r>
+      <w:proofErr w:type="spellEnd"/>
+      <w:r>
+        <w:rPr>
+          <w:rFonts w:ascii="Consolas" w:hAnsi="Consolas" w:cs="Courier"/>
+          <w:color w:val="795DA3"/>
+          <w:sz w:val="20"/>
+          <w:szCs w:val="20"/>
+        </w:rPr>
+        <w:t>-show</w:t>
       </w:r>
       <w:r>
         <w:rPr>
@@ -5152,7 +7471,27 @@
           <w:sz w:val="20"/>
           <w:szCs w:val="20"/>
         </w:rPr>
-        <w:t>"isWebView"</w:t>
+        <w:t>"</w:t>
+      </w:r>
+      <w:proofErr w:type="spellStart"/>
+      <w:r>
+        <w:rPr>
+          <w:rFonts w:ascii="Consolas" w:hAnsi="Consolas" w:cs="Courier"/>
+          <w:color w:val="183691"/>
+          <w:sz w:val="20"/>
+          <w:szCs w:val="20"/>
+        </w:rPr>
+        <w:t>isWebView</w:t>
+      </w:r>
+      <w:proofErr w:type="spellEnd"/>
+      <w:r>
+        <w:rPr>
+          <w:rFonts w:ascii="Consolas" w:hAnsi="Consolas" w:cs="Courier"/>
+          <w:color w:val="183691"/>
+          <w:sz w:val="20"/>
+          <w:szCs w:val="20"/>
+        </w:rPr>
+        <w:t>"</w:t>
       </w:r>
       <w:r>
         <w:rPr>
@@ -5163,6 +7502,7 @@
         </w:rPr>
         <w:t>&gt;&lt;/</w:t>
       </w:r>
+      <w:proofErr w:type="spellStart"/>
       <w:r>
         <w:rPr>
           <w:rFonts w:ascii="Consolas" w:hAnsi="Consolas" w:cs="Courier"/>
@@ -5172,6 +7512,7 @@
         </w:rPr>
         <w:t>i</w:t>
       </w:r>
+      <w:proofErr w:type="spellEnd"/>
       <w:r>
         <w:rPr>
           <w:rFonts w:ascii="Consolas" w:hAnsi="Consolas" w:cs="Courier"/>
@@ -5263,7 +7604,53 @@
           <w:szCs w:val="20"/>
           <w:bdr w:val="none" w:sz="0" w:space="0" w:color="auto" w:frame="1"/>
         </w:rPr>
-        <w:t xml:space="preserve">$ mfp cordova prepare </w:t>
+        <w:t xml:space="preserve">$ </w:t>
+      </w:r>
+      <w:proofErr w:type="spellStart"/>
+      <w:proofErr w:type="gramStart"/>
+      <w:r>
+        <w:rPr>
+          <w:rFonts w:ascii="Consolas" w:hAnsi="Consolas" w:cs="Courier"/>
+          <w:color w:val="333333"/>
+          <w:sz w:val="20"/>
+          <w:szCs w:val="20"/>
+          <w:bdr w:val="none" w:sz="0" w:space="0" w:color="auto" w:frame="1"/>
+        </w:rPr>
+        <w:t>mfp</w:t>
+      </w:r>
+      <w:proofErr w:type="spellEnd"/>
+      <w:proofErr w:type="gramEnd"/>
+      <w:r>
+        <w:rPr>
+          <w:rFonts w:ascii="Consolas" w:hAnsi="Consolas" w:cs="Courier"/>
+          <w:color w:val="333333"/>
+          <w:sz w:val="20"/>
+          <w:szCs w:val="20"/>
+          <w:bdr w:val="none" w:sz="0" w:space="0" w:color="auto" w:frame="1"/>
+        </w:rPr>
+        <w:t xml:space="preserve"> </w:t>
+      </w:r>
+      <w:proofErr w:type="spellStart"/>
+      <w:r>
+        <w:rPr>
+          <w:rFonts w:ascii="Consolas" w:hAnsi="Consolas" w:cs="Courier"/>
+          <w:color w:val="333333"/>
+          <w:sz w:val="20"/>
+          <w:szCs w:val="20"/>
+          <w:bdr w:val="none" w:sz="0" w:space="0" w:color="auto" w:frame="1"/>
+        </w:rPr>
+        <w:t>cordova</w:t>
+      </w:r>
+      <w:proofErr w:type="spellEnd"/>
+      <w:r>
+        <w:rPr>
+          <w:rFonts w:ascii="Consolas" w:hAnsi="Consolas" w:cs="Courier"/>
+          <w:color w:val="333333"/>
+          <w:sz w:val="20"/>
+          <w:szCs w:val="20"/>
+          <w:bdr w:val="none" w:sz="0" w:space="0" w:color="auto" w:frame="1"/>
+        </w:rPr>
+        <w:t xml:space="preserve"> prepare </w:t>
       </w:r>
     </w:p>
     <w:p>
@@ -5283,7 +7670,23 @@
           <w:rFonts w:ascii="Helvetica Neue" w:eastAsia="Times New Roman" w:hAnsi="Helvetica Neue" w:cs="Times New Roman"/>
           <w:color w:val="333333"/>
         </w:rPr>
-        <w:t>Click Play Button in XCode to run Simulator</w:t>
+        <w:t xml:space="preserve">Click Play Button in </w:t>
+      </w:r>
+      <w:proofErr w:type="spellStart"/>
+      <w:r>
+        <w:rPr>
+          <w:rFonts w:ascii="Helvetica Neue" w:eastAsia="Times New Roman" w:hAnsi="Helvetica Neue" w:cs="Times New Roman"/>
+          <w:color w:val="333333"/>
+        </w:rPr>
+        <w:t>XCode</w:t>
+      </w:r>
+      <w:proofErr w:type="spellEnd"/>
+      <w:r>
+        <w:rPr>
+          <w:rFonts w:ascii="Helvetica Neue" w:eastAsia="Times New Roman" w:hAnsi="Helvetica Neue" w:cs="Times New Roman"/>
+          <w:color w:val="333333"/>
+        </w:rPr>
+        <w:t xml:space="preserve"> to run Simulator</w:t>
       </w:r>
     </w:p>
     <w:p>
@@ -5323,7 +7726,23 @@
           <w:rFonts w:ascii="Helvetica Neue" w:eastAsia="Times New Roman" w:hAnsi="Helvetica Neue" w:cs="Times New Roman"/>
           <w:color w:val="333333"/>
         </w:rPr>
-        <w:t>Select Photo Library (Real device supports Selfie and Picture buttons)</w:t>
+        <w:t xml:space="preserve">Select Photo Library (Real device supports </w:t>
+      </w:r>
+      <w:proofErr w:type="spellStart"/>
+      <w:r>
+        <w:rPr>
+          <w:rFonts w:ascii="Helvetica Neue" w:eastAsia="Times New Roman" w:hAnsi="Helvetica Neue" w:cs="Times New Roman"/>
+          <w:color w:val="333333"/>
+        </w:rPr>
+        <w:t>Selfie</w:t>
+      </w:r>
+      <w:proofErr w:type="spellEnd"/>
+      <w:r>
+        <w:rPr>
+          <w:rFonts w:ascii="Helvetica Neue" w:eastAsia="Times New Roman" w:hAnsi="Helvetica Neue" w:cs="Times New Roman"/>
+          <w:color w:val="333333"/>
+        </w:rPr>
+        <w:t xml:space="preserve"> and Picture buttons)</w:t>
       </w:r>
     </w:p>
     <w:p>
@@ -5382,6 +7801,7 @@
           <w:szCs w:val="35"/>
         </w:rPr>
       </w:pPr>
+      <w:proofErr w:type="gramStart"/>
       <w:r>
         <w:rPr>
           <w:rFonts w:ascii="Helvetica Neue" w:eastAsia="Times New Roman" w:hAnsi="Helvetica Neue" w:cs="Times New Roman"/>
@@ -5391,8 +7811,57 @@
           <w:sz w:val="35"/>
           <w:szCs w:val="35"/>
         </w:rPr>
-        <w:t>5 Homework (MFP Docker on Bluemix)</w:t>
-      </w:r>
+        <w:t xml:space="preserve">5 Homework (MFP </w:t>
+      </w:r>
+      <w:proofErr w:type="spellStart"/>
+      <w:r>
+        <w:rPr>
+          <w:rFonts w:ascii="Helvetica Neue" w:eastAsia="Times New Roman" w:hAnsi="Helvetica Neue" w:cs="Times New Roman"/>
+          <w:b/>
+          <w:bCs/>
+          <w:color w:val="333333"/>
+          <w:sz w:val="35"/>
+          <w:szCs w:val="35"/>
+        </w:rPr>
+        <w:t>Docker</w:t>
+      </w:r>
+      <w:proofErr w:type="spellEnd"/>
+      <w:r>
+        <w:rPr>
+          <w:rFonts w:ascii="Helvetica Neue" w:eastAsia="Times New Roman" w:hAnsi="Helvetica Neue" w:cs="Times New Roman"/>
+          <w:b/>
+          <w:bCs/>
+          <w:color w:val="333333"/>
+          <w:sz w:val="35"/>
+          <w:szCs w:val="35"/>
+        </w:rPr>
+        <w:t xml:space="preserve"> on </w:t>
+      </w:r>
+      <w:proofErr w:type="spellStart"/>
+      <w:r>
+        <w:rPr>
+          <w:rFonts w:ascii="Helvetica Neue" w:eastAsia="Times New Roman" w:hAnsi="Helvetica Neue" w:cs="Times New Roman"/>
+          <w:b/>
+          <w:bCs/>
+          <w:color w:val="333333"/>
+          <w:sz w:val="35"/>
+          <w:szCs w:val="35"/>
+        </w:rPr>
+        <w:t>Bluemix</w:t>
+      </w:r>
+      <w:proofErr w:type="spellEnd"/>
+      <w:r>
+        <w:rPr>
+          <w:rFonts w:ascii="Helvetica Neue" w:eastAsia="Times New Roman" w:hAnsi="Helvetica Neue" w:cs="Times New Roman"/>
+          <w:b/>
+          <w:bCs/>
+          <w:color w:val="333333"/>
+          <w:sz w:val="35"/>
+          <w:szCs w:val="35"/>
+        </w:rPr>
+        <w:t>)</w:t>
+      </w:r>
+      <w:proofErr w:type="gramEnd"/>
     </w:p>
     <w:p>
       <w:pPr>
@@ -5431,7 +7900,23 @@
           <w:rFonts w:ascii="Helvetica Neue" w:eastAsia="Times New Roman" w:hAnsi="Helvetica Neue" w:cs="Times New Roman"/>
           <w:color w:val="333333"/>
         </w:rPr>
-        <w:t>The easiest way to run MFP Server on the Cloud is using Bluemix Containers.</w:t>
+        <w:t xml:space="preserve">The easiest way to run MFP Server on the Cloud is using </w:t>
+      </w:r>
+      <w:proofErr w:type="spellStart"/>
+      <w:r>
+        <w:rPr>
+          <w:rFonts w:ascii="Helvetica Neue" w:eastAsia="Times New Roman" w:hAnsi="Helvetica Neue" w:cs="Times New Roman"/>
+          <w:color w:val="333333"/>
+        </w:rPr>
+        <w:t>Bluemix</w:t>
+      </w:r>
+      <w:proofErr w:type="spellEnd"/>
+      <w:r>
+        <w:rPr>
+          <w:rFonts w:ascii="Helvetica Neue" w:eastAsia="Times New Roman" w:hAnsi="Helvetica Neue" w:cs="Times New Roman"/>
+          <w:color w:val="333333"/>
+        </w:rPr>
+        <w:t xml:space="preserve"> Containers.</w:t>
       </w:r>
     </w:p>
     <w:p>
@@ -5456,7 +7941,31 @@
           <w:sz w:val="30"/>
           <w:szCs w:val="30"/>
         </w:rPr>
-        <w:t>5.1 Run MFP Server Docker Image</w:t>
+        <w:t xml:space="preserve">5.1 Run MFP Server </w:t>
+      </w:r>
+      <w:proofErr w:type="spellStart"/>
+      <w:r>
+        <w:rPr>
+          <w:rFonts w:ascii="Helvetica Neue" w:eastAsia="Times New Roman" w:hAnsi="Helvetica Neue" w:cs="Times New Roman"/>
+          <w:b/>
+          <w:bCs/>
+          <w:color w:val="333333"/>
+          <w:sz w:val="30"/>
+          <w:szCs w:val="30"/>
+        </w:rPr>
+        <w:t>Docker</w:t>
+      </w:r>
+      <w:proofErr w:type="spellEnd"/>
+      <w:r>
+        <w:rPr>
+          <w:rFonts w:ascii="Helvetica Neue" w:eastAsia="Times New Roman" w:hAnsi="Helvetica Neue" w:cs="Times New Roman"/>
+          <w:b/>
+          <w:bCs/>
+          <w:color w:val="333333"/>
+          <w:sz w:val="30"/>
+          <w:szCs w:val="30"/>
+        </w:rPr>
+        <w:t xml:space="preserve"> Image</w:t>
       </w:r>
     </w:p>
     <w:p>
@@ -5476,7 +7985,23 @@
           <w:rFonts w:ascii="Helvetica Neue" w:eastAsia="Times New Roman" w:hAnsi="Helvetica Neue" w:cs="Times New Roman"/>
           <w:color w:val="333333"/>
         </w:rPr>
-        <w:t>Login into Bluemix and make sure you have at least 1GB of memory and 1 Public IP Address for Containers.</w:t>
+        <w:t xml:space="preserve">Login into </w:t>
+      </w:r>
+      <w:proofErr w:type="spellStart"/>
+      <w:r>
+        <w:rPr>
+          <w:rFonts w:ascii="Helvetica Neue" w:eastAsia="Times New Roman" w:hAnsi="Helvetica Neue" w:cs="Times New Roman"/>
+          <w:color w:val="333333"/>
+        </w:rPr>
+        <w:t>Bluemix</w:t>
+      </w:r>
+      <w:proofErr w:type="spellEnd"/>
+      <w:r>
+        <w:rPr>
+          <w:rFonts w:ascii="Helvetica Neue" w:eastAsia="Times New Roman" w:hAnsi="Helvetica Neue" w:cs="Times New Roman"/>
+          <w:color w:val="333333"/>
+        </w:rPr>
+        <w:t xml:space="preserve"> and make sure you have at least 1GB of memory and 1 Public IP Address for Containers.</w:t>
       </w:r>
     </w:p>
     <w:p>
@@ -5519,7 +8044,7 @@
             <wp:extent cx="3175000" cy="1270000"/>
             <wp:effectExtent l="0" t="0" r="0" b="0"/>
             <wp:docPr id="9" name="Picture 9" descr="reate Container">
-              <a:hlinkClick xmlns:a="http://schemas.openxmlformats.org/drawingml/2006/main" r:id="rId35" tgtFrame="&quot;_blank&quot;"/>
+              <a:hlinkClick xmlns:a="http://schemas.openxmlformats.org/drawingml/2006/main" r:id="rId36" tgtFrame="&quot;_blank&quot;"/>
             </wp:docPr>
             <wp:cNvGraphicFramePr>
               <a:graphicFrameLocks xmlns:a="http://schemas.openxmlformats.org/drawingml/2006/main" noChangeAspect="1"/>
@@ -5529,14 +8054,14 @@
                 <pic:pic xmlns:pic="http://schemas.openxmlformats.org/drawingml/2006/picture">
                   <pic:nvPicPr>
                     <pic:cNvPr id="0" name="Picture 9" descr="reate Container">
-                      <a:hlinkClick r:id="rId35" tgtFrame="&quot;_blank&quot;"/>
+                      <a:hlinkClick r:id="rId36" tgtFrame="&quot;_blank&quot;"/>
                     </pic:cNvPr>
                     <pic:cNvPicPr>
                       <a:picLocks noChangeAspect="1" noChangeArrowheads="1"/>
                     </pic:cNvPicPr>
                   </pic:nvPicPr>
                   <pic:blipFill>
-                    <a:blip r:embed="rId36">
+                    <a:blip r:embed="rId37">
                       <a:extLst>
                         <a:ext uri="{28A0092B-C50C-407E-A947-70E740481C1C}">
                           <a14:useLocalDpi xmlns:a14="http://schemas.microsoft.com/office/drawing/2010/main" val="0"/>
@@ -5600,7 +8125,55 @@
           <w:rFonts w:ascii="Helvetica Neue" w:hAnsi="Helvetica Neue" w:cs="Times New Roman"/>
           <w:color w:val="333333"/>
         </w:rPr>
-        <w:t>Select the ibm-mobilefirst-starter docker image</w:t>
+        <w:t xml:space="preserve">Select the </w:t>
+      </w:r>
+      <w:proofErr w:type="spellStart"/>
+      <w:r>
+        <w:rPr>
+          <w:rFonts w:ascii="Helvetica Neue" w:hAnsi="Helvetica Neue" w:cs="Times New Roman"/>
+          <w:color w:val="333333"/>
+        </w:rPr>
+        <w:t>ibm</w:t>
+      </w:r>
+      <w:proofErr w:type="spellEnd"/>
+      <w:r>
+        <w:rPr>
+          <w:rFonts w:ascii="Helvetica Neue" w:hAnsi="Helvetica Neue" w:cs="Times New Roman"/>
+          <w:color w:val="333333"/>
+        </w:rPr>
+        <w:t>-</w:t>
+      </w:r>
+      <w:proofErr w:type="spellStart"/>
+      <w:r>
+        <w:rPr>
+          <w:rFonts w:ascii="Helvetica Neue" w:hAnsi="Helvetica Neue" w:cs="Times New Roman"/>
+          <w:color w:val="333333"/>
+        </w:rPr>
+        <w:t>mobilefirst</w:t>
+      </w:r>
+      <w:proofErr w:type="spellEnd"/>
+      <w:r>
+        <w:rPr>
+          <w:rFonts w:ascii="Helvetica Neue" w:hAnsi="Helvetica Neue" w:cs="Times New Roman"/>
+          <w:color w:val="333333"/>
+        </w:rPr>
+        <w:t xml:space="preserve">-starter </w:t>
+      </w:r>
+      <w:proofErr w:type="spellStart"/>
+      <w:r>
+        <w:rPr>
+          <w:rFonts w:ascii="Helvetica Neue" w:hAnsi="Helvetica Neue" w:cs="Times New Roman"/>
+          <w:color w:val="333333"/>
+        </w:rPr>
+        <w:t>docker</w:t>
+      </w:r>
+      <w:proofErr w:type="spellEnd"/>
+      <w:r>
+        <w:rPr>
+          <w:rFonts w:ascii="Helvetica Neue" w:hAnsi="Helvetica Neue" w:cs="Times New Roman"/>
+          <w:color w:val="333333"/>
+        </w:rPr>
+        <w:t xml:space="preserve"> image</w:t>
       </w:r>
     </w:p>
     <w:p>
@@ -5623,7 +8196,7 @@
             <wp:extent cx="6417620" cy="2880798"/>
             <wp:effectExtent l="0" t="0" r="8890" b="0"/>
             <wp:docPr id="10" name="Picture 10" descr="reate Container Information">
-              <a:hlinkClick xmlns:a="http://schemas.openxmlformats.org/drawingml/2006/main" r:id="rId37" tgtFrame="&quot;_blank&quot;"/>
+              <a:hlinkClick xmlns:a="http://schemas.openxmlformats.org/drawingml/2006/main" r:id="rId38" tgtFrame="&quot;_blank&quot;"/>
             </wp:docPr>
             <wp:cNvGraphicFramePr>
               <a:graphicFrameLocks xmlns:a="http://schemas.openxmlformats.org/drawingml/2006/main" noChangeAspect="1"/>
@@ -5633,14 +8206,14 @@
                 <pic:pic xmlns:pic="http://schemas.openxmlformats.org/drawingml/2006/picture">
                   <pic:nvPicPr>
                     <pic:cNvPr id="0" name="Picture 10" descr="reate Container Information">
-                      <a:hlinkClick r:id="rId37" tgtFrame="&quot;_blank&quot;"/>
+                      <a:hlinkClick r:id="rId38" tgtFrame="&quot;_blank&quot;"/>
                     </pic:cNvPr>
                     <pic:cNvPicPr>
                       <a:picLocks noChangeAspect="1" noChangeArrowheads="1"/>
                     </pic:cNvPicPr>
                   </pic:nvPicPr>
                   <pic:blipFill>
-                    <a:blip r:embed="rId38">
+                    <a:blip r:embed="rId39">
                       <a:extLst>
                         <a:ext uri="{28A0092B-C50C-407E-A947-70E740481C1C}">
                           <a14:useLocalDpi xmlns:a14="http://schemas.microsoft.com/office/drawing/2010/main" val="0"/>
@@ -5711,6 +8284,7 @@
         </w:rPr>
         <w:t>Container name: </w:t>
       </w:r>
+      <w:proofErr w:type="spellStart"/>
       <w:r>
         <w:rPr>
           <w:rFonts w:ascii="Helvetica Neue" w:eastAsia="Times New Roman" w:hAnsi="Helvetica Neue" w:cs="Times New Roman"/>
@@ -5720,6 +8294,7 @@
         </w:rPr>
         <w:t>MFPServer</w:t>
       </w:r>
+      <w:proofErr w:type="spellEnd"/>
     </w:p>
     <w:p>
       <w:pPr>
@@ -5887,7 +8462,7 @@
                     <pic:cNvPicPr/>
                   </pic:nvPicPr>
                   <pic:blipFill>
-                    <a:blip r:embed="rId39">
+                    <a:blip r:embed="rId40">
                       <a:extLst>
                         <a:ext uri="{28A0092B-C50C-407E-A947-70E740481C1C}">
                           <a14:useLocalDpi xmlns:a14="http://schemas.microsoft.com/office/drawing/2010/main" val="0"/>
@@ -6006,7 +8581,7 @@
             <wp:extent cx="3810000" cy="2171700"/>
             <wp:effectExtent l="0" t="0" r="0" b="12700"/>
             <wp:docPr id="12" name="Picture 12" descr="egister MFP admin">
-              <a:hlinkClick xmlns:a="http://schemas.openxmlformats.org/drawingml/2006/main" r:id="rId40" tgtFrame="&quot;_blank&quot;"/>
+              <a:hlinkClick xmlns:a="http://schemas.openxmlformats.org/drawingml/2006/main" r:id="rId41" tgtFrame="&quot;_blank&quot;"/>
             </wp:docPr>
             <wp:cNvGraphicFramePr>
               <a:graphicFrameLocks xmlns:a="http://schemas.openxmlformats.org/drawingml/2006/main" noChangeAspect="1"/>
@@ -6016,14 +8591,14 @@
                 <pic:pic xmlns:pic="http://schemas.openxmlformats.org/drawingml/2006/picture">
                   <pic:nvPicPr>
                     <pic:cNvPr id="0" name="Picture 12" descr="egister MFP admin">
-                      <a:hlinkClick r:id="rId40" tgtFrame="&quot;_blank&quot;"/>
+                      <a:hlinkClick r:id="rId41" tgtFrame="&quot;_blank&quot;"/>
                     </pic:cNvPr>
                     <pic:cNvPicPr>
                       <a:picLocks noChangeAspect="1" noChangeArrowheads="1"/>
                     </pic:cNvPicPr>
                   </pic:nvPicPr>
                   <pic:blipFill>
-                    <a:blip r:embed="rId41">
+                    <a:blip r:embed="rId42">
                       <a:extLst>
                         <a:ext uri="{28A0092B-C50C-407E-A947-70E740481C1C}">
                           <a14:useLocalDpi xmlns:a14="http://schemas.microsoft.com/office/drawing/2010/main" val="0"/>
@@ -6074,7 +8649,7 @@
         </w:rPr>
         <w:t>Save and bookmark the base URL for the MFP Server (i.e. </w:t>
       </w:r>
-      <w:hyperlink r:id="rId42" w:history="1">
+      <w:hyperlink r:id="rId43" w:history="1">
         <w:r>
           <w:rPr>
             <w:rFonts w:ascii="Helvetica Neue" w:eastAsia="Times New Roman" w:hAnsi="Helvetica Neue" w:cs="Times New Roman"/>
@@ -6206,7 +8781,23 @@
           <w:rFonts w:ascii="Helvetica Neue" w:hAnsi="Helvetica Neue" w:cs="Times New Roman"/>
           <w:color w:val="333333"/>
         </w:rPr>
-        <w:t>Browse to the location of ChatService.adapter for example </w:t>
+        <w:t xml:space="preserve">Browse to the location of </w:t>
+      </w:r>
+      <w:proofErr w:type="spellStart"/>
+      <w:r>
+        <w:rPr>
+          <w:rFonts w:ascii="Helvetica Neue" w:hAnsi="Helvetica Neue" w:cs="Times New Roman"/>
+          <w:color w:val="333333"/>
+        </w:rPr>
+        <w:t>ChatService.adapter</w:t>
+      </w:r>
+      <w:proofErr w:type="spellEnd"/>
+      <w:r>
+        <w:rPr>
+          <w:rFonts w:ascii="Helvetica Neue" w:hAnsi="Helvetica Neue" w:cs="Times New Roman"/>
+          <w:color w:val="333333"/>
+        </w:rPr>
+        <w:t xml:space="preserve"> for example </w:t>
       </w:r>
       <w:r>
         <w:rPr>
@@ -6238,7 +8829,7 @@
             <wp:extent cx="6271539" cy="770076"/>
             <wp:effectExtent l="0" t="0" r="2540" b="0"/>
             <wp:docPr id="13" name="Picture 13" descr="FP Adapter Deploy">
-              <a:hlinkClick xmlns:a="http://schemas.openxmlformats.org/drawingml/2006/main" r:id="rId43" tgtFrame="&quot;_blank&quot;"/>
+              <a:hlinkClick xmlns:a="http://schemas.openxmlformats.org/drawingml/2006/main" r:id="rId44" tgtFrame="&quot;_blank&quot;"/>
             </wp:docPr>
             <wp:cNvGraphicFramePr>
               <a:graphicFrameLocks xmlns:a="http://schemas.openxmlformats.org/drawingml/2006/main" noChangeAspect="1"/>
@@ -6248,14 +8839,14 @@
                 <pic:pic xmlns:pic="http://schemas.openxmlformats.org/drawingml/2006/picture">
                   <pic:nvPicPr>
                     <pic:cNvPr id="0" name="Picture 13" descr="FP Adapter Deploy">
-                      <a:hlinkClick r:id="rId43" tgtFrame="&quot;_blank&quot;"/>
+                      <a:hlinkClick r:id="rId44" tgtFrame="&quot;_blank&quot;"/>
                     </pic:cNvPr>
                     <pic:cNvPicPr>
                       <a:picLocks noChangeAspect="1" noChangeArrowheads="1"/>
                     </pic:cNvPicPr>
                   </pic:nvPicPr>
                   <pic:blipFill>
-                    <a:blip r:embed="rId44">
+                    <a:blip r:embed="rId45">
                       <a:extLst>
                         <a:ext uri="{28A0092B-C50C-407E-A947-70E740481C1C}">
                           <a14:useLocalDpi xmlns:a14="http://schemas.microsoft.com/office/drawing/2010/main" val="0"/>
@@ -6331,6 +8922,7 @@
         </w:rPr>
         <w:t>Use the MFP-CLI to add a new server profile with the name </w:t>
       </w:r>
+      <w:proofErr w:type="spellStart"/>
       <w:r>
         <w:rPr>
           <w:rFonts w:ascii="Helvetica Neue" w:eastAsia="Times New Roman" w:hAnsi="Helvetica Neue" w:cs="Times New Roman"/>
@@ -6340,12 +8932,29 @@
         </w:rPr>
         <w:t>bluemix</w:t>
       </w:r>
-      <w:r>
-        <w:rPr>
-          <w:rFonts w:ascii="Helvetica Neue" w:eastAsia="Times New Roman" w:hAnsi="Helvetica Neue" w:cs="Times New Roman"/>
-          <w:color w:val="333333"/>
-        </w:rPr>
-        <w:t> located using the public IP address on bluemix, and the </w:t>
+      <w:proofErr w:type="spellEnd"/>
+      <w:r>
+        <w:rPr>
+          <w:rFonts w:ascii="Helvetica Neue" w:eastAsia="Times New Roman" w:hAnsi="Helvetica Neue" w:cs="Times New Roman"/>
+          <w:color w:val="333333"/>
+        </w:rPr>
+        <w:t xml:space="preserve"> located using the public IP address on </w:t>
+      </w:r>
+      <w:proofErr w:type="spellStart"/>
+      <w:r>
+        <w:rPr>
+          <w:rFonts w:ascii="Helvetica Neue" w:eastAsia="Times New Roman" w:hAnsi="Helvetica Neue" w:cs="Times New Roman"/>
+          <w:color w:val="333333"/>
+        </w:rPr>
+        <w:t>bluemix</w:t>
+      </w:r>
+      <w:proofErr w:type="spellEnd"/>
+      <w:r>
+        <w:rPr>
+          <w:rFonts w:ascii="Helvetica Neue" w:eastAsia="Times New Roman" w:hAnsi="Helvetica Neue" w:cs="Times New Roman"/>
+          <w:color w:val="333333"/>
+        </w:rPr>
+        <w:t>, and the </w:t>
       </w:r>
       <w:r>
         <w:rPr>
@@ -6400,7 +9009,53 @@
           <w:szCs w:val="20"/>
           <w:bdr w:val="none" w:sz="0" w:space="0" w:color="auto" w:frame="1"/>
         </w:rPr>
-        <w:t xml:space="preserve">    $ mfp server add bluemix -l admin -p admin -u http://169.x.x.x:9080 </w:t>
+        <w:t xml:space="preserve">    $ </w:t>
+      </w:r>
+      <w:proofErr w:type="spellStart"/>
+      <w:proofErr w:type="gramStart"/>
+      <w:r>
+        <w:rPr>
+          <w:rFonts w:ascii="Consolas" w:hAnsi="Consolas" w:cs="Courier"/>
+          <w:color w:val="333333"/>
+          <w:sz w:val="20"/>
+          <w:szCs w:val="20"/>
+          <w:bdr w:val="none" w:sz="0" w:space="0" w:color="auto" w:frame="1"/>
+        </w:rPr>
+        <w:t>mfp</w:t>
+      </w:r>
+      <w:proofErr w:type="spellEnd"/>
+      <w:proofErr w:type="gramEnd"/>
+      <w:r>
+        <w:rPr>
+          <w:rFonts w:ascii="Consolas" w:hAnsi="Consolas" w:cs="Courier"/>
+          <w:color w:val="333333"/>
+          <w:sz w:val="20"/>
+          <w:szCs w:val="20"/>
+          <w:bdr w:val="none" w:sz="0" w:space="0" w:color="auto" w:frame="1"/>
+        </w:rPr>
+        <w:t xml:space="preserve"> server add </w:t>
+      </w:r>
+      <w:proofErr w:type="spellStart"/>
+      <w:r>
+        <w:rPr>
+          <w:rFonts w:ascii="Consolas" w:hAnsi="Consolas" w:cs="Courier"/>
+          <w:color w:val="333333"/>
+          <w:sz w:val="20"/>
+          <w:szCs w:val="20"/>
+          <w:bdr w:val="none" w:sz="0" w:space="0" w:color="auto" w:frame="1"/>
+        </w:rPr>
+        <w:t>bluemix</w:t>
+      </w:r>
+      <w:proofErr w:type="spellEnd"/>
+      <w:r>
+        <w:rPr>
+          <w:rFonts w:ascii="Consolas" w:hAnsi="Consolas" w:cs="Courier"/>
+          <w:color w:val="333333"/>
+          <w:sz w:val="20"/>
+          <w:szCs w:val="20"/>
+          <w:bdr w:val="none" w:sz="0" w:space="0" w:color="auto" w:frame="1"/>
+        </w:rPr>
+        <w:t xml:space="preserve"> -l admin -p admin -u http://169.x.x.x:9080 </w:t>
       </w:r>
     </w:p>
     <w:p>
@@ -6416,7 +9071,23 @@
           <w:rFonts w:ascii="Helvetica Neue" w:hAnsi="Helvetica Neue" w:cs="Times New Roman"/>
           <w:color w:val="777777"/>
         </w:rPr>
-        <w:t>Notice to replace 169.x.x.x with the correct public IP address of your docker container</w:t>
+        <w:t xml:space="preserve">Notice to replace 169.x.x.x with the correct public IP address of your </w:t>
+      </w:r>
+      <w:proofErr w:type="spellStart"/>
+      <w:r>
+        <w:rPr>
+          <w:rFonts w:ascii="Helvetica Neue" w:hAnsi="Helvetica Neue" w:cs="Times New Roman"/>
+          <w:color w:val="777777"/>
+        </w:rPr>
+        <w:t>docker</w:t>
+      </w:r>
+      <w:proofErr w:type="spellEnd"/>
+      <w:r>
+        <w:rPr>
+          <w:rFonts w:ascii="Helvetica Neue" w:hAnsi="Helvetica Neue" w:cs="Times New Roman"/>
+          <w:color w:val="777777"/>
+        </w:rPr>
+        <w:t xml:space="preserve"> container</w:t>
       </w:r>
     </w:p>
     <w:p>
@@ -6475,7 +9146,31 @@
           <w:szCs w:val="20"/>
           <w:bdr w:val="none" w:sz="0" w:space="0" w:color="auto" w:frame="1"/>
         </w:rPr>
-        <w:t xml:space="preserve">    $ mfp server info </w:t>
+        <w:t xml:space="preserve">    $ </w:t>
+      </w:r>
+      <w:proofErr w:type="spellStart"/>
+      <w:proofErr w:type="gramStart"/>
+      <w:r>
+        <w:rPr>
+          <w:rFonts w:ascii="Consolas" w:hAnsi="Consolas" w:cs="Courier"/>
+          <w:color w:val="333333"/>
+          <w:sz w:val="20"/>
+          <w:szCs w:val="20"/>
+          <w:bdr w:val="none" w:sz="0" w:space="0" w:color="auto" w:frame="1"/>
+        </w:rPr>
+        <w:t>mfp</w:t>
+      </w:r>
+      <w:proofErr w:type="spellEnd"/>
+      <w:proofErr w:type="gramEnd"/>
+      <w:r>
+        <w:rPr>
+          <w:rFonts w:ascii="Consolas" w:hAnsi="Consolas" w:cs="Courier"/>
+          <w:color w:val="333333"/>
+          <w:sz w:val="20"/>
+          <w:szCs w:val="20"/>
+          <w:bdr w:val="none" w:sz="0" w:space="0" w:color="auto" w:frame="1"/>
+        </w:rPr>
+        <w:t xml:space="preserve"> server info </w:t>
       </w:r>
     </w:p>
     <w:p>
@@ -6497,6 +9192,7 @@
         </w:rPr>
         <w:t>The </w:t>
       </w:r>
+      <w:proofErr w:type="spellStart"/>
       <w:r>
         <w:rPr>
           <w:rFonts w:ascii="Helvetica Neue" w:eastAsia="Times New Roman" w:hAnsi="Helvetica Neue" w:cs="Times New Roman"/>
@@ -6506,6 +9202,7 @@
         </w:rPr>
         <w:t>bluemix</w:t>
       </w:r>
+      <w:proofErr w:type="spellEnd"/>
       <w:r>
         <w:rPr>
           <w:rFonts w:ascii="Helvetica Neue" w:eastAsia="Times New Roman" w:hAnsi="Helvetica Neue" w:cs="Times New Roman"/>
@@ -6623,6 +9320,7 @@
           <w:bdr w:val="none" w:sz="0" w:space="0" w:color="auto" w:frame="1"/>
         </w:rPr>
       </w:pPr>
+      <w:proofErr w:type="gramStart"/>
       <w:r>
         <w:rPr>
           <w:rFonts w:ascii="Consolas" w:hAnsi="Consolas" w:cs="Courier"/>
@@ -6631,7 +9329,40 @@
           <w:szCs w:val="20"/>
           <w:bdr w:val="none" w:sz="0" w:space="0" w:color="auto" w:frame="1"/>
         </w:rPr>
-        <w:t xml:space="preserve">local    http://localhost:10080    Local Dev Server [Default]  </w:t>
+        <w:t>local</w:t>
+      </w:r>
+      <w:proofErr w:type="gramEnd"/>
+      <w:r>
+        <w:rPr>
+          <w:rFonts w:ascii="Consolas" w:hAnsi="Consolas" w:cs="Courier"/>
+          <w:color w:val="333333"/>
+          <w:sz w:val="20"/>
+          <w:szCs w:val="20"/>
+          <w:bdr w:val="none" w:sz="0" w:space="0" w:color="auto" w:frame="1"/>
+        </w:rPr>
+        <w:t xml:space="preserve">    http://localhost:10080    Local </w:t>
+      </w:r>
+      <w:proofErr w:type="spellStart"/>
+      <w:r>
+        <w:rPr>
+          <w:rFonts w:ascii="Consolas" w:hAnsi="Consolas" w:cs="Courier"/>
+          <w:color w:val="333333"/>
+          <w:sz w:val="20"/>
+          <w:szCs w:val="20"/>
+          <w:bdr w:val="none" w:sz="0" w:space="0" w:color="auto" w:frame="1"/>
+        </w:rPr>
+        <w:t>Dev</w:t>
+      </w:r>
+      <w:proofErr w:type="spellEnd"/>
+      <w:r>
+        <w:rPr>
+          <w:rFonts w:ascii="Consolas" w:hAnsi="Consolas" w:cs="Courier"/>
+          <w:color w:val="333333"/>
+          <w:sz w:val="20"/>
+          <w:szCs w:val="20"/>
+          <w:bdr w:val="none" w:sz="0" w:space="0" w:color="auto" w:frame="1"/>
+        </w:rPr>
+        <w:t xml:space="preserve"> Server [Default]  </w:t>
       </w:r>
     </w:p>
     <w:p>
@@ -6663,6 +9394,8 @@
           <w:bdr w:val="none" w:sz="0" w:space="0" w:color="auto" w:frame="1"/>
         </w:rPr>
       </w:pPr>
+      <w:proofErr w:type="spellStart"/>
+      <w:proofErr w:type="gramStart"/>
       <w:r>
         <w:rPr>
           <w:rFonts w:ascii="Consolas" w:hAnsi="Consolas" w:cs="Courier"/>
@@ -6671,7 +9404,19 @@
           <w:szCs w:val="20"/>
           <w:bdr w:val="none" w:sz="0" w:space="0" w:color="auto" w:frame="1"/>
         </w:rPr>
-        <w:t xml:space="preserve">bluemix  http://169.x.x.x:9080     Remote Server  </w:t>
+        <w:t>bluemix</w:t>
+      </w:r>
+      <w:proofErr w:type="spellEnd"/>
+      <w:proofErr w:type="gramEnd"/>
+      <w:r>
+        <w:rPr>
+          <w:rFonts w:ascii="Consolas" w:hAnsi="Consolas" w:cs="Courier"/>
+          <w:color w:val="333333"/>
+          <w:sz w:val="20"/>
+          <w:szCs w:val="20"/>
+          <w:bdr w:val="none" w:sz="0" w:space="0" w:color="auto" w:frame="1"/>
+        </w:rPr>
+        <w:t xml:space="preserve">  http://169.x.x.x:9080     Remote Server  </w:t>
       </w:r>
     </w:p>
     <w:p>
@@ -6755,7 +9500,23 @@
           <w:rFonts w:ascii="Helvetica Neue" w:eastAsia="Times New Roman" w:hAnsi="Helvetica Neue" w:cs="Times New Roman"/>
           <w:color w:val="333333"/>
         </w:rPr>
-        <w:t>Change directory to MFPApp if not already</w:t>
+        <w:t xml:space="preserve">Change directory to </w:t>
+      </w:r>
+      <w:proofErr w:type="spellStart"/>
+      <w:r>
+        <w:rPr>
+          <w:rFonts w:ascii="Helvetica Neue" w:eastAsia="Times New Roman" w:hAnsi="Helvetica Neue" w:cs="Times New Roman"/>
+          <w:color w:val="333333"/>
+        </w:rPr>
+        <w:t>MFPApp</w:t>
+      </w:r>
+      <w:proofErr w:type="spellEnd"/>
+      <w:r>
+        <w:rPr>
+          <w:rFonts w:ascii="Helvetica Neue" w:eastAsia="Times New Roman" w:hAnsi="Helvetica Neue" w:cs="Times New Roman"/>
+          <w:color w:val="333333"/>
+        </w:rPr>
+        <w:t xml:space="preserve"> if not already</w:t>
       </w:r>
     </w:p>
     <w:p>
@@ -6794,7 +9555,29 @@
           <w:szCs w:val="20"/>
           <w:bdr w:val="none" w:sz="0" w:space="0" w:color="auto" w:frame="1"/>
         </w:rPr>
-        <w:t xml:space="preserve">    $ cd MFPApp </w:t>
+        <w:t xml:space="preserve">    $ cd </w:t>
+      </w:r>
+      <w:proofErr w:type="spellStart"/>
+      <w:r>
+        <w:rPr>
+          <w:rFonts w:ascii="Consolas" w:hAnsi="Consolas" w:cs="Courier"/>
+          <w:color w:val="333333"/>
+          <w:sz w:val="20"/>
+          <w:szCs w:val="20"/>
+          <w:bdr w:val="none" w:sz="0" w:space="0" w:color="auto" w:frame="1"/>
+        </w:rPr>
+        <w:t>MFPApp</w:t>
+      </w:r>
+      <w:proofErr w:type="spellEnd"/>
+      <w:r>
+        <w:rPr>
+          <w:rFonts w:ascii="Consolas" w:hAnsi="Consolas" w:cs="Courier"/>
+          <w:color w:val="333333"/>
+          <w:sz w:val="20"/>
+          <w:szCs w:val="20"/>
+          <w:bdr w:val="none" w:sz="0" w:space="0" w:color="auto" w:frame="1"/>
+        </w:rPr>
+        <w:t xml:space="preserve"> </w:t>
       </w:r>
     </w:p>
     <w:p>
@@ -6814,8 +9597,25 @@
           <w:rFonts w:ascii="Helvetica Neue" w:eastAsia="Times New Roman" w:hAnsi="Helvetica Neue" w:cs="Times New Roman"/>
           <w:color w:val="333333"/>
         </w:rPr>
-        <w:t>Use the MFP-CLI to register the App with the docker container on </w:t>
-      </w:r>
+        <w:t xml:space="preserve">Use the MFP-CLI to register the App with the </w:t>
+      </w:r>
+      <w:proofErr w:type="spellStart"/>
+      <w:r>
+        <w:rPr>
+          <w:rFonts w:ascii="Helvetica Neue" w:eastAsia="Times New Roman" w:hAnsi="Helvetica Neue" w:cs="Times New Roman"/>
+          <w:color w:val="333333"/>
+        </w:rPr>
+        <w:t>docker</w:t>
+      </w:r>
+      <w:proofErr w:type="spellEnd"/>
+      <w:r>
+        <w:rPr>
+          <w:rFonts w:ascii="Helvetica Neue" w:eastAsia="Times New Roman" w:hAnsi="Helvetica Neue" w:cs="Times New Roman"/>
+          <w:color w:val="333333"/>
+        </w:rPr>
+        <w:t xml:space="preserve"> container on </w:t>
+      </w:r>
+      <w:proofErr w:type="spellStart"/>
       <w:r>
         <w:rPr>
           <w:rFonts w:ascii="Helvetica Neue" w:eastAsia="Times New Roman" w:hAnsi="Helvetica Neue" w:cs="Times New Roman"/>
@@ -6825,6 +9625,7 @@
         </w:rPr>
         <w:t>bluemix</w:t>
       </w:r>
+      <w:proofErr w:type="spellEnd"/>
     </w:p>
     <w:p>
       <w:pPr>
@@ -6862,7 +9663,53 @@
           <w:szCs w:val="20"/>
           <w:bdr w:val="none" w:sz="0" w:space="0" w:color="auto" w:frame="1"/>
         </w:rPr>
-        <w:t xml:space="preserve">    $ mfp push bluemix </w:t>
+        <w:t xml:space="preserve">    $ </w:t>
+      </w:r>
+      <w:proofErr w:type="spellStart"/>
+      <w:proofErr w:type="gramStart"/>
+      <w:r>
+        <w:rPr>
+          <w:rFonts w:ascii="Consolas" w:hAnsi="Consolas" w:cs="Courier"/>
+          <w:color w:val="333333"/>
+          <w:sz w:val="20"/>
+          <w:szCs w:val="20"/>
+          <w:bdr w:val="none" w:sz="0" w:space="0" w:color="auto" w:frame="1"/>
+        </w:rPr>
+        <w:t>mfp</w:t>
+      </w:r>
+      <w:proofErr w:type="spellEnd"/>
+      <w:proofErr w:type="gramEnd"/>
+      <w:r>
+        <w:rPr>
+          <w:rFonts w:ascii="Consolas" w:hAnsi="Consolas" w:cs="Courier"/>
+          <w:color w:val="333333"/>
+          <w:sz w:val="20"/>
+          <w:szCs w:val="20"/>
+          <w:bdr w:val="none" w:sz="0" w:space="0" w:color="auto" w:frame="1"/>
+        </w:rPr>
+        <w:t xml:space="preserve"> push </w:t>
+      </w:r>
+      <w:proofErr w:type="spellStart"/>
+      <w:r>
+        <w:rPr>
+          <w:rFonts w:ascii="Consolas" w:hAnsi="Consolas" w:cs="Courier"/>
+          <w:color w:val="333333"/>
+          <w:sz w:val="20"/>
+          <w:szCs w:val="20"/>
+          <w:bdr w:val="none" w:sz="0" w:space="0" w:color="auto" w:frame="1"/>
+        </w:rPr>
+        <w:t>bluemix</w:t>
+      </w:r>
+      <w:proofErr w:type="spellEnd"/>
+      <w:r>
+        <w:rPr>
+          <w:rFonts w:ascii="Consolas" w:hAnsi="Consolas" w:cs="Courier"/>
+          <w:color w:val="333333"/>
+          <w:sz w:val="20"/>
+          <w:szCs w:val="20"/>
+          <w:bdr w:val="none" w:sz="0" w:space="0" w:color="auto" w:frame="1"/>
+        </w:rPr>
+        <w:t xml:space="preserve"> </w:t>
       </w:r>
     </w:p>
     <w:p>
@@ -6880,6 +9727,8 @@
         </w:rPr>
         <w:t>Notice that the name of the runtime on the remote MFP Server is </w:t>
       </w:r>
+      <w:proofErr w:type="spellStart"/>
+      <w:proofErr w:type="gramStart"/>
       <w:r>
         <w:rPr>
           <w:rFonts w:ascii="Helvetica Neue" w:hAnsi="Helvetica Neue" w:cs="Times New Roman"/>
@@ -6889,13 +9738,23 @@
         </w:rPr>
         <w:t>MobileFirstStarter</w:t>
       </w:r>
+      <w:proofErr w:type="spellEnd"/>
       <w:r>
         <w:rPr>
           <w:rFonts w:ascii="Helvetica Neue" w:hAnsi="Helvetica Neue" w:cs="Times New Roman"/>
           <w:color w:val="777777"/>
         </w:rPr>
-        <w:t>, This is different from the local runtime </w:t>
-      </w:r>
+        <w:t>,</w:t>
+      </w:r>
+      <w:proofErr w:type="gramEnd"/>
+      <w:r>
+        <w:rPr>
+          <w:rFonts w:ascii="Helvetica Neue" w:hAnsi="Helvetica Neue" w:cs="Times New Roman"/>
+          <w:color w:val="777777"/>
+        </w:rPr>
+        <w:t xml:space="preserve"> This is different from the local runtime </w:t>
+      </w:r>
+      <w:proofErr w:type="spellStart"/>
       <w:r>
         <w:rPr>
           <w:rFonts w:ascii="Helvetica Neue" w:hAnsi="Helvetica Neue" w:cs="Times New Roman"/>
@@ -6905,6 +9764,7 @@
         </w:rPr>
         <w:t>MFPBackend</w:t>
       </w:r>
+      <w:proofErr w:type="spellEnd"/>
       <w:r>
         <w:rPr>
           <w:rFonts w:ascii="Helvetica Neue" w:hAnsi="Helvetica Neue" w:cs="Times New Roman"/>
@@ -6999,8 +9859,17 @@
           <w:rFonts w:ascii="Helvetica Neue" w:eastAsia="Times New Roman" w:hAnsi="Helvetica Neue" w:cs="Times New Roman"/>
           <w:color w:val="333333"/>
         </w:rPr>
-        <w:t>Open XCode</w:t>
-      </w:r>
+        <w:t xml:space="preserve">Open </w:t>
+      </w:r>
+      <w:proofErr w:type="spellStart"/>
+      <w:r>
+        <w:rPr>
+          <w:rFonts w:ascii="Helvetica Neue" w:eastAsia="Times New Roman" w:hAnsi="Helvetica Neue" w:cs="Times New Roman"/>
+          <w:color w:val="333333"/>
+        </w:rPr>
+        <w:t>XCode</w:t>
+      </w:r>
+      <w:proofErr w:type="spellEnd"/>
     </w:p>
     <w:p>
       <w:pPr>
@@ -7038,7 +9907,73 @@
           <w:szCs w:val="20"/>
           <w:bdr w:val="none" w:sz="0" w:space="0" w:color="auto" w:frame="1"/>
         </w:rPr>
-        <w:t xml:space="preserve">    $ open platforms/ios/*.xcodeproj </w:t>
+        <w:t xml:space="preserve">    $ </w:t>
+      </w:r>
+      <w:proofErr w:type="gramStart"/>
+      <w:r>
+        <w:rPr>
+          <w:rFonts w:ascii="Consolas" w:hAnsi="Consolas" w:cs="Courier"/>
+          <w:color w:val="333333"/>
+          <w:sz w:val="20"/>
+          <w:szCs w:val="20"/>
+          <w:bdr w:val="none" w:sz="0" w:space="0" w:color="auto" w:frame="1"/>
+        </w:rPr>
+        <w:t>open</w:t>
+      </w:r>
+      <w:proofErr w:type="gramEnd"/>
+      <w:r>
+        <w:rPr>
+          <w:rFonts w:ascii="Consolas" w:hAnsi="Consolas" w:cs="Courier"/>
+          <w:color w:val="333333"/>
+          <w:sz w:val="20"/>
+          <w:szCs w:val="20"/>
+          <w:bdr w:val="none" w:sz="0" w:space="0" w:color="auto" w:frame="1"/>
+        </w:rPr>
+        <w:t xml:space="preserve"> platforms/</w:t>
+      </w:r>
+      <w:proofErr w:type="spellStart"/>
+      <w:r>
+        <w:rPr>
+          <w:rFonts w:ascii="Consolas" w:hAnsi="Consolas" w:cs="Courier"/>
+          <w:color w:val="333333"/>
+          <w:sz w:val="20"/>
+          <w:szCs w:val="20"/>
+          <w:bdr w:val="none" w:sz="0" w:space="0" w:color="auto" w:frame="1"/>
+        </w:rPr>
+        <w:t>ios</w:t>
+      </w:r>
+      <w:proofErr w:type="spellEnd"/>
+      <w:r>
+        <w:rPr>
+          <w:rFonts w:ascii="Consolas" w:hAnsi="Consolas" w:cs="Courier"/>
+          <w:color w:val="333333"/>
+          <w:sz w:val="20"/>
+          <w:szCs w:val="20"/>
+          <w:bdr w:val="none" w:sz="0" w:space="0" w:color="auto" w:frame="1"/>
+        </w:rPr>
+        <w:t>/*.</w:t>
+      </w:r>
+      <w:proofErr w:type="spellStart"/>
+      <w:r>
+        <w:rPr>
+          <w:rFonts w:ascii="Consolas" w:hAnsi="Consolas" w:cs="Courier"/>
+          <w:color w:val="333333"/>
+          <w:sz w:val="20"/>
+          <w:szCs w:val="20"/>
+          <w:bdr w:val="none" w:sz="0" w:space="0" w:color="auto" w:frame="1"/>
+        </w:rPr>
+        <w:t>xcodeproj</w:t>
+      </w:r>
+      <w:proofErr w:type="spellEnd"/>
+      <w:r>
+        <w:rPr>
+          <w:rFonts w:ascii="Consolas" w:hAnsi="Consolas" w:cs="Courier"/>
+          <w:color w:val="333333"/>
+          <w:sz w:val="20"/>
+          <w:szCs w:val="20"/>
+          <w:bdr w:val="none" w:sz="0" w:space="0" w:color="auto" w:frame="1"/>
+        </w:rPr>
+        <w:t xml:space="preserve"> </w:t>
       </w:r>
     </w:p>
     <w:p>
@@ -7058,7 +9993,23 @@
           <w:rFonts w:ascii="Helvetica Neue" w:eastAsia="Times New Roman" w:hAnsi="Helvetica Neue" w:cs="Times New Roman"/>
           <w:color w:val="333333"/>
         </w:rPr>
-        <w:t>In XCode change the target from Simulator to the iPhone device</w:t>
+        <w:t xml:space="preserve">In </w:t>
+      </w:r>
+      <w:proofErr w:type="spellStart"/>
+      <w:r>
+        <w:rPr>
+          <w:rFonts w:ascii="Helvetica Neue" w:eastAsia="Times New Roman" w:hAnsi="Helvetica Neue" w:cs="Times New Roman"/>
+          <w:color w:val="333333"/>
+        </w:rPr>
+        <w:t>XCode</w:t>
+      </w:r>
+      <w:proofErr w:type="spellEnd"/>
+      <w:r>
+        <w:rPr>
+          <w:rFonts w:ascii="Helvetica Neue" w:eastAsia="Times New Roman" w:hAnsi="Helvetica Neue" w:cs="Times New Roman"/>
+          <w:color w:val="333333"/>
+        </w:rPr>
+        <w:t xml:space="preserve"> change the target from Simulator to the iPhone device</w:t>
       </w:r>
     </w:p>
     <w:p>
@@ -7101,7 +10052,7 @@
             <wp:extent cx="3070440" cy="5459242"/>
             <wp:effectExtent l="0" t="0" r="3175" b="1905"/>
             <wp:docPr id="14" name="Picture 14" descr="pp running on iPhone">
-              <a:hlinkClick xmlns:a="http://schemas.openxmlformats.org/drawingml/2006/main" r:id="rId45" tgtFrame="&quot;_blank&quot;"/>
+              <a:hlinkClick xmlns:a="http://schemas.openxmlformats.org/drawingml/2006/main" r:id="rId46" tgtFrame="&quot;_blank&quot;"/>
             </wp:docPr>
             <wp:cNvGraphicFramePr>
               <a:graphicFrameLocks xmlns:a="http://schemas.openxmlformats.org/drawingml/2006/main" noChangeAspect="1"/>
@@ -7111,14 +10062,14 @@
                 <pic:pic xmlns:pic="http://schemas.openxmlformats.org/drawingml/2006/picture">
                   <pic:nvPicPr>
                     <pic:cNvPr id="0" name="Picture 14" descr="pp running on iPhone">
-                      <a:hlinkClick r:id="rId45" tgtFrame="&quot;_blank&quot;"/>
+                      <a:hlinkClick r:id="rId46" tgtFrame="&quot;_blank&quot;"/>
                     </pic:cNvPr>
                     <pic:cNvPicPr>
                       <a:picLocks noChangeAspect="1" noChangeArrowheads="1"/>
                     </pic:cNvPicPr>
                   </pic:nvPicPr>
                   <pic:blipFill>
-                    <a:blip r:embed="rId46">
+                    <a:blip r:embed="rId47">
                       <a:extLst>
                         <a:ext uri="{28A0092B-C50C-407E-A947-70E740481C1C}">
                           <a14:useLocalDpi xmlns:a14="http://schemas.microsoft.com/office/drawing/2010/main" val="0"/>

</xml_diff>

<commit_message>
Update for mfp 7.1.0.00.20160206-1603
</commit_message>
<xml_diff>
--- a/Lab6678A.docx
+++ b/Lab6678A.docx
@@ -510,8 +510,6 @@
           <w:iCs/>
         </w:rPr>
       </w:pPr>
-      <w:bookmarkStart w:id="0" w:name="_GoBack"/>
-      <w:bookmarkEnd w:id="0"/>
     </w:p>
     <w:p>
       <w:pPr>
@@ -1739,7 +1737,30 @@
           <w:rFonts w:ascii="Helvetica Neue" w:eastAsia="Times New Roman" w:hAnsi="Helvetica Neue" w:cs="Times New Roman"/>
           <w:color w:val="333333"/>
         </w:rPr>
-        <w:t xml:space="preserve">Click </w:t>
+        <w:t xml:space="preserve">Visit this </w:t>
+      </w:r>
+      <w:proofErr w:type="spellStart"/>
+      <w:r>
+        <w:rPr>
+          <w:rFonts w:ascii="Helvetica Neue" w:eastAsia="Times New Roman" w:hAnsi="Helvetica Neue" w:cs="Times New Roman"/>
+          <w:color w:val="333333"/>
+        </w:rPr>
+        <w:t>url</w:t>
+      </w:r>
+      <w:proofErr w:type="spellEnd"/>
+      <w:r>
+        <w:rPr>
+          <w:rFonts w:ascii="Helvetica Neue" w:eastAsia="Times New Roman" w:hAnsi="Helvetica Neue" w:cs="Times New Roman"/>
+          <w:color w:val="333333"/>
+        </w:rPr>
+        <w:t xml:space="preserve"> on your browser</w:t>
+      </w:r>
+      <w:r>
+        <w:rPr>
+          <w:rFonts w:ascii="Helvetica Neue" w:eastAsia="Times New Roman" w:hAnsi="Helvetica Neue" w:cs="Times New Roman"/>
+          <w:color w:val="333333"/>
+        </w:rPr>
+        <w:t xml:space="preserve"> </w:t>
       </w:r>
       <w:hyperlink r:id="rId12" w:history="1">
         <w:r>
@@ -1776,81 +1797,6 @@
     </w:p>
     <w:p>
       <w:pPr>
-        <w:numPr>
-          <w:ilvl w:val="0"/>
-          <w:numId w:val="1"/>
-        </w:numPr>
-        <w:spacing w:before="100" w:beforeAutospacing="1" w:after="100" w:afterAutospacing="1" w:line="349" w:lineRule="atLeast"/>
-        <w:rPr>
-          <w:rFonts w:ascii="Helvetica Neue" w:eastAsia="Times New Roman" w:hAnsi="Helvetica Neue" w:cs="Times New Roman"/>
-          <w:color w:val="333333"/>
-        </w:rPr>
-      </w:pPr>
-      <w:r>
-        <w:rPr>
-          <w:rFonts w:ascii="Helvetica Neue" w:eastAsia="Times New Roman" w:hAnsi="Helvetica Neue" w:cs="Times New Roman"/>
-          <w:color w:val="333333"/>
-        </w:rPr>
-        <w:t>Click </w:t>
-      </w:r>
-      <w:r>
-        <w:rPr>
-          <w:rFonts w:ascii="Helvetica Neue" w:eastAsia="Times New Roman" w:hAnsi="Helvetica Neue" w:cs="Times New Roman"/>
-          <w:b/>
-          <w:bCs/>
-          <w:color w:val="333333"/>
-        </w:rPr>
-        <w:t>Download ZIP</w:t>
-      </w:r>
-      <w:r>
-        <w:rPr>
-          <w:rFonts w:ascii="Helvetica Neue" w:eastAsia="Times New Roman" w:hAnsi="Helvetica Neue" w:cs="Times New Roman"/>
-          <w:color w:val="333333"/>
-        </w:rPr>
-        <w:t> </w:t>
-      </w:r>
-      <w:r>
-        <w:rPr>
-          <w:rFonts w:ascii="Helvetica Neue" w:eastAsia="Times New Roman" w:hAnsi="Helvetica Neue" w:cs="Times New Roman"/>
-          <w:color w:val="333333"/>
-        </w:rPr>
-        <w:t xml:space="preserve">on </w:t>
-      </w:r>
-      <w:hyperlink r:id="rId13" w:history="1">
-        <w:r>
-          <w:rPr>
-            <w:rStyle w:val="Hyperlink"/>
-            <w:rFonts w:ascii="Helvetica Neue" w:eastAsia="Times New Roman" w:hAnsi="Helvetica Neue" w:cs="Times New Roman"/>
-          </w:rPr>
-          <w:t>github.com/</w:t>
-        </w:r>
-        <w:proofErr w:type="spellStart"/>
-        <w:r>
-          <w:rPr>
-            <w:rStyle w:val="Hyperlink"/>
-            <w:rFonts w:ascii="Helvetica Neue" w:eastAsia="Times New Roman" w:hAnsi="Helvetica Neue" w:cs="Times New Roman"/>
-          </w:rPr>
-          <w:t>csantanapr</w:t>
-        </w:r>
-        <w:proofErr w:type="spellEnd"/>
-        <w:r>
-          <w:rPr>
-            <w:rStyle w:val="Hyperlink"/>
-            <w:rFonts w:ascii="Helvetica Neue" w:eastAsia="Times New Roman" w:hAnsi="Helvetica Neue" w:cs="Times New Roman"/>
-          </w:rPr>
-          <w:t>/IC2016-MFP-Hello-Lab</w:t>
-        </w:r>
-      </w:hyperlink>
-      <w:r>
-        <w:rPr>
-          <w:rFonts w:ascii="Helvetica Neue" w:eastAsia="Times New Roman" w:hAnsi="Helvetica Neue" w:cs="Times New Roman"/>
-          <w:color w:val="333333"/>
-        </w:rPr>
-        <w:t xml:space="preserve"> </w:t>
-      </w:r>
-    </w:p>
-    <w:p>
-      <w:pPr>
         <w:pBdr>
           <w:bottom w:val="single" w:sz="6" w:space="4" w:color="EEEEEE"/>
         </w:pBdr>
@@ -1940,7 +1886,7 @@
             <wp:extent cx="2590800" cy="4611149"/>
             <wp:effectExtent l="0" t="0" r="0" b="12065"/>
             <wp:docPr id="1" name="Picture 1" descr="phone chat app">
-              <a:hlinkClick xmlns:a="http://schemas.openxmlformats.org/drawingml/2006/main" r:id="rId14" tgtFrame="&quot;_blank&quot;"/>
+              <a:hlinkClick xmlns:a="http://schemas.openxmlformats.org/drawingml/2006/main" r:id="rId13" tgtFrame="&quot;_blank&quot;"/>
             </wp:docPr>
             <wp:cNvGraphicFramePr>
               <a:graphicFrameLocks xmlns:a="http://schemas.openxmlformats.org/drawingml/2006/main" noChangeAspect="1"/>
@@ -1950,14 +1896,14 @@
                 <pic:pic xmlns:pic="http://schemas.openxmlformats.org/drawingml/2006/picture">
                   <pic:nvPicPr>
                     <pic:cNvPr id="0" name="Picture 1" descr="phone chat app">
-                      <a:hlinkClick r:id="rId14" tgtFrame="&quot;_blank&quot;"/>
+                      <a:hlinkClick r:id="rId13" tgtFrame="&quot;_blank&quot;"/>
                     </pic:cNvPr>
                     <pic:cNvPicPr>
                       <a:picLocks noChangeAspect="1" noChangeArrowheads="1"/>
                     </pic:cNvPicPr>
                   </pic:nvPicPr>
                   <pic:blipFill>
-                    <a:blip r:embed="rId15">
+                    <a:blip r:embed="rId14">
                       <a:extLst>
                         <a:ext uri="{28A0092B-C50C-407E-A947-70E740481C1C}">
                           <a14:useLocalDpi xmlns:a14="http://schemas.microsoft.com/office/drawing/2010/main" val="0"/>
@@ -2090,7 +2036,7 @@
         </w:rPr>
         <w:t>Login into </w:t>
       </w:r>
-      <w:hyperlink r:id="rId16" w:history="1">
+      <w:hyperlink r:id="rId15" w:history="1">
         <w:r>
           <w:rPr>
             <w:rFonts w:ascii="Helvetica Neue" w:eastAsia="Times New Roman" w:hAnsi="Helvetica Neue" w:cs="Times New Roman"/>
@@ -2159,7 +2105,7 @@
             <wp:extent cx="1968500" cy="406400"/>
             <wp:effectExtent l="0" t="0" r="12700" b="0"/>
             <wp:docPr id="2" name="Picture 2" descr="eploy to Bluemix">
-              <a:hlinkClick xmlns:a="http://schemas.openxmlformats.org/drawingml/2006/main" r:id="rId17" tgtFrame="&quot;_blank&quot;"/>
+              <a:hlinkClick xmlns:a="http://schemas.openxmlformats.org/drawingml/2006/main" r:id="rId16" tgtFrame="&quot;_blank&quot;"/>
             </wp:docPr>
             <wp:cNvGraphicFramePr>
               <a:graphicFrameLocks xmlns:a="http://schemas.openxmlformats.org/drawingml/2006/main" noChangeAspect="1"/>
@@ -2169,14 +2115,14 @@
                 <pic:pic xmlns:pic="http://schemas.openxmlformats.org/drawingml/2006/picture">
                   <pic:nvPicPr>
                     <pic:cNvPr id="0" name="Picture 2" descr="eploy to Bluemix">
-                      <a:hlinkClick r:id="rId17" tgtFrame="&quot;_blank&quot;"/>
+                      <a:hlinkClick r:id="rId16" tgtFrame="&quot;_blank&quot;"/>
                     </pic:cNvPr>
                     <pic:cNvPicPr>
                       <a:picLocks noChangeAspect="1" noChangeArrowheads="1"/>
                     </pic:cNvPicPr>
                   </pic:nvPicPr>
                   <pic:blipFill>
-                    <a:blip r:embed="rId18">
+                    <a:blip r:embed="rId17">
                       <a:extLst>
                         <a:ext uri="{28A0092B-C50C-407E-A947-70E740481C1C}">
                           <a14:useLocalDpi xmlns:a14="http://schemas.microsoft.com/office/drawing/2010/main" val="0"/>
@@ -2228,7 +2174,7 @@
         </w:rPr>
         <w:t>or visit </w:t>
       </w:r>
-      <w:hyperlink r:id="rId19" w:history="1">
+      <w:hyperlink r:id="rId18" w:history="1">
         <w:r>
           <w:rPr>
             <w:rFonts w:ascii="Helvetica Neue" w:hAnsi="Helvetica Neue" w:cs="Times New Roman"/>
@@ -2340,7 +2286,7 @@
         </w:rPr>
         <w:t>like:</w:t>
       </w:r>
-      <w:hyperlink r:id="rId20" w:history="1">
+      <w:hyperlink r:id="rId19" w:history="1">
         <w:r>
           <w:rPr>
             <w:rFonts w:ascii="Helvetica Neue" w:eastAsia="Times New Roman" w:hAnsi="Helvetica Neue" w:cs="Times New Roman"/>
@@ -2381,7 +2327,7 @@
             <wp:extent cx="6031865" cy="4422187"/>
             <wp:effectExtent l="0" t="0" r="0" b="0"/>
             <wp:docPr id="3" name="Picture 3" descr="luexmix app deployed">
-              <a:hlinkClick xmlns:a="http://schemas.openxmlformats.org/drawingml/2006/main" r:id="rId21" tgtFrame="&quot;_blank&quot;"/>
+              <a:hlinkClick xmlns:a="http://schemas.openxmlformats.org/drawingml/2006/main" r:id="rId20" tgtFrame="&quot;_blank&quot;"/>
             </wp:docPr>
             <wp:cNvGraphicFramePr>
               <a:graphicFrameLocks xmlns:a="http://schemas.openxmlformats.org/drawingml/2006/main" noChangeAspect="1"/>
@@ -2391,14 +2337,14 @@
                 <pic:pic xmlns:pic="http://schemas.openxmlformats.org/drawingml/2006/picture">
                   <pic:nvPicPr>
                     <pic:cNvPr id="0" name="Picture 3" descr="luexmix app deployed">
-                      <a:hlinkClick r:id="rId21" tgtFrame="&quot;_blank&quot;"/>
+                      <a:hlinkClick r:id="rId20" tgtFrame="&quot;_blank&quot;"/>
                     </pic:cNvPr>
                     <pic:cNvPicPr>
                       <a:picLocks noChangeAspect="1" noChangeArrowheads="1"/>
                     </pic:cNvPicPr>
                   </pic:nvPicPr>
                   <pic:blipFill>
-                    <a:blip r:embed="rId22">
+                    <a:blip r:embed="rId21">
                       <a:extLst>
                         <a:ext uri="{28A0092B-C50C-407E-A947-70E740481C1C}">
                           <a14:useLocalDpi xmlns:a14="http://schemas.microsoft.com/office/drawing/2010/main" val="0"/>
@@ -2534,7 +2480,7 @@
             <wp:extent cx="2032000" cy="419100"/>
             <wp:effectExtent l="0" t="0" r="0" b="12700"/>
             <wp:docPr id="4" name="Picture 4" descr="iew Your APP">
-              <a:hlinkClick xmlns:a="http://schemas.openxmlformats.org/drawingml/2006/main" r:id="rId23" tgtFrame="&quot;_blank&quot;"/>
+              <a:hlinkClick xmlns:a="http://schemas.openxmlformats.org/drawingml/2006/main" r:id="rId22" tgtFrame="&quot;_blank&quot;"/>
             </wp:docPr>
             <wp:cNvGraphicFramePr>
               <a:graphicFrameLocks xmlns:a="http://schemas.openxmlformats.org/drawingml/2006/main" noChangeAspect="1"/>
@@ -2544,14 +2490,14 @@
                 <pic:pic xmlns:pic="http://schemas.openxmlformats.org/drawingml/2006/picture">
                   <pic:nvPicPr>
                     <pic:cNvPr id="0" name="Picture 4" descr="iew Your APP">
-                      <a:hlinkClick r:id="rId23" tgtFrame="&quot;_blank&quot;"/>
+                      <a:hlinkClick r:id="rId22" tgtFrame="&quot;_blank&quot;"/>
                     </pic:cNvPr>
                     <pic:cNvPicPr>
                       <a:picLocks noChangeAspect="1" noChangeArrowheads="1"/>
                     </pic:cNvPicPr>
                   </pic:nvPicPr>
                   <pic:blipFill>
-                    <a:blip r:embed="rId24">
+                    <a:blip r:embed="rId23">
                       <a:extLst>
                         <a:ext uri="{28A0092B-C50C-407E-A947-70E740481C1C}">
                           <a14:useLocalDpi xmlns:a14="http://schemas.microsoft.com/office/drawing/2010/main" val="0"/>
@@ -2596,7 +2542,7 @@
         </w:rPr>
         <w:t xml:space="preserve"> </w:t>
       </w:r>
-      <w:hyperlink r:id="rId25" w:history="1">
+      <w:hyperlink r:id="rId24" w:history="1">
         <w:r>
           <w:rPr>
             <w:rFonts w:ascii="Helvetica Neue" w:eastAsia="Times New Roman" w:hAnsi="Helvetica Neue" w:cs="Times New Roman"/>
@@ -3848,7 +3794,7 @@
             <wp:extent cx="6730381" cy="5358583"/>
             <wp:effectExtent l="0" t="0" r="635" b="1270"/>
             <wp:docPr id="5" name="Picture 5" descr="dapter deployed on console">
-              <a:hlinkClick xmlns:a="http://schemas.openxmlformats.org/drawingml/2006/main" r:id="rId26" tgtFrame="&quot;_blank&quot;"/>
+              <a:hlinkClick xmlns:a="http://schemas.openxmlformats.org/drawingml/2006/main" r:id="rId25" tgtFrame="&quot;_blank&quot;"/>
             </wp:docPr>
             <wp:cNvGraphicFramePr>
               <a:graphicFrameLocks xmlns:a="http://schemas.openxmlformats.org/drawingml/2006/main" noChangeAspect="1"/>
@@ -3858,14 +3804,14 @@
                 <pic:pic xmlns:pic="http://schemas.openxmlformats.org/drawingml/2006/picture">
                   <pic:nvPicPr>
                     <pic:cNvPr id="0" name="Picture 5" descr="dapter deployed on console">
-                      <a:hlinkClick r:id="rId26" tgtFrame="&quot;_blank&quot;"/>
+                      <a:hlinkClick r:id="rId25" tgtFrame="&quot;_blank&quot;"/>
                     </pic:cNvPr>
                     <pic:cNvPicPr>
                       <a:picLocks noChangeAspect="1" noChangeArrowheads="1"/>
                     </pic:cNvPicPr>
                   </pic:nvPicPr>
                   <pic:blipFill>
-                    <a:blip r:embed="rId27">
+                    <a:blip r:embed="rId26">
                       <a:extLst>
                         <a:ext uri="{28A0092B-C50C-407E-A947-70E740481C1C}">
                           <a14:useLocalDpi xmlns:a14="http://schemas.microsoft.com/office/drawing/2010/main" val="0"/>
@@ -5793,7 +5739,7 @@
             <wp:extent cx="6756276" cy="5374993"/>
             <wp:effectExtent l="0" t="0" r="635" b="10160"/>
             <wp:docPr id="6" name="Picture 6" descr="pp deployed on console">
-              <a:hlinkClick xmlns:a="http://schemas.openxmlformats.org/drawingml/2006/main" r:id="rId28" tgtFrame="&quot;_blank&quot;"/>
+              <a:hlinkClick xmlns:a="http://schemas.openxmlformats.org/drawingml/2006/main" r:id="rId27" tgtFrame="&quot;_blank&quot;"/>
             </wp:docPr>
             <wp:cNvGraphicFramePr>
               <a:graphicFrameLocks xmlns:a="http://schemas.openxmlformats.org/drawingml/2006/main" noChangeAspect="1"/>
@@ -5803,14 +5749,14 @@
                 <pic:pic xmlns:pic="http://schemas.openxmlformats.org/drawingml/2006/picture">
                   <pic:nvPicPr>
                     <pic:cNvPr id="0" name="Picture 6" descr="pp deployed on console">
-                      <a:hlinkClick r:id="rId28" tgtFrame="&quot;_blank&quot;"/>
+                      <a:hlinkClick r:id="rId27" tgtFrame="&quot;_blank&quot;"/>
                     </pic:cNvPr>
                     <pic:cNvPicPr>
                       <a:picLocks noChangeAspect="1" noChangeArrowheads="1"/>
                     </pic:cNvPicPr>
                   </pic:nvPicPr>
                   <pic:blipFill>
-                    <a:blip r:embed="rId29">
+                    <a:blip r:embed="rId28">
                       <a:extLst>
                         <a:ext uri="{28A0092B-C50C-407E-A947-70E740481C1C}">
                           <a14:useLocalDpi xmlns:a14="http://schemas.microsoft.com/office/drawing/2010/main" val="0"/>
@@ -6278,7 +6224,7 @@
         </w:rPr>
         <w:t xml:space="preserve"> (i.e. </w:t>
       </w:r>
-      <w:hyperlink r:id="rId30" w:history="1">
+      <w:hyperlink r:id="rId29" w:history="1">
         <w:r>
           <w:rPr>
             <w:rFonts w:ascii="Helvetica Neue" w:hAnsi="Helvetica Neue" w:cs="Times New Roman"/>
@@ -6435,7 +6381,7 @@
         </w:rPr>
         <w:t xml:space="preserve"> Platform check </w:t>
       </w:r>
-      <w:hyperlink r:id="rId31" w:history="1">
+      <w:hyperlink r:id="rId30" w:history="1">
         <w:r>
           <w:rPr>
             <w:rFonts w:ascii="Helvetica Neue" w:hAnsi="Helvetica Neue" w:cs="Times New Roman"/>
@@ -6574,7 +6520,7 @@
             <wp:extent cx="2707538" cy="4800600"/>
             <wp:effectExtent l="0" t="0" r="10795" b="0"/>
             <wp:docPr id="7" name="Picture 7" descr="phone chat app with photo options">
-              <a:hlinkClick xmlns:a="http://schemas.openxmlformats.org/drawingml/2006/main" r:id="rId32" tgtFrame="&quot;_blank&quot;"/>
+              <a:hlinkClick xmlns:a="http://schemas.openxmlformats.org/drawingml/2006/main" r:id="rId31" tgtFrame="&quot;_blank&quot;"/>
             </wp:docPr>
             <wp:cNvGraphicFramePr>
               <a:graphicFrameLocks xmlns:a="http://schemas.openxmlformats.org/drawingml/2006/main" noChangeAspect="1"/>
@@ -6584,14 +6530,14 @@
                 <pic:pic xmlns:pic="http://schemas.openxmlformats.org/drawingml/2006/picture">
                   <pic:nvPicPr>
                     <pic:cNvPr id="0" name="Picture 7" descr="phone chat app with photo options">
-                      <a:hlinkClick r:id="rId32" tgtFrame="&quot;_blank&quot;"/>
+                      <a:hlinkClick r:id="rId31" tgtFrame="&quot;_blank&quot;"/>
                     </pic:cNvPr>
                     <pic:cNvPicPr>
                       <a:picLocks noChangeAspect="1" noChangeArrowheads="1"/>
                     </pic:cNvPicPr>
                   </pic:nvPicPr>
                   <pic:blipFill>
-                    <a:blip r:embed="rId33">
+                    <a:blip r:embed="rId32">
                       <a:extLst>
                         <a:ext uri="{28A0092B-C50C-407E-A947-70E740481C1C}">
                           <a14:useLocalDpi xmlns:a14="http://schemas.microsoft.com/office/drawing/2010/main" val="0"/>
@@ -6903,7 +6849,7 @@
             <wp:extent cx="6429373" cy="4762500"/>
             <wp:effectExtent l="0" t="0" r="0" b="0"/>
             <wp:docPr id="8" name="Picture 8" descr="pp open in xcode">
-              <a:hlinkClick xmlns:a="http://schemas.openxmlformats.org/drawingml/2006/main" r:id="rId34" tgtFrame="&quot;_blank&quot;"/>
+              <a:hlinkClick xmlns:a="http://schemas.openxmlformats.org/drawingml/2006/main" r:id="rId33" tgtFrame="&quot;_blank&quot;"/>
             </wp:docPr>
             <wp:cNvGraphicFramePr>
               <a:graphicFrameLocks xmlns:a="http://schemas.openxmlformats.org/drawingml/2006/main" noChangeAspect="1"/>
@@ -6913,14 +6859,14 @@
                 <pic:pic xmlns:pic="http://schemas.openxmlformats.org/drawingml/2006/picture">
                   <pic:nvPicPr>
                     <pic:cNvPr id="0" name="Picture 8" descr="pp open in xcode">
-                      <a:hlinkClick r:id="rId34" tgtFrame="&quot;_blank&quot;"/>
+                      <a:hlinkClick r:id="rId33" tgtFrame="&quot;_blank&quot;"/>
                     </pic:cNvPr>
                     <pic:cNvPicPr>
                       <a:picLocks noChangeAspect="1" noChangeArrowheads="1"/>
                     </pic:cNvPicPr>
                   </pic:nvPicPr>
                   <pic:blipFill>
-                    <a:blip r:embed="rId35">
+                    <a:blip r:embed="rId34">
                       <a:extLst>
                         <a:ext uri="{28A0092B-C50C-407E-A947-70E740481C1C}">
                           <a14:useLocalDpi xmlns:a14="http://schemas.microsoft.com/office/drawing/2010/main" val="0"/>
@@ -7801,7 +7747,6 @@
           <w:szCs w:val="35"/>
         </w:rPr>
       </w:pPr>
-      <w:proofErr w:type="gramStart"/>
       <w:r>
         <w:rPr>
           <w:rFonts w:ascii="Helvetica Neue" w:eastAsia="Times New Roman" w:hAnsi="Helvetica Neue" w:cs="Times New Roman"/>
@@ -7811,9 +7756,8 @@
           <w:sz w:val="35"/>
           <w:szCs w:val="35"/>
         </w:rPr>
-        <w:t xml:space="preserve">5 Homework (MFP </w:t>
-      </w:r>
-      <w:proofErr w:type="spellStart"/>
+        <w:t xml:space="preserve">5 Homework </w:t>
+      </w:r>
       <w:r>
         <w:rPr>
           <w:rFonts w:ascii="Helvetica Neue" w:eastAsia="Times New Roman" w:hAnsi="Helvetica Neue" w:cs="Times New Roman"/>
@@ -7823,9 +7767,8 @@
           <w:sz w:val="35"/>
           <w:szCs w:val="35"/>
         </w:rPr>
-        <w:t>Docker</w:t>
-      </w:r>
-      <w:proofErr w:type="spellEnd"/>
+        <w:t xml:space="preserve">for </w:t>
+      </w:r>
       <w:r>
         <w:rPr>
           <w:rFonts w:ascii="Helvetica Neue" w:eastAsia="Times New Roman" w:hAnsi="Helvetica Neue" w:cs="Times New Roman"/>
@@ -7835,9 +7778,8 @@
           <w:sz w:val="35"/>
           <w:szCs w:val="35"/>
         </w:rPr>
-        <w:t xml:space="preserve"> on </w:t>
-      </w:r>
-      <w:proofErr w:type="spellStart"/>
+        <w:t>Tonight</w:t>
+      </w:r>
       <w:r>
         <w:rPr>
           <w:rFonts w:ascii="Helvetica Neue" w:eastAsia="Times New Roman" w:hAnsi="Helvetica Neue" w:cs="Times New Roman"/>
@@ -7847,9 +7789,8 @@
           <w:sz w:val="35"/>
           <w:szCs w:val="35"/>
         </w:rPr>
-        <w:t>Bluemix</w:t>
-      </w:r>
-      <w:proofErr w:type="spellEnd"/>
+        <w:t xml:space="preserve"> (</w:t>
+      </w:r>
       <w:r>
         <w:rPr>
           <w:rFonts w:ascii="Helvetica Neue" w:eastAsia="Times New Roman" w:hAnsi="Helvetica Neue" w:cs="Times New Roman"/>
@@ -7859,9 +7800,56 @@
           <w:sz w:val="35"/>
           <w:szCs w:val="35"/>
         </w:rPr>
+        <w:t xml:space="preserve">MFP </w:t>
+      </w:r>
+      <w:proofErr w:type="spellStart"/>
+      <w:r>
+        <w:rPr>
+          <w:rFonts w:ascii="Helvetica Neue" w:eastAsia="Times New Roman" w:hAnsi="Helvetica Neue" w:cs="Times New Roman"/>
+          <w:b/>
+          <w:bCs/>
+          <w:color w:val="333333"/>
+          <w:sz w:val="35"/>
+          <w:szCs w:val="35"/>
+        </w:rPr>
+        <w:t>Docker</w:t>
+      </w:r>
+      <w:proofErr w:type="spellEnd"/>
+      <w:r>
+        <w:rPr>
+          <w:rFonts w:ascii="Helvetica Neue" w:eastAsia="Times New Roman" w:hAnsi="Helvetica Neue" w:cs="Times New Roman"/>
+          <w:b/>
+          <w:bCs/>
+          <w:color w:val="333333"/>
+          <w:sz w:val="35"/>
+          <w:szCs w:val="35"/>
+        </w:rPr>
+        <w:t xml:space="preserve"> on </w:t>
+      </w:r>
+      <w:proofErr w:type="spellStart"/>
+      <w:r>
+        <w:rPr>
+          <w:rFonts w:ascii="Helvetica Neue" w:eastAsia="Times New Roman" w:hAnsi="Helvetica Neue" w:cs="Times New Roman"/>
+          <w:b/>
+          <w:bCs/>
+          <w:color w:val="333333"/>
+          <w:sz w:val="35"/>
+          <w:szCs w:val="35"/>
+        </w:rPr>
+        <w:t>Bluemix</w:t>
+      </w:r>
+      <w:proofErr w:type="spellEnd"/>
+      <w:r>
+        <w:rPr>
+          <w:rFonts w:ascii="Helvetica Neue" w:eastAsia="Times New Roman" w:hAnsi="Helvetica Neue" w:cs="Times New Roman"/>
+          <w:b/>
+          <w:bCs/>
+          <w:color w:val="333333"/>
+          <w:sz w:val="35"/>
+          <w:szCs w:val="35"/>
+        </w:rPr>
         <w:t>)</w:t>
       </w:r>
-      <w:proofErr w:type="gramEnd"/>
     </w:p>
     <w:p>
       <w:pPr>
@@ -7880,7 +7868,30 @@
           <w:rFonts w:ascii="Helvetica Neue" w:eastAsia="Times New Roman" w:hAnsi="Helvetica Neue" w:cs="Times New Roman"/>
           <w:color w:val="333333"/>
         </w:rPr>
-        <w:t>If you want to be able to run the App on your iPhone and take it for a spin, you will need to deploy the MFP Server on a public IP Address that your iPhone can reach.</w:t>
+        <w:t xml:space="preserve">If you want to be able to run the App on your </w:t>
+      </w:r>
+      <w:r>
+        <w:rPr>
+          <w:rFonts w:ascii="Helvetica Neue" w:eastAsia="Times New Roman" w:hAnsi="Helvetica Neue" w:cs="Times New Roman"/>
+          <w:color w:val="333333"/>
+        </w:rPr>
+        <w:t>iPhone</w:t>
+      </w:r>
+      <w:r>
+        <w:rPr>
+          <w:rFonts w:ascii="Helvetica Neue" w:eastAsia="Times New Roman" w:hAnsi="Helvetica Neue" w:cs="Times New Roman"/>
+          <w:color w:val="333333"/>
+        </w:rPr>
+        <w:t xml:space="preserve"> and take it for a spin, you will need to deplo</w:t>
+      </w:r>
+      <w:bookmarkStart w:id="0" w:name="_GoBack"/>
+      <w:bookmarkEnd w:id="0"/>
+      <w:r>
+        <w:rPr>
+          <w:rFonts w:ascii="Helvetica Neue" w:eastAsia="Times New Roman" w:hAnsi="Helvetica Neue" w:cs="Times New Roman"/>
+          <w:color w:val="333333"/>
+        </w:rPr>
+        <w:t>y the MFP Server on a public IP Address that your iPhone can reach.</w:t>
       </w:r>
     </w:p>
     <w:p>
@@ -7921,37 +7932,41 @@
     </w:p>
     <w:p>
       <w:pPr>
-        <w:spacing w:before="240" w:after="240"/>
-        <w:outlineLvl w:val="2"/>
-        <w:rPr>
-          <w:rFonts w:ascii="Helvetica Neue" w:eastAsia="Times New Roman" w:hAnsi="Helvetica Neue" w:cs="Times New Roman"/>
-          <w:b/>
-          <w:bCs/>
-          <w:color w:val="333333"/>
-          <w:sz w:val="30"/>
-          <w:szCs w:val="30"/>
-        </w:rPr>
-      </w:pPr>
-      <w:r>
-        <w:rPr>
-          <w:rFonts w:ascii="Helvetica Neue" w:eastAsia="Times New Roman" w:hAnsi="Helvetica Neue" w:cs="Times New Roman"/>
-          <w:b/>
-          <w:bCs/>
-          <w:color w:val="333333"/>
-          <w:sz w:val="30"/>
-          <w:szCs w:val="30"/>
-        </w:rPr>
-        <w:t xml:space="preserve">5.1 Run MFP Server </w:t>
+        <w:spacing w:before="100" w:beforeAutospacing="1" w:after="100" w:afterAutospacing="1" w:line="349" w:lineRule="atLeast"/>
+        <w:ind w:left="720"/>
+        <w:rPr>
+          <w:rFonts w:ascii="Helvetica Neue" w:eastAsia="Times New Roman" w:hAnsi="Helvetica Neue" w:cs="Times New Roman"/>
+          <w:color w:val="333333"/>
+        </w:rPr>
+      </w:pPr>
+      <w:r>
+        <w:rPr>
+          <w:rFonts w:ascii="Helvetica Neue" w:eastAsia="Times New Roman" w:hAnsi="Helvetica Neue" w:cs="Times New Roman"/>
+          <w:color w:val="333333"/>
+        </w:rPr>
+        <w:t xml:space="preserve">Visit the </w:t>
       </w:r>
       <w:proofErr w:type="spellStart"/>
       <w:r>
         <w:rPr>
           <w:rFonts w:ascii="Helvetica Neue" w:eastAsia="Times New Roman" w:hAnsi="Helvetica Neue" w:cs="Times New Roman"/>
-          <w:b/>
-          <w:bCs/>
-          <w:color w:val="333333"/>
-          <w:sz w:val="30"/>
-          <w:szCs w:val="30"/>
+          <w:color w:val="333333"/>
+        </w:rPr>
+        <w:t>Git</w:t>
+      </w:r>
+      <w:proofErr w:type="spellEnd"/>
+      <w:r>
+        <w:rPr>
+          <w:rFonts w:ascii="Helvetica Neue" w:eastAsia="Times New Roman" w:hAnsi="Helvetica Neue" w:cs="Times New Roman"/>
+          <w:color w:val="333333"/>
+        </w:rPr>
+        <w:t xml:space="preserve"> repository and following the instructions for Section 5 MFP </w:t>
+      </w:r>
+      <w:proofErr w:type="spellStart"/>
+      <w:r>
+        <w:rPr>
+          <w:rFonts w:ascii="Helvetica Neue" w:eastAsia="Times New Roman" w:hAnsi="Helvetica Neue" w:cs="Times New Roman"/>
+          <w:color w:val="333333"/>
         </w:rPr>
         <w:t>Docker</w:t>
       </w:r>
@@ -7959,33 +7974,9 @@
       <w:r>
         <w:rPr>
           <w:rFonts w:ascii="Helvetica Neue" w:eastAsia="Times New Roman" w:hAnsi="Helvetica Neue" w:cs="Times New Roman"/>
-          <w:b/>
-          <w:bCs/>
-          <w:color w:val="333333"/>
-          <w:sz w:val="30"/>
-          <w:szCs w:val="30"/>
-        </w:rPr>
-        <w:t xml:space="preserve"> Image</w:t>
-      </w:r>
-    </w:p>
-    <w:p>
-      <w:pPr>
-        <w:numPr>
-          <w:ilvl w:val="0"/>
-          <w:numId w:val="35"/>
-        </w:numPr>
-        <w:spacing w:before="100" w:beforeAutospacing="1" w:after="100" w:afterAutospacing="1" w:line="349" w:lineRule="atLeast"/>
-        <w:rPr>
-          <w:rFonts w:ascii="Helvetica Neue" w:eastAsia="Times New Roman" w:hAnsi="Helvetica Neue" w:cs="Times New Roman"/>
-          <w:color w:val="333333"/>
-        </w:rPr>
-      </w:pPr>
-      <w:r>
-        <w:rPr>
-          <w:rFonts w:ascii="Helvetica Neue" w:eastAsia="Times New Roman" w:hAnsi="Helvetica Neue" w:cs="Times New Roman"/>
-          <w:color w:val="333333"/>
-        </w:rPr>
-        <w:t xml:space="preserve">Login into </w:t>
+          <w:color w:val="333333"/>
+        </w:rPr>
+        <w:t xml:space="preserve"> on </w:t>
       </w:r>
       <w:proofErr w:type="spellStart"/>
       <w:r>
@@ -8001,2105 +7992,56 @@
           <w:rFonts w:ascii="Helvetica Neue" w:eastAsia="Times New Roman" w:hAnsi="Helvetica Neue" w:cs="Times New Roman"/>
           <w:color w:val="333333"/>
         </w:rPr>
-        <w:t xml:space="preserve"> and make sure you have at least 1GB of memory and 1 Public IP Address for Containers.</w:t>
-      </w:r>
-    </w:p>
-    <w:p>
-      <w:pPr>
-        <w:numPr>
-          <w:ilvl w:val="0"/>
-          <w:numId w:val="35"/>
-        </w:numPr>
-        <w:spacing w:before="240" w:after="240" w:line="349" w:lineRule="atLeast"/>
-        <w:rPr>
-          <w:rFonts w:ascii="Helvetica Neue" w:hAnsi="Helvetica Neue" w:cs="Times New Roman"/>
-          <w:color w:val="333333"/>
-        </w:rPr>
-      </w:pPr>
-      <w:r>
-        <w:rPr>
-          <w:rFonts w:ascii="Helvetica Neue" w:hAnsi="Helvetica Neue" w:cs="Times New Roman"/>
-          <w:color w:val="333333"/>
-        </w:rPr>
-        <w:t>Click Containers on your Dashboard</w:t>
-      </w:r>
-    </w:p>
-    <w:p>
-      <w:pPr>
-        <w:spacing w:before="240" w:after="240" w:line="349" w:lineRule="atLeast"/>
-        <w:ind w:left="720"/>
-        <w:rPr>
-          <w:rFonts w:ascii="Helvetica Neue" w:hAnsi="Helvetica Neue" w:cs="Times New Roman"/>
-          <w:color w:val="333333"/>
-        </w:rPr>
-      </w:pPr>
-      <w:r>
-        <w:rPr>
-          <w:rFonts w:ascii="Helvetica Neue" w:hAnsi="Helvetica Neue" w:cs="Times New Roman"/>
-          <w:noProof/>
-          <w:color w:val="4078C0"/>
-        </w:rPr>
-        <w:drawing>
-          <wp:inline distT="0" distB="0" distL="0" distR="0" wp14:anchorId="600E736E" wp14:editId="256F34C7">
-            <wp:extent cx="3175000" cy="1270000"/>
-            <wp:effectExtent l="0" t="0" r="0" b="0"/>
-            <wp:docPr id="9" name="Picture 9" descr="reate Container">
-              <a:hlinkClick xmlns:a="http://schemas.openxmlformats.org/drawingml/2006/main" r:id="rId36" tgtFrame="&quot;_blank&quot;"/>
-            </wp:docPr>
-            <wp:cNvGraphicFramePr>
-              <a:graphicFrameLocks xmlns:a="http://schemas.openxmlformats.org/drawingml/2006/main" noChangeAspect="1"/>
-            </wp:cNvGraphicFramePr>
-            <a:graphic xmlns:a="http://schemas.openxmlformats.org/drawingml/2006/main">
-              <a:graphicData uri="http://schemas.openxmlformats.org/drawingml/2006/picture">
-                <pic:pic xmlns:pic="http://schemas.openxmlformats.org/drawingml/2006/picture">
-                  <pic:nvPicPr>
-                    <pic:cNvPr id="0" name="Picture 9" descr="reate Container">
-                      <a:hlinkClick r:id="rId36" tgtFrame="&quot;_blank&quot;"/>
-                    </pic:cNvPr>
-                    <pic:cNvPicPr>
-                      <a:picLocks noChangeAspect="1" noChangeArrowheads="1"/>
-                    </pic:cNvPicPr>
-                  </pic:nvPicPr>
-                  <pic:blipFill>
-                    <a:blip r:embed="rId37">
-                      <a:extLst>
-                        <a:ext uri="{28A0092B-C50C-407E-A947-70E740481C1C}">
-                          <a14:useLocalDpi xmlns:a14="http://schemas.microsoft.com/office/drawing/2010/main" val="0"/>
-                        </a:ext>
-                      </a:extLst>
-                    </a:blip>
-                    <a:srcRect/>
-                    <a:stretch>
-                      <a:fillRect/>
-                    </a:stretch>
-                  </pic:blipFill>
-                  <pic:spPr bwMode="auto">
-                    <a:xfrm>
-                      <a:off x="0" y="0"/>
-                      <a:ext cx="3175000" cy="1270000"/>
-                    </a:xfrm>
-                    <a:prstGeom prst="rect">
-                      <a:avLst/>
-                    </a:prstGeom>
-                    <a:noFill/>
-                    <a:ln>
-                      <a:noFill/>
-                    </a:ln>
-                  </pic:spPr>
-                </pic:pic>
-              </a:graphicData>
-            </a:graphic>
-          </wp:inline>
-        </w:drawing>
-      </w:r>
-    </w:p>
-    <w:p>
-      <w:pPr>
-        <w:rPr>
-          <w:rFonts w:ascii="Helvetica Neue" w:hAnsi="Helvetica Neue" w:cs="Times New Roman"/>
-          <w:color w:val="333333"/>
-        </w:rPr>
-      </w:pPr>
-      <w:r>
-        <w:rPr>
-          <w:rFonts w:ascii="Helvetica Neue" w:hAnsi="Helvetica Neue" w:cs="Times New Roman"/>
-          <w:color w:val="333333"/>
-        </w:rPr>
-        <w:br w:type="page"/>
-      </w:r>
-    </w:p>
-    <w:p>
-      <w:pPr>
-        <w:numPr>
-          <w:ilvl w:val="0"/>
-          <w:numId w:val="35"/>
-        </w:numPr>
-        <w:spacing w:before="240" w:after="240" w:line="349" w:lineRule="atLeast"/>
-        <w:rPr>
-          <w:rFonts w:ascii="Helvetica Neue" w:hAnsi="Helvetica Neue" w:cs="Times New Roman"/>
-          <w:color w:val="333333"/>
-        </w:rPr>
-      </w:pPr>
-      <w:r>
-        <w:rPr>
-          <w:rFonts w:ascii="Helvetica Neue" w:hAnsi="Helvetica Neue" w:cs="Times New Roman"/>
-          <w:color w:val="333333"/>
-        </w:rPr>
-        <w:t xml:space="preserve">Select the </w:t>
-      </w:r>
-      <w:proofErr w:type="spellStart"/>
-      <w:r>
-        <w:rPr>
-          <w:rFonts w:ascii="Helvetica Neue" w:hAnsi="Helvetica Neue" w:cs="Times New Roman"/>
-          <w:color w:val="333333"/>
-        </w:rPr>
-        <w:t>ibm</w:t>
-      </w:r>
-      <w:proofErr w:type="spellEnd"/>
-      <w:r>
-        <w:rPr>
-          <w:rFonts w:ascii="Helvetica Neue" w:hAnsi="Helvetica Neue" w:cs="Times New Roman"/>
-          <w:color w:val="333333"/>
-        </w:rPr>
-        <w:t>-</w:t>
-      </w:r>
-      <w:proofErr w:type="spellStart"/>
-      <w:r>
-        <w:rPr>
-          <w:rFonts w:ascii="Helvetica Neue" w:hAnsi="Helvetica Neue" w:cs="Times New Roman"/>
-          <w:color w:val="333333"/>
-        </w:rPr>
-        <w:t>mobilefirst</w:t>
-      </w:r>
-      <w:proofErr w:type="spellEnd"/>
-      <w:r>
-        <w:rPr>
-          <w:rFonts w:ascii="Helvetica Neue" w:hAnsi="Helvetica Neue" w:cs="Times New Roman"/>
-          <w:color w:val="333333"/>
-        </w:rPr>
-        <w:t xml:space="preserve">-starter </w:t>
-      </w:r>
-      <w:proofErr w:type="spellStart"/>
-      <w:r>
-        <w:rPr>
-          <w:rFonts w:ascii="Helvetica Neue" w:hAnsi="Helvetica Neue" w:cs="Times New Roman"/>
-          <w:color w:val="333333"/>
-        </w:rPr>
-        <w:t>docker</w:t>
-      </w:r>
-      <w:proofErr w:type="spellEnd"/>
-      <w:r>
-        <w:rPr>
-          <w:rFonts w:ascii="Helvetica Neue" w:hAnsi="Helvetica Neue" w:cs="Times New Roman"/>
-          <w:color w:val="333333"/>
-        </w:rPr>
-        <w:t xml:space="preserve"> image</w:t>
-      </w:r>
-    </w:p>
-    <w:p>
-      <w:pPr>
-        <w:spacing w:before="240" w:after="240" w:line="349" w:lineRule="atLeast"/>
-        <w:ind w:left="720"/>
-        <w:rPr>
-          <w:rFonts w:ascii="Helvetica Neue" w:hAnsi="Helvetica Neue" w:cs="Times New Roman"/>
-          <w:color w:val="333333"/>
-        </w:rPr>
-      </w:pPr>
-      <w:r>
-        <w:rPr>
-          <w:rFonts w:ascii="Helvetica Neue" w:hAnsi="Helvetica Neue" w:cs="Times New Roman"/>
-          <w:noProof/>
-          <w:color w:val="4078C0"/>
-        </w:rPr>
-        <w:drawing>
-          <wp:inline distT="0" distB="0" distL="0" distR="0" wp14:anchorId="36488CC3" wp14:editId="184CDFD9">
-            <wp:extent cx="6417620" cy="2880798"/>
-            <wp:effectExtent l="0" t="0" r="8890" b="0"/>
-            <wp:docPr id="10" name="Picture 10" descr="reate Container Information">
-              <a:hlinkClick xmlns:a="http://schemas.openxmlformats.org/drawingml/2006/main" r:id="rId38" tgtFrame="&quot;_blank&quot;"/>
-            </wp:docPr>
-            <wp:cNvGraphicFramePr>
-              <a:graphicFrameLocks xmlns:a="http://schemas.openxmlformats.org/drawingml/2006/main" noChangeAspect="1"/>
-            </wp:cNvGraphicFramePr>
-            <a:graphic xmlns:a="http://schemas.openxmlformats.org/drawingml/2006/main">
-              <a:graphicData uri="http://schemas.openxmlformats.org/drawingml/2006/picture">
-                <pic:pic xmlns:pic="http://schemas.openxmlformats.org/drawingml/2006/picture">
-                  <pic:nvPicPr>
-                    <pic:cNvPr id="0" name="Picture 10" descr="reate Container Information">
-                      <a:hlinkClick r:id="rId38" tgtFrame="&quot;_blank&quot;"/>
-                    </pic:cNvPr>
-                    <pic:cNvPicPr>
-                      <a:picLocks noChangeAspect="1" noChangeArrowheads="1"/>
-                    </pic:cNvPicPr>
-                  </pic:nvPicPr>
-                  <pic:blipFill>
-                    <a:blip r:embed="rId39">
-                      <a:extLst>
-                        <a:ext uri="{28A0092B-C50C-407E-A947-70E740481C1C}">
-                          <a14:useLocalDpi xmlns:a14="http://schemas.microsoft.com/office/drawing/2010/main" val="0"/>
-                        </a:ext>
-                      </a:extLst>
-                    </a:blip>
-                    <a:srcRect/>
-                    <a:stretch>
-                      <a:fillRect/>
-                    </a:stretch>
-                  </pic:blipFill>
-                  <pic:spPr bwMode="auto">
-                    <a:xfrm>
-                      <a:off x="0" y="0"/>
-                      <a:ext cx="6419548" cy="2881663"/>
-                    </a:xfrm>
-                    <a:prstGeom prst="rect">
-                      <a:avLst/>
-                    </a:prstGeom>
-                    <a:noFill/>
-                    <a:ln>
-                      <a:noFill/>
-                    </a:ln>
-                  </pic:spPr>
-                </pic:pic>
-              </a:graphicData>
-            </a:graphic>
-          </wp:inline>
-        </w:drawing>
-      </w:r>
-    </w:p>
-    <w:p>
-      <w:pPr>
-        <w:numPr>
-          <w:ilvl w:val="0"/>
-          <w:numId w:val="35"/>
-        </w:numPr>
-        <w:spacing w:before="100" w:beforeAutospacing="1" w:after="100" w:afterAutospacing="1" w:line="349" w:lineRule="atLeast"/>
-        <w:rPr>
-          <w:rFonts w:ascii="Helvetica Neue" w:eastAsia="Times New Roman" w:hAnsi="Helvetica Neue" w:cs="Times New Roman"/>
-          <w:color w:val="333333"/>
-        </w:rPr>
-      </w:pPr>
-      <w:r>
-        <w:rPr>
-          <w:rFonts w:ascii="Helvetica Neue" w:eastAsia="Times New Roman" w:hAnsi="Helvetica Neue" w:cs="Times New Roman"/>
-          <w:color w:val="333333"/>
-        </w:rPr>
-        <w:t>Enter the following minimum information:</w:t>
-      </w:r>
-    </w:p>
-    <w:p>
-      <w:pPr>
-        <w:numPr>
-          <w:ilvl w:val="1"/>
-          <w:numId w:val="35"/>
-        </w:numPr>
-        <w:spacing w:before="100" w:beforeAutospacing="1" w:after="100" w:afterAutospacing="1" w:line="349" w:lineRule="atLeast"/>
-        <w:rPr>
-          <w:rFonts w:ascii="Helvetica Neue" w:eastAsia="Times New Roman" w:hAnsi="Helvetica Neue" w:cs="Times New Roman"/>
-          <w:color w:val="333333"/>
-        </w:rPr>
-      </w:pPr>
-      <w:r>
-        <w:rPr>
-          <w:rFonts w:ascii="Helvetica Neue" w:eastAsia="Times New Roman" w:hAnsi="Helvetica Neue" w:cs="Times New Roman"/>
-          <w:color w:val="333333"/>
-        </w:rPr>
-        <w:t>Container name: </w:t>
-      </w:r>
-      <w:proofErr w:type="spellStart"/>
-      <w:r>
-        <w:rPr>
-          <w:rFonts w:ascii="Helvetica Neue" w:eastAsia="Times New Roman" w:hAnsi="Helvetica Neue" w:cs="Times New Roman"/>
-          <w:i/>
-          <w:iCs/>
-          <w:color w:val="333333"/>
-        </w:rPr>
-        <w:t>MFPServer</w:t>
-      </w:r>
-      <w:proofErr w:type="spellEnd"/>
-    </w:p>
-    <w:p>
-      <w:pPr>
-        <w:numPr>
-          <w:ilvl w:val="1"/>
-          <w:numId w:val="35"/>
-        </w:numPr>
-        <w:spacing w:before="100" w:beforeAutospacing="1" w:after="100" w:afterAutospacing="1" w:line="349" w:lineRule="atLeast"/>
-        <w:rPr>
-          <w:rFonts w:ascii="Helvetica Neue" w:eastAsia="Times New Roman" w:hAnsi="Helvetica Neue" w:cs="Times New Roman"/>
-          <w:color w:val="333333"/>
-        </w:rPr>
-      </w:pPr>
-      <w:r>
-        <w:rPr>
-          <w:rFonts w:ascii="Helvetica Neue" w:eastAsia="Times New Roman" w:hAnsi="Helvetica Neue" w:cs="Times New Roman"/>
-          <w:color w:val="333333"/>
-        </w:rPr>
-        <w:t>Size: </w:t>
-      </w:r>
-      <w:r>
-        <w:rPr>
-          <w:rFonts w:ascii="Helvetica Neue" w:eastAsia="Times New Roman" w:hAnsi="Helvetica Neue" w:cs="Times New Roman"/>
-          <w:i/>
-          <w:iCs/>
-          <w:color w:val="333333"/>
-        </w:rPr>
-        <w:t>Medium 2GB</w:t>
-      </w:r>
-    </w:p>
-    <w:p>
-      <w:pPr>
-        <w:numPr>
-          <w:ilvl w:val="1"/>
-          <w:numId w:val="35"/>
-        </w:numPr>
-        <w:spacing w:before="100" w:beforeAutospacing="1" w:after="100" w:afterAutospacing="1" w:line="349" w:lineRule="atLeast"/>
-        <w:rPr>
-          <w:rFonts w:ascii="Helvetica Neue" w:eastAsia="Times New Roman" w:hAnsi="Helvetica Neue" w:cs="Times New Roman"/>
-          <w:color w:val="333333"/>
-        </w:rPr>
-      </w:pPr>
-      <w:r>
-        <w:rPr>
-          <w:rFonts w:ascii="Helvetica Neue" w:eastAsia="Times New Roman" w:hAnsi="Helvetica Neue" w:cs="Times New Roman"/>
-          <w:color w:val="333333"/>
-        </w:rPr>
-        <w:t>Public IP Address: </w:t>
-      </w:r>
-      <w:r>
-        <w:rPr>
-          <w:rFonts w:ascii="Helvetica Neue" w:eastAsia="Times New Roman" w:hAnsi="Helvetica Neue" w:cs="Times New Roman"/>
-          <w:i/>
-          <w:iCs/>
-          <w:color w:val="333333"/>
-        </w:rPr>
-        <w:t>Request and Bind IP</w:t>
-      </w:r>
-    </w:p>
-    <w:p>
-      <w:pPr>
-        <w:numPr>
-          <w:ilvl w:val="0"/>
-          <w:numId w:val="35"/>
-        </w:numPr>
-        <w:spacing w:before="100" w:beforeAutospacing="1" w:after="100" w:afterAutospacing="1" w:line="349" w:lineRule="atLeast"/>
-        <w:rPr>
-          <w:rFonts w:ascii="Helvetica Neue" w:eastAsia="Times New Roman" w:hAnsi="Helvetica Neue" w:cs="Times New Roman"/>
-          <w:color w:val="333333"/>
-        </w:rPr>
-      </w:pPr>
-      <w:r>
-        <w:rPr>
-          <w:rFonts w:ascii="Helvetica Neue" w:eastAsia="Times New Roman" w:hAnsi="Helvetica Neue" w:cs="Times New Roman"/>
-          <w:color w:val="333333"/>
-        </w:rPr>
-        <w:t>Click </w:t>
-      </w:r>
-      <w:r>
-        <w:rPr>
-          <w:rFonts w:ascii="Helvetica Neue" w:eastAsia="Times New Roman" w:hAnsi="Helvetica Neue" w:cs="Times New Roman"/>
-          <w:i/>
-          <w:iCs/>
-          <w:color w:val="333333"/>
-        </w:rPr>
-        <w:t>Create</w:t>
-      </w:r>
-    </w:p>
-    <w:p>
-      <w:pPr>
-        <w:numPr>
-          <w:ilvl w:val="0"/>
-          <w:numId w:val="35"/>
-        </w:numPr>
-        <w:spacing w:before="240" w:after="240" w:line="349" w:lineRule="atLeast"/>
-        <w:rPr>
-          <w:rFonts w:ascii="Helvetica Neue" w:hAnsi="Helvetica Neue" w:cs="Times New Roman"/>
-          <w:color w:val="333333"/>
-        </w:rPr>
-      </w:pPr>
-      <w:r>
-        <w:rPr>
-          <w:rFonts w:ascii="Helvetica Neue" w:hAnsi="Helvetica Neue" w:cs="Times New Roman"/>
-          <w:color w:val="333333"/>
-        </w:rPr>
-        <w:t>Wait for a public</w:t>
-      </w:r>
-      <w:r>
-        <w:rPr>
-          <w:rFonts w:ascii="Helvetica Neue" w:hAnsi="Helvetica Neue" w:cs="Times New Roman"/>
-          <w:color w:val="333333"/>
-        </w:rPr>
-        <w:t xml:space="preserve"> IP address</w:t>
-      </w:r>
-      <w:r>
-        <w:rPr>
-          <w:rFonts w:ascii="Helvetica Neue" w:hAnsi="Helvetica Neue" w:cs="Times New Roman"/>
-          <w:color w:val="333333"/>
-        </w:rPr>
-        <w:t xml:space="preserve"> to be </w:t>
-      </w:r>
-      <w:r>
-        <w:rPr>
-          <w:rFonts w:ascii="Helvetica Neue" w:hAnsi="Helvetica Neue" w:cs="Times New Roman"/>
-          <w:color w:val="333333"/>
-        </w:rPr>
-        <w:t>assigned</w:t>
-      </w:r>
-      <w:r>
-        <w:rPr>
-          <w:rFonts w:ascii="Helvetica Neue" w:hAnsi="Helvetica Neue" w:cs="Times New Roman"/>
-          <w:color w:val="333333"/>
-        </w:rPr>
-        <w:t>, and container to be running</w:t>
-      </w:r>
-    </w:p>
-    <w:p>
-      <w:pPr>
-        <w:spacing w:before="240" w:after="240" w:line="349" w:lineRule="atLeast"/>
-        <w:ind w:left="720"/>
-        <w:rPr>
-          <w:rFonts w:ascii="Helvetica Neue" w:hAnsi="Helvetica Neue" w:cs="Times New Roman"/>
-          <w:color w:val="333333"/>
-        </w:rPr>
-      </w:pPr>
-      <w:r>
-        <w:rPr>
-          <w:rFonts w:ascii="Helvetica Neue" w:hAnsi="Helvetica Neue" w:cs="Times New Roman"/>
-          <w:noProof/>
-          <w:color w:val="333333"/>
-        </w:rPr>
-        <w:drawing>
-          <wp:inline distT="0" distB="0" distL="0" distR="0" wp14:anchorId="141BBB44" wp14:editId="24DAB3A4">
-            <wp:extent cx="5594350" cy="2420074"/>
-            <wp:effectExtent l="0" t="0" r="0" b="0"/>
-            <wp:docPr id="15" name="Picture 15"/>
-            <wp:cNvGraphicFramePr>
-              <a:graphicFrameLocks xmlns:a="http://schemas.openxmlformats.org/drawingml/2006/main" noChangeAspect="1"/>
-            </wp:cNvGraphicFramePr>
-            <a:graphic xmlns:a="http://schemas.openxmlformats.org/drawingml/2006/main">
-              <a:graphicData uri="http://schemas.openxmlformats.org/drawingml/2006/picture">
-                <pic:pic xmlns:pic="http://schemas.openxmlformats.org/drawingml/2006/picture">
-                  <pic:nvPicPr>
-                    <pic:cNvPr id="0" name="container-running.png"/>
-                    <pic:cNvPicPr/>
-                  </pic:nvPicPr>
-                  <pic:blipFill>
-                    <a:blip r:embed="rId40">
-                      <a:extLst>
-                        <a:ext uri="{28A0092B-C50C-407E-A947-70E740481C1C}">
-                          <a14:useLocalDpi xmlns:a14="http://schemas.microsoft.com/office/drawing/2010/main" val="0"/>
-                        </a:ext>
-                      </a:extLst>
-                    </a:blip>
-                    <a:stretch>
-                      <a:fillRect/>
-                    </a:stretch>
-                  </pic:blipFill>
-                  <pic:spPr>
-                    <a:xfrm>
-                      <a:off x="0" y="0"/>
-                      <a:ext cx="5594350" cy="2420074"/>
-                    </a:xfrm>
-                    <a:prstGeom prst="rect">
-                      <a:avLst/>
-                    </a:prstGeom>
-                  </pic:spPr>
-                </pic:pic>
-              </a:graphicData>
-            </a:graphic>
-          </wp:inline>
-        </w:drawing>
-      </w:r>
-    </w:p>
-    <w:p>
-      <w:pPr>
-        <w:numPr>
-          <w:ilvl w:val="0"/>
-          <w:numId w:val="35"/>
-        </w:numPr>
-        <w:spacing w:before="100" w:beforeAutospacing="1" w:after="100" w:afterAutospacing="1" w:line="349" w:lineRule="atLeast"/>
-        <w:rPr>
-          <w:rFonts w:ascii="Helvetica Neue" w:eastAsia="Times New Roman" w:hAnsi="Helvetica Neue" w:cs="Times New Roman"/>
-          <w:color w:val="333333"/>
-        </w:rPr>
-      </w:pPr>
-      <w:r>
-        <w:rPr>
-          <w:rFonts w:ascii="Helvetica Neue" w:eastAsia="Times New Roman" w:hAnsi="Helvetica Neue" w:cs="Times New Roman"/>
-          <w:color w:val="333333"/>
-        </w:rPr>
-        <w:t>Click the public IP address to open a new Browser window</w:t>
-      </w:r>
-    </w:p>
-    <w:p>
-      <w:pPr>
-        <w:numPr>
-          <w:ilvl w:val="0"/>
-          <w:numId w:val="35"/>
-        </w:numPr>
-        <w:spacing w:before="240" w:after="240" w:line="349" w:lineRule="atLeast"/>
-        <w:rPr>
-          <w:rFonts w:ascii="Helvetica Neue" w:hAnsi="Helvetica Neue" w:cs="Times New Roman"/>
-          <w:color w:val="333333"/>
-        </w:rPr>
-      </w:pPr>
-      <w:r>
-        <w:rPr>
-          <w:rFonts w:ascii="Helvetica Neue" w:hAnsi="Helvetica Neue" w:cs="Times New Roman"/>
-          <w:color w:val="333333"/>
-        </w:rPr>
-        <w:t>Enter a password to register the user </w:t>
-      </w:r>
-      <w:r>
-        <w:rPr>
-          <w:rFonts w:ascii="Helvetica Neue" w:hAnsi="Helvetica Neue" w:cs="Times New Roman"/>
-          <w:i/>
-          <w:iCs/>
-          <w:color w:val="333333"/>
-        </w:rPr>
-        <w:t>admin</w:t>
-      </w:r>
-      <w:r>
-        <w:rPr>
-          <w:rFonts w:ascii="Helvetica Neue" w:hAnsi="Helvetica Neue" w:cs="Times New Roman"/>
-          <w:color w:val="333333"/>
-        </w:rPr>
-        <w:t> for example </w:t>
-      </w:r>
-      <w:r>
-        <w:rPr>
-          <w:rFonts w:ascii="Helvetica Neue" w:hAnsi="Helvetica Neue" w:cs="Times New Roman"/>
-          <w:i/>
-          <w:iCs/>
-          <w:color w:val="333333"/>
-        </w:rPr>
-        <w:t>admin</w:t>
-      </w:r>
-      <w:r>
-        <w:rPr>
-          <w:rFonts w:ascii="Helvetica Neue" w:hAnsi="Helvetica Neue" w:cs="Times New Roman"/>
-          <w:color w:val="333333"/>
-        </w:rPr>
-        <w:t> and click Register</w:t>
-      </w:r>
-    </w:p>
-    <w:p>
-      <w:pPr>
-        <w:spacing w:before="240" w:after="240" w:line="349" w:lineRule="atLeast"/>
-        <w:ind w:left="720"/>
-        <w:rPr>
-          <w:rFonts w:ascii="Helvetica Neue" w:hAnsi="Helvetica Neue" w:cs="Times New Roman"/>
-          <w:color w:val="333333"/>
-        </w:rPr>
-      </w:pPr>
-      <w:r>
-        <w:rPr>
-          <w:rFonts w:ascii="Helvetica Neue" w:hAnsi="Helvetica Neue" w:cs="Times New Roman"/>
-          <w:noProof/>
-          <w:color w:val="4078C0"/>
-        </w:rPr>
-        <w:drawing>
-          <wp:inline distT="0" distB="0" distL="0" distR="0" wp14:anchorId="3E89CCDA" wp14:editId="478499B1">
-            <wp:extent cx="3810000" cy="2171700"/>
-            <wp:effectExtent l="0" t="0" r="0" b="12700"/>
-            <wp:docPr id="12" name="Picture 12" descr="egister MFP admin">
-              <a:hlinkClick xmlns:a="http://schemas.openxmlformats.org/drawingml/2006/main" r:id="rId41" tgtFrame="&quot;_blank&quot;"/>
-            </wp:docPr>
-            <wp:cNvGraphicFramePr>
-              <a:graphicFrameLocks xmlns:a="http://schemas.openxmlformats.org/drawingml/2006/main" noChangeAspect="1"/>
-            </wp:cNvGraphicFramePr>
-            <a:graphic xmlns:a="http://schemas.openxmlformats.org/drawingml/2006/main">
-              <a:graphicData uri="http://schemas.openxmlformats.org/drawingml/2006/picture">
-                <pic:pic xmlns:pic="http://schemas.openxmlformats.org/drawingml/2006/picture">
-                  <pic:nvPicPr>
-                    <pic:cNvPr id="0" name="Picture 12" descr="egister MFP admin">
-                      <a:hlinkClick r:id="rId41" tgtFrame="&quot;_blank&quot;"/>
-                    </pic:cNvPr>
-                    <pic:cNvPicPr>
-                      <a:picLocks noChangeAspect="1" noChangeArrowheads="1"/>
-                    </pic:cNvPicPr>
-                  </pic:nvPicPr>
-                  <pic:blipFill>
-                    <a:blip r:embed="rId42">
-                      <a:extLst>
-                        <a:ext uri="{28A0092B-C50C-407E-A947-70E740481C1C}">
-                          <a14:useLocalDpi xmlns:a14="http://schemas.microsoft.com/office/drawing/2010/main" val="0"/>
-                        </a:ext>
-                      </a:extLst>
-                    </a:blip>
-                    <a:srcRect/>
-                    <a:stretch>
-                      <a:fillRect/>
-                    </a:stretch>
-                  </pic:blipFill>
-                  <pic:spPr bwMode="auto">
-                    <a:xfrm>
-                      <a:off x="0" y="0"/>
-                      <a:ext cx="3810000" cy="2171700"/>
-                    </a:xfrm>
-                    <a:prstGeom prst="rect">
-                      <a:avLst/>
-                    </a:prstGeom>
-                    <a:noFill/>
-                    <a:ln>
-                      <a:noFill/>
-                    </a:ln>
-                  </pic:spPr>
-                </pic:pic>
-              </a:graphicData>
-            </a:graphic>
-          </wp:inline>
-        </w:drawing>
-      </w:r>
-    </w:p>
-    <w:p>
-      <w:pPr>
-        <w:numPr>
-          <w:ilvl w:val="0"/>
-          <w:numId w:val="35"/>
-        </w:numPr>
-        <w:spacing w:before="100" w:beforeAutospacing="1" w:after="100" w:afterAutospacing="1" w:line="349" w:lineRule="atLeast"/>
-        <w:rPr>
-          <w:rFonts w:ascii="Helvetica Neue" w:eastAsia="Times New Roman" w:hAnsi="Helvetica Neue" w:cs="Times New Roman"/>
-          <w:color w:val="333333"/>
-        </w:rPr>
-      </w:pPr>
-      <w:r>
-        <w:rPr>
-          <w:rFonts w:ascii="Helvetica Neue" w:eastAsia="Times New Roman" w:hAnsi="Helvetica Neue" w:cs="Times New Roman"/>
-          <w:color w:val="333333"/>
-        </w:rPr>
-        <w:t>Save and bookmark the base URL for the MFP Server (i.e. </w:t>
-      </w:r>
-      <w:hyperlink r:id="rId43" w:history="1">
+        <w:t xml:space="preserve"> here </w:t>
+      </w:r>
+      <w:hyperlink r:id="rId35" w:history="1">
         <w:r>
           <w:rPr>
+            <w:rStyle w:val="Hyperlink"/>
             <w:rFonts w:ascii="Helvetica Neue" w:eastAsia="Times New Roman" w:hAnsi="Helvetica Neue" w:cs="Times New Roman"/>
-            <w:color w:val="4078C0"/>
-            <w:u w:val="single"/>
           </w:rPr>
-          <w:t>http://169.x.x.x:9080</w:t>
+          <w:t>github</w:t>
+        </w:r>
+        <w:r>
+          <w:rPr>
+            <w:rStyle w:val="Hyperlink"/>
+            <w:rFonts w:ascii="Helvetica Neue" w:eastAsia="Times New Roman" w:hAnsi="Helvetica Neue" w:cs="Times New Roman"/>
+          </w:rPr>
+          <w:t>.</w:t>
+        </w:r>
+        <w:r>
+          <w:rPr>
+            <w:rStyle w:val="Hyperlink"/>
+            <w:rFonts w:ascii="Helvetica Neue" w:eastAsia="Times New Roman" w:hAnsi="Helvetica Neue" w:cs="Times New Roman"/>
+          </w:rPr>
+          <w:t>com/</w:t>
+        </w:r>
+        <w:proofErr w:type="spellStart"/>
+        <w:r>
+          <w:rPr>
+            <w:rStyle w:val="Hyperlink"/>
+            <w:rFonts w:ascii="Helvetica Neue" w:eastAsia="Times New Roman" w:hAnsi="Helvetica Neue" w:cs="Times New Roman"/>
+          </w:rPr>
+          <w:t>csantanapr</w:t>
+        </w:r>
+        <w:proofErr w:type="spellEnd"/>
+        <w:r>
+          <w:rPr>
+            <w:rStyle w:val="Hyperlink"/>
+            <w:rFonts w:ascii="Helvetica Neue" w:eastAsia="Times New Roman" w:hAnsi="Helvetica Neue" w:cs="Times New Roman"/>
+          </w:rPr>
+          <w:t>/IC2016-MFP-Hello-Lab</w:t>
         </w:r>
       </w:hyperlink>
-      <w:r>
-        <w:rPr>
-          <w:rFonts w:ascii="Helvetica Neue" w:eastAsia="Times New Roman" w:hAnsi="Helvetica Neue" w:cs="Times New Roman"/>
-          <w:color w:val="333333"/>
-        </w:rPr>
-        <w:t>)</w:t>
-      </w:r>
-    </w:p>
-    <w:p>
-      <w:pPr>
-        <w:numPr>
-          <w:ilvl w:val="0"/>
-          <w:numId w:val="35"/>
-        </w:numPr>
-        <w:spacing w:before="100" w:beforeAutospacing="1" w:after="100" w:afterAutospacing="1" w:line="349" w:lineRule="atLeast"/>
-        <w:rPr>
-          <w:rFonts w:ascii="Helvetica Neue" w:eastAsia="Times New Roman" w:hAnsi="Helvetica Neue" w:cs="Times New Roman"/>
-          <w:color w:val="333333"/>
-        </w:rPr>
-      </w:pPr>
-      <w:r>
-        <w:rPr>
-          <w:rFonts w:ascii="Helvetica Neue" w:eastAsia="Times New Roman" w:hAnsi="Helvetica Neue" w:cs="Times New Roman"/>
-          <w:color w:val="333333"/>
-        </w:rPr>
-        <w:t>Click </w:t>
-      </w:r>
-      <w:r>
-        <w:rPr>
-          <w:rFonts w:ascii="Helvetica Neue" w:eastAsia="Times New Roman" w:hAnsi="Helvetica Neue" w:cs="Times New Roman"/>
-          <w:i/>
-          <w:iCs/>
-          <w:color w:val="333333"/>
-        </w:rPr>
-        <w:t>Open Console</w:t>
-      </w:r>
-      <w:r>
-        <w:rPr>
-          <w:rFonts w:ascii="Helvetica Neue" w:eastAsia="Times New Roman" w:hAnsi="Helvetica Neue" w:cs="Times New Roman"/>
-          <w:color w:val="333333"/>
-        </w:rPr>
-        <w:t> to open the MFP Server Console</w:t>
-      </w:r>
-    </w:p>
-    <w:p>
-      <w:pPr>
-        <w:spacing w:before="240" w:after="240"/>
-        <w:outlineLvl w:val="2"/>
-        <w:rPr>
-          <w:rFonts w:ascii="Helvetica Neue" w:eastAsia="Times New Roman" w:hAnsi="Helvetica Neue" w:cs="Times New Roman"/>
-          <w:b/>
-          <w:bCs/>
-          <w:color w:val="333333"/>
-          <w:sz w:val="30"/>
-          <w:szCs w:val="30"/>
-        </w:rPr>
-      </w:pPr>
-      <w:r>
-        <w:rPr>
-          <w:rFonts w:ascii="Helvetica Neue" w:eastAsia="Times New Roman" w:hAnsi="Helvetica Neue" w:cs="Times New Roman"/>
-          <w:b/>
-          <w:bCs/>
-          <w:color w:val="333333"/>
-          <w:sz w:val="30"/>
-          <w:szCs w:val="30"/>
-        </w:rPr>
-        <w:t>5.2 Upload Adapter</w:t>
-      </w:r>
-    </w:p>
-    <w:p>
-      <w:pPr>
-        <w:numPr>
-          <w:ilvl w:val="0"/>
-          <w:numId w:val="36"/>
-        </w:numPr>
-        <w:spacing w:before="100" w:beforeAutospacing="1" w:after="100" w:afterAutospacing="1" w:line="349" w:lineRule="atLeast"/>
-        <w:rPr>
-          <w:rFonts w:ascii="Helvetica Neue" w:eastAsia="Times New Roman" w:hAnsi="Helvetica Neue" w:cs="Times New Roman"/>
-          <w:color w:val="333333"/>
-        </w:rPr>
-      </w:pPr>
-      <w:r>
-        <w:rPr>
-          <w:rFonts w:ascii="Helvetica Neue" w:eastAsia="Times New Roman" w:hAnsi="Helvetica Neue" w:cs="Times New Roman"/>
-          <w:color w:val="333333"/>
-        </w:rPr>
-        <w:t>In the MFP Server Console Click </w:t>
-      </w:r>
-      <w:r>
-        <w:rPr>
-          <w:rFonts w:ascii="Helvetica Neue" w:eastAsia="Times New Roman" w:hAnsi="Helvetica Neue" w:cs="Times New Roman"/>
-          <w:i/>
-          <w:iCs/>
-          <w:color w:val="333333"/>
-        </w:rPr>
-        <w:t>Add new Adapter</w:t>
-      </w:r>
-      <w:r>
-        <w:rPr>
-          <w:rFonts w:ascii="Helvetica Neue" w:eastAsia="Times New Roman" w:hAnsi="Helvetica Neue" w:cs="Times New Roman"/>
-          <w:color w:val="333333"/>
-        </w:rPr>
-        <w:t> button at the top right</w:t>
-      </w:r>
-    </w:p>
-    <w:p>
-      <w:pPr>
-        <w:numPr>
-          <w:ilvl w:val="0"/>
-          <w:numId w:val="36"/>
-        </w:numPr>
+    </w:p>
+    <w:p>
+      <w:pPr>
         <w:spacing w:before="240" w:after="240" w:line="349" w:lineRule="atLeast"/>
         <w:rPr>
           <w:rFonts w:ascii="Helvetica Neue" w:hAnsi="Helvetica Neue" w:cs="Times New Roman"/>
           <w:color w:val="333333"/>
         </w:rPr>
       </w:pPr>
-      <w:r>
-        <w:rPr>
-          <w:rFonts w:ascii="Helvetica Neue" w:hAnsi="Helvetica Neue" w:cs="Times New Roman"/>
-          <w:color w:val="333333"/>
-        </w:rPr>
-        <w:t xml:space="preserve">Browse to the location of </w:t>
-      </w:r>
-      <w:proofErr w:type="spellStart"/>
-      <w:r>
-        <w:rPr>
-          <w:rFonts w:ascii="Helvetica Neue" w:hAnsi="Helvetica Neue" w:cs="Times New Roman"/>
-          <w:color w:val="333333"/>
-        </w:rPr>
-        <w:t>ChatService.adapter</w:t>
-      </w:r>
-      <w:proofErr w:type="spellEnd"/>
-      <w:r>
-        <w:rPr>
-          <w:rFonts w:ascii="Helvetica Neue" w:hAnsi="Helvetica Neue" w:cs="Times New Roman"/>
-          <w:color w:val="333333"/>
-        </w:rPr>
-        <w:t xml:space="preserve"> for example </w:t>
-      </w:r>
-      <w:r>
-        <w:rPr>
-          <w:rFonts w:ascii="Helvetica Neue" w:hAnsi="Helvetica Neue" w:cs="Times New Roman"/>
-          <w:i/>
-          <w:iCs/>
-          <w:color w:val="333333"/>
-        </w:rPr>
-        <w:t>Downloads/IC2016-MFP-Hello-Lab-master/MFPBackend/bin/ChatService.adapter</w:t>
-      </w:r>
-    </w:p>
-    <w:p>
-      <w:pPr>
-        <w:spacing w:before="240" w:after="240" w:line="349" w:lineRule="atLeast"/>
-        <w:ind w:left="720"/>
-        <w:rPr>
-          <w:rFonts w:ascii="Helvetica Neue" w:hAnsi="Helvetica Neue" w:cs="Times New Roman"/>
-          <w:color w:val="333333"/>
-        </w:rPr>
-      </w:pPr>
-      <w:r>
-        <w:rPr>
-          <w:rFonts w:ascii="Helvetica Neue" w:hAnsi="Helvetica Neue" w:cs="Times New Roman"/>
-          <w:noProof/>
-          <w:color w:val="4078C0"/>
-        </w:rPr>
-        <w:drawing>
-          <wp:inline distT="0" distB="0" distL="0" distR="0" wp14:anchorId="4508F49E" wp14:editId="039D18A9">
-            <wp:extent cx="6271539" cy="770076"/>
-            <wp:effectExtent l="0" t="0" r="2540" b="0"/>
-            <wp:docPr id="13" name="Picture 13" descr="FP Adapter Deploy">
-              <a:hlinkClick xmlns:a="http://schemas.openxmlformats.org/drawingml/2006/main" r:id="rId44" tgtFrame="&quot;_blank&quot;"/>
-            </wp:docPr>
-            <wp:cNvGraphicFramePr>
-              <a:graphicFrameLocks xmlns:a="http://schemas.openxmlformats.org/drawingml/2006/main" noChangeAspect="1"/>
-            </wp:cNvGraphicFramePr>
-            <a:graphic xmlns:a="http://schemas.openxmlformats.org/drawingml/2006/main">
-              <a:graphicData uri="http://schemas.openxmlformats.org/drawingml/2006/picture">
-                <pic:pic xmlns:pic="http://schemas.openxmlformats.org/drawingml/2006/picture">
-                  <pic:nvPicPr>
-                    <pic:cNvPr id="0" name="Picture 13" descr="FP Adapter Deploy">
-                      <a:hlinkClick r:id="rId44" tgtFrame="&quot;_blank&quot;"/>
-                    </pic:cNvPr>
-                    <pic:cNvPicPr>
-                      <a:picLocks noChangeAspect="1" noChangeArrowheads="1"/>
-                    </pic:cNvPicPr>
-                  </pic:nvPicPr>
-                  <pic:blipFill>
-                    <a:blip r:embed="rId45">
-                      <a:extLst>
-                        <a:ext uri="{28A0092B-C50C-407E-A947-70E740481C1C}">
-                          <a14:useLocalDpi xmlns:a14="http://schemas.microsoft.com/office/drawing/2010/main" val="0"/>
-                        </a:ext>
-                      </a:extLst>
-                    </a:blip>
-                    <a:srcRect/>
-                    <a:stretch>
-                      <a:fillRect/>
-                    </a:stretch>
-                  </pic:blipFill>
-                  <pic:spPr bwMode="auto">
-                    <a:xfrm>
-                      <a:off x="0" y="0"/>
-                      <a:ext cx="6275663" cy="770582"/>
-                    </a:xfrm>
-                    <a:prstGeom prst="rect">
-                      <a:avLst/>
-                    </a:prstGeom>
-                    <a:noFill/>
-                    <a:ln>
-                      <a:noFill/>
-                    </a:ln>
-                  </pic:spPr>
-                </pic:pic>
-              </a:graphicData>
-            </a:graphic>
-          </wp:inline>
-        </w:drawing>
-      </w:r>
-    </w:p>
-    <w:p>
-      <w:pPr>
-        <w:spacing w:before="240" w:after="240"/>
-        <w:outlineLvl w:val="2"/>
-        <w:rPr>
-          <w:rFonts w:ascii="Helvetica Neue" w:eastAsia="Times New Roman" w:hAnsi="Helvetica Neue" w:cs="Times New Roman"/>
-          <w:b/>
-          <w:bCs/>
-          <w:color w:val="333333"/>
-          <w:sz w:val="30"/>
-          <w:szCs w:val="30"/>
-        </w:rPr>
-      </w:pPr>
-      <w:r>
-        <w:rPr>
-          <w:rFonts w:ascii="Helvetica Neue" w:eastAsia="Times New Roman" w:hAnsi="Helvetica Neue" w:cs="Times New Roman"/>
-          <w:b/>
-          <w:bCs/>
-          <w:color w:val="333333"/>
-          <w:sz w:val="30"/>
-          <w:szCs w:val="30"/>
-        </w:rPr>
-        <w:t>5.3 Add Remote MFP Server Profile</w:t>
-      </w:r>
-    </w:p>
-    <w:p>
-      <w:pPr>
-        <w:numPr>
-          <w:ilvl w:val="0"/>
-          <w:numId w:val="37"/>
-        </w:numPr>
-        <w:spacing w:before="100" w:beforeAutospacing="1" w:after="100" w:afterAutospacing="1" w:line="349" w:lineRule="atLeast"/>
-        <w:rPr>
-          <w:rFonts w:ascii="Helvetica Neue" w:eastAsia="Times New Roman" w:hAnsi="Helvetica Neue" w:cs="Times New Roman"/>
-          <w:color w:val="333333"/>
-        </w:rPr>
-      </w:pPr>
-      <w:r>
-        <w:rPr>
-          <w:rFonts w:ascii="Helvetica Neue" w:eastAsia="Times New Roman" w:hAnsi="Helvetica Neue" w:cs="Times New Roman"/>
-          <w:color w:val="333333"/>
-        </w:rPr>
-        <w:t>Use the MFP-CLI to add a new server profile with the name </w:t>
-      </w:r>
-      <w:proofErr w:type="spellStart"/>
-      <w:r>
-        <w:rPr>
-          <w:rFonts w:ascii="Helvetica Neue" w:eastAsia="Times New Roman" w:hAnsi="Helvetica Neue" w:cs="Times New Roman"/>
-          <w:i/>
-          <w:iCs/>
-          <w:color w:val="333333"/>
-        </w:rPr>
-        <w:t>bluemix</w:t>
-      </w:r>
-      <w:proofErr w:type="spellEnd"/>
-      <w:r>
-        <w:rPr>
-          <w:rFonts w:ascii="Helvetica Neue" w:eastAsia="Times New Roman" w:hAnsi="Helvetica Neue" w:cs="Times New Roman"/>
-          <w:color w:val="333333"/>
-        </w:rPr>
-        <w:t xml:space="preserve"> located using the public IP address on </w:t>
-      </w:r>
-      <w:proofErr w:type="spellStart"/>
-      <w:r>
-        <w:rPr>
-          <w:rFonts w:ascii="Helvetica Neue" w:eastAsia="Times New Roman" w:hAnsi="Helvetica Neue" w:cs="Times New Roman"/>
-          <w:color w:val="333333"/>
-        </w:rPr>
-        <w:t>bluemix</w:t>
-      </w:r>
-      <w:proofErr w:type="spellEnd"/>
-      <w:r>
-        <w:rPr>
-          <w:rFonts w:ascii="Helvetica Neue" w:eastAsia="Times New Roman" w:hAnsi="Helvetica Neue" w:cs="Times New Roman"/>
-          <w:color w:val="333333"/>
-        </w:rPr>
-        <w:t>, and the </w:t>
-      </w:r>
-      <w:r>
-        <w:rPr>
-          <w:rFonts w:ascii="Helvetica Neue" w:eastAsia="Times New Roman" w:hAnsi="Helvetica Neue" w:cs="Times New Roman"/>
-          <w:i/>
-          <w:iCs/>
-          <w:color w:val="333333"/>
-        </w:rPr>
-        <w:t>admin</w:t>
-      </w:r>
-      <w:r>
-        <w:rPr>
-          <w:rFonts w:ascii="Helvetica Neue" w:eastAsia="Times New Roman" w:hAnsi="Helvetica Neue" w:cs="Times New Roman"/>
-          <w:color w:val="333333"/>
-        </w:rPr>
-        <w:t> credentials you enter in Step 5.1</w:t>
-      </w:r>
-    </w:p>
-    <w:p>
-      <w:pPr>
-        <w:shd w:val="clear" w:color="auto" w:fill="F7F7F7"/>
-        <w:tabs>
-          <w:tab w:val="left" w:pos="916"/>
-          <w:tab w:val="left" w:pos="1832"/>
-          <w:tab w:val="left" w:pos="2748"/>
-          <w:tab w:val="left" w:pos="3664"/>
-          <w:tab w:val="left" w:pos="4580"/>
-          <w:tab w:val="left" w:pos="5496"/>
-          <w:tab w:val="left" w:pos="6412"/>
-          <w:tab w:val="left" w:pos="7328"/>
-          <w:tab w:val="left" w:pos="8244"/>
-          <w:tab w:val="left" w:pos="9160"/>
-          <w:tab w:val="left" w:pos="10076"/>
-          <w:tab w:val="left" w:pos="10992"/>
-          <w:tab w:val="left" w:pos="11908"/>
-          <w:tab w:val="left" w:pos="12824"/>
-          <w:tab w:val="left" w:pos="13740"/>
-          <w:tab w:val="left" w:pos="14656"/>
-        </w:tabs>
-        <w:rPr>
-          <w:rFonts w:ascii="Consolas" w:hAnsi="Consolas" w:cs="Courier"/>
-          <w:color w:val="333333"/>
-          <w:sz w:val="20"/>
-          <w:szCs w:val="20"/>
-        </w:rPr>
-      </w:pPr>
-      <w:r>
-        <w:rPr>
-          <w:rFonts w:ascii="Consolas" w:hAnsi="Consolas" w:cs="Courier"/>
-          <w:color w:val="333333"/>
-          <w:sz w:val="20"/>
-          <w:szCs w:val="20"/>
-          <w:bdr w:val="none" w:sz="0" w:space="0" w:color="auto" w:frame="1"/>
-        </w:rPr>
-        <w:t xml:space="preserve">    $ </w:t>
-      </w:r>
-      <w:proofErr w:type="spellStart"/>
-      <w:proofErr w:type="gramStart"/>
-      <w:r>
-        <w:rPr>
-          <w:rFonts w:ascii="Consolas" w:hAnsi="Consolas" w:cs="Courier"/>
-          <w:color w:val="333333"/>
-          <w:sz w:val="20"/>
-          <w:szCs w:val="20"/>
-          <w:bdr w:val="none" w:sz="0" w:space="0" w:color="auto" w:frame="1"/>
-        </w:rPr>
-        <w:t>mfp</w:t>
-      </w:r>
-      <w:proofErr w:type="spellEnd"/>
-      <w:proofErr w:type="gramEnd"/>
-      <w:r>
-        <w:rPr>
-          <w:rFonts w:ascii="Consolas" w:hAnsi="Consolas" w:cs="Courier"/>
-          <w:color w:val="333333"/>
-          <w:sz w:val="20"/>
-          <w:szCs w:val="20"/>
-          <w:bdr w:val="none" w:sz="0" w:space="0" w:color="auto" w:frame="1"/>
-        </w:rPr>
-        <w:t xml:space="preserve"> server add </w:t>
-      </w:r>
-      <w:proofErr w:type="spellStart"/>
-      <w:r>
-        <w:rPr>
-          <w:rFonts w:ascii="Consolas" w:hAnsi="Consolas" w:cs="Courier"/>
-          <w:color w:val="333333"/>
-          <w:sz w:val="20"/>
-          <w:szCs w:val="20"/>
-          <w:bdr w:val="none" w:sz="0" w:space="0" w:color="auto" w:frame="1"/>
-        </w:rPr>
-        <w:t>bluemix</w:t>
-      </w:r>
-      <w:proofErr w:type="spellEnd"/>
-      <w:r>
-        <w:rPr>
-          <w:rFonts w:ascii="Consolas" w:hAnsi="Consolas" w:cs="Courier"/>
-          <w:color w:val="333333"/>
-          <w:sz w:val="20"/>
-          <w:szCs w:val="20"/>
-          <w:bdr w:val="none" w:sz="0" w:space="0" w:color="auto" w:frame="1"/>
-        </w:rPr>
-        <w:t xml:space="preserve"> -l admin -p admin -u http://169.x.x.x:9080 </w:t>
-      </w:r>
-    </w:p>
-    <w:p>
-      <w:pPr>
-        <w:spacing w:line="349" w:lineRule="atLeast"/>
-        <w:rPr>
-          <w:rFonts w:ascii="Helvetica Neue" w:hAnsi="Helvetica Neue" w:cs="Times New Roman"/>
-          <w:color w:val="777777"/>
-        </w:rPr>
-      </w:pPr>
-      <w:r>
-        <w:rPr>
-          <w:rFonts w:ascii="Helvetica Neue" w:hAnsi="Helvetica Neue" w:cs="Times New Roman"/>
-          <w:color w:val="777777"/>
-        </w:rPr>
-        <w:t xml:space="preserve">Notice to replace 169.x.x.x with the correct public IP address of your </w:t>
-      </w:r>
-      <w:proofErr w:type="spellStart"/>
-      <w:r>
-        <w:rPr>
-          <w:rFonts w:ascii="Helvetica Neue" w:hAnsi="Helvetica Neue" w:cs="Times New Roman"/>
-          <w:color w:val="777777"/>
-        </w:rPr>
-        <w:t>docker</w:t>
-      </w:r>
-      <w:proofErr w:type="spellEnd"/>
-      <w:r>
-        <w:rPr>
-          <w:rFonts w:ascii="Helvetica Neue" w:hAnsi="Helvetica Neue" w:cs="Times New Roman"/>
-          <w:color w:val="777777"/>
-        </w:rPr>
-        <w:t xml:space="preserve"> container</w:t>
-      </w:r>
-    </w:p>
-    <w:p>
-      <w:pPr>
-        <w:numPr>
-          <w:ilvl w:val="0"/>
-          <w:numId w:val="38"/>
-        </w:numPr>
-        <w:spacing w:before="100" w:beforeAutospacing="1" w:after="100" w:afterAutospacing="1" w:line="349" w:lineRule="atLeast"/>
-        <w:rPr>
-          <w:rFonts w:ascii="Helvetica Neue" w:eastAsia="Times New Roman" w:hAnsi="Helvetica Neue" w:cs="Times New Roman"/>
-          <w:color w:val="333333"/>
-        </w:rPr>
-      </w:pPr>
-      <w:r>
-        <w:rPr>
-          <w:rFonts w:ascii="Helvetica Neue" w:eastAsia="Times New Roman" w:hAnsi="Helvetica Neue" w:cs="Times New Roman"/>
-          <w:color w:val="333333"/>
-        </w:rPr>
-        <w:t>Use the MFP-CLI to verify the list of server profiles</w:t>
-      </w:r>
-    </w:p>
-    <w:p>
-      <w:pPr>
-        <w:shd w:val="clear" w:color="auto" w:fill="F7F7F7"/>
-        <w:tabs>
-          <w:tab w:val="left" w:pos="916"/>
-          <w:tab w:val="left" w:pos="1832"/>
-          <w:tab w:val="left" w:pos="2748"/>
-          <w:tab w:val="left" w:pos="3664"/>
-          <w:tab w:val="left" w:pos="4580"/>
-          <w:tab w:val="left" w:pos="5496"/>
-          <w:tab w:val="left" w:pos="6412"/>
-          <w:tab w:val="left" w:pos="7328"/>
-          <w:tab w:val="left" w:pos="8244"/>
-          <w:tab w:val="left" w:pos="9160"/>
-          <w:tab w:val="left" w:pos="10076"/>
-          <w:tab w:val="left" w:pos="10992"/>
-          <w:tab w:val="left" w:pos="11908"/>
-          <w:tab w:val="left" w:pos="12824"/>
-          <w:tab w:val="left" w:pos="13740"/>
-          <w:tab w:val="left" w:pos="14656"/>
-        </w:tabs>
-        <w:rPr>
-          <w:rFonts w:ascii="Consolas" w:hAnsi="Consolas" w:cs="Courier"/>
-          <w:color w:val="333333"/>
-          <w:sz w:val="20"/>
-          <w:szCs w:val="20"/>
-        </w:rPr>
-      </w:pPr>
-      <w:r>
-        <w:rPr>
-          <w:rFonts w:ascii="Consolas" w:hAnsi="Consolas" w:cs="Courier"/>
-          <w:color w:val="333333"/>
-          <w:sz w:val="20"/>
-          <w:szCs w:val="20"/>
-          <w:bdr w:val="none" w:sz="0" w:space="0" w:color="auto" w:frame="1"/>
-        </w:rPr>
-        <w:t xml:space="preserve">    $ </w:t>
-      </w:r>
-      <w:proofErr w:type="spellStart"/>
-      <w:proofErr w:type="gramStart"/>
-      <w:r>
-        <w:rPr>
-          <w:rFonts w:ascii="Consolas" w:hAnsi="Consolas" w:cs="Courier"/>
-          <w:color w:val="333333"/>
-          <w:sz w:val="20"/>
-          <w:szCs w:val="20"/>
-          <w:bdr w:val="none" w:sz="0" w:space="0" w:color="auto" w:frame="1"/>
-        </w:rPr>
-        <w:t>mfp</w:t>
-      </w:r>
-      <w:proofErr w:type="spellEnd"/>
-      <w:proofErr w:type="gramEnd"/>
-      <w:r>
-        <w:rPr>
-          <w:rFonts w:ascii="Consolas" w:hAnsi="Consolas" w:cs="Courier"/>
-          <w:color w:val="333333"/>
-          <w:sz w:val="20"/>
-          <w:szCs w:val="20"/>
-          <w:bdr w:val="none" w:sz="0" w:space="0" w:color="auto" w:frame="1"/>
-        </w:rPr>
-        <w:t xml:space="preserve"> server info </w:t>
-      </w:r>
-    </w:p>
-    <w:p>
-      <w:pPr>
-        <w:numPr>
-          <w:ilvl w:val="0"/>
-          <w:numId w:val="39"/>
-        </w:numPr>
-        <w:spacing w:before="100" w:beforeAutospacing="1" w:after="100" w:afterAutospacing="1" w:line="349" w:lineRule="atLeast"/>
-        <w:rPr>
-          <w:rFonts w:ascii="Helvetica Neue" w:eastAsia="Times New Roman" w:hAnsi="Helvetica Neue" w:cs="Times New Roman"/>
-          <w:color w:val="333333"/>
-        </w:rPr>
-      </w:pPr>
-      <w:r>
-        <w:rPr>
-          <w:rFonts w:ascii="Helvetica Neue" w:eastAsia="Times New Roman" w:hAnsi="Helvetica Neue" w:cs="Times New Roman"/>
-          <w:color w:val="333333"/>
-        </w:rPr>
-        <w:t>The </w:t>
-      </w:r>
-      <w:proofErr w:type="spellStart"/>
-      <w:r>
-        <w:rPr>
-          <w:rFonts w:ascii="Helvetica Neue" w:eastAsia="Times New Roman" w:hAnsi="Helvetica Neue" w:cs="Times New Roman"/>
-          <w:i/>
-          <w:iCs/>
-          <w:color w:val="333333"/>
-        </w:rPr>
-        <w:t>bluemix</w:t>
-      </w:r>
-      <w:proofErr w:type="spellEnd"/>
-      <w:r>
-        <w:rPr>
-          <w:rFonts w:ascii="Helvetica Neue" w:eastAsia="Times New Roman" w:hAnsi="Helvetica Neue" w:cs="Times New Roman"/>
-          <w:color w:val="333333"/>
-        </w:rPr>
-        <w:t> profile will show up</w:t>
-      </w:r>
-    </w:p>
-    <w:p>
-      <w:pPr>
-        <w:shd w:val="clear" w:color="auto" w:fill="F7F7F7"/>
-        <w:tabs>
-          <w:tab w:val="left" w:pos="916"/>
-          <w:tab w:val="left" w:pos="1832"/>
-          <w:tab w:val="left" w:pos="2748"/>
-          <w:tab w:val="left" w:pos="3664"/>
-          <w:tab w:val="left" w:pos="4580"/>
-          <w:tab w:val="left" w:pos="5496"/>
-          <w:tab w:val="left" w:pos="6412"/>
-          <w:tab w:val="left" w:pos="7328"/>
-          <w:tab w:val="left" w:pos="8244"/>
-          <w:tab w:val="left" w:pos="9160"/>
-          <w:tab w:val="left" w:pos="10076"/>
-          <w:tab w:val="left" w:pos="10992"/>
-          <w:tab w:val="left" w:pos="11908"/>
-          <w:tab w:val="left" w:pos="12824"/>
-          <w:tab w:val="left" w:pos="13740"/>
-          <w:tab w:val="left" w:pos="14656"/>
-        </w:tabs>
-        <w:rPr>
-          <w:rFonts w:ascii="Consolas" w:hAnsi="Consolas" w:cs="Courier"/>
-          <w:color w:val="333333"/>
-          <w:sz w:val="20"/>
-          <w:szCs w:val="20"/>
-          <w:bdr w:val="none" w:sz="0" w:space="0" w:color="auto" w:frame="1"/>
-        </w:rPr>
-      </w:pPr>
-      <w:r>
-        <w:rPr>
-          <w:rFonts w:ascii="Consolas" w:hAnsi="Consolas" w:cs="Courier"/>
-          <w:color w:val="333333"/>
-          <w:sz w:val="20"/>
-          <w:szCs w:val="20"/>
-          <w:bdr w:val="none" w:sz="0" w:space="0" w:color="auto" w:frame="1"/>
-        </w:rPr>
-        <w:t xml:space="preserve"> Name     URL                       Description  </w:t>
-      </w:r>
-    </w:p>
-    <w:p>
-      <w:pPr>
-        <w:shd w:val="clear" w:color="auto" w:fill="F7F7F7"/>
-        <w:tabs>
-          <w:tab w:val="left" w:pos="916"/>
-          <w:tab w:val="left" w:pos="1832"/>
-          <w:tab w:val="left" w:pos="2748"/>
-          <w:tab w:val="left" w:pos="3664"/>
-          <w:tab w:val="left" w:pos="4580"/>
-          <w:tab w:val="left" w:pos="5496"/>
-          <w:tab w:val="left" w:pos="6412"/>
-          <w:tab w:val="left" w:pos="7328"/>
-          <w:tab w:val="left" w:pos="8244"/>
-          <w:tab w:val="left" w:pos="9160"/>
-          <w:tab w:val="left" w:pos="10076"/>
-          <w:tab w:val="left" w:pos="10992"/>
-          <w:tab w:val="left" w:pos="11908"/>
-          <w:tab w:val="left" w:pos="12824"/>
-          <w:tab w:val="left" w:pos="13740"/>
-          <w:tab w:val="left" w:pos="14656"/>
-        </w:tabs>
-        <w:rPr>
-          <w:rFonts w:ascii="Consolas" w:hAnsi="Consolas" w:cs="Courier"/>
-          <w:color w:val="333333"/>
-          <w:sz w:val="20"/>
-          <w:szCs w:val="20"/>
-          <w:bdr w:val="none" w:sz="0" w:space="0" w:color="auto" w:frame="1"/>
-        </w:rPr>
-      </w:pPr>
-      <w:r>
-        <w:rPr>
-          <w:rFonts w:ascii="Consolas" w:hAnsi="Consolas" w:cs="Courier"/>
-          <w:color w:val="333333"/>
-          <w:sz w:val="20"/>
-          <w:szCs w:val="20"/>
-          <w:bdr w:val="none" w:sz="0" w:space="0" w:color="auto" w:frame="1"/>
-        </w:rPr>
-        <w:t xml:space="preserve">------------------------------------------------------------  </w:t>
-      </w:r>
-    </w:p>
-    <w:p>
-      <w:pPr>
-        <w:shd w:val="clear" w:color="auto" w:fill="F7F7F7"/>
-        <w:tabs>
-          <w:tab w:val="left" w:pos="916"/>
-          <w:tab w:val="left" w:pos="1832"/>
-          <w:tab w:val="left" w:pos="2748"/>
-          <w:tab w:val="left" w:pos="3664"/>
-          <w:tab w:val="left" w:pos="4580"/>
-          <w:tab w:val="left" w:pos="5496"/>
-          <w:tab w:val="left" w:pos="6412"/>
-          <w:tab w:val="left" w:pos="7328"/>
-          <w:tab w:val="left" w:pos="8244"/>
-          <w:tab w:val="left" w:pos="9160"/>
-          <w:tab w:val="left" w:pos="10076"/>
-          <w:tab w:val="left" w:pos="10992"/>
-          <w:tab w:val="left" w:pos="11908"/>
-          <w:tab w:val="left" w:pos="12824"/>
-          <w:tab w:val="left" w:pos="13740"/>
-          <w:tab w:val="left" w:pos="14656"/>
-        </w:tabs>
-        <w:rPr>
-          <w:rFonts w:ascii="Consolas" w:hAnsi="Consolas" w:cs="Courier"/>
-          <w:color w:val="333333"/>
-          <w:sz w:val="20"/>
-          <w:szCs w:val="20"/>
-          <w:bdr w:val="none" w:sz="0" w:space="0" w:color="auto" w:frame="1"/>
-        </w:rPr>
-      </w:pPr>
-      <w:proofErr w:type="gramStart"/>
-      <w:r>
-        <w:rPr>
-          <w:rFonts w:ascii="Consolas" w:hAnsi="Consolas" w:cs="Courier"/>
-          <w:color w:val="333333"/>
-          <w:sz w:val="20"/>
-          <w:szCs w:val="20"/>
-          <w:bdr w:val="none" w:sz="0" w:space="0" w:color="auto" w:frame="1"/>
-        </w:rPr>
-        <w:t>local</w:t>
-      </w:r>
-      <w:proofErr w:type="gramEnd"/>
-      <w:r>
-        <w:rPr>
-          <w:rFonts w:ascii="Consolas" w:hAnsi="Consolas" w:cs="Courier"/>
-          <w:color w:val="333333"/>
-          <w:sz w:val="20"/>
-          <w:szCs w:val="20"/>
-          <w:bdr w:val="none" w:sz="0" w:space="0" w:color="auto" w:frame="1"/>
-        </w:rPr>
-        <w:t xml:space="preserve">    http://localhost:10080    Local </w:t>
-      </w:r>
-      <w:proofErr w:type="spellStart"/>
-      <w:r>
-        <w:rPr>
-          <w:rFonts w:ascii="Consolas" w:hAnsi="Consolas" w:cs="Courier"/>
-          <w:color w:val="333333"/>
-          <w:sz w:val="20"/>
-          <w:szCs w:val="20"/>
-          <w:bdr w:val="none" w:sz="0" w:space="0" w:color="auto" w:frame="1"/>
-        </w:rPr>
-        <w:t>Dev</w:t>
-      </w:r>
-      <w:proofErr w:type="spellEnd"/>
-      <w:r>
-        <w:rPr>
-          <w:rFonts w:ascii="Consolas" w:hAnsi="Consolas" w:cs="Courier"/>
-          <w:color w:val="333333"/>
-          <w:sz w:val="20"/>
-          <w:szCs w:val="20"/>
-          <w:bdr w:val="none" w:sz="0" w:space="0" w:color="auto" w:frame="1"/>
-        </w:rPr>
-        <w:t xml:space="preserve"> Server [Default]  </w:t>
-      </w:r>
-    </w:p>
-    <w:p>
-      <w:pPr>
-        <w:shd w:val="clear" w:color="auto" w:fill="F7F7F7"/>
-        <w:tabs>
-          <w:tab w:val="left" w:pos="916"/>
-          <w:tab w:val="left" w:pos="1832"/>
-          <w:tab w:val="left" w:pos="2748"/>
-          <w:tab w:val="left" w:pos="3664"/>
-          <w:tab w:val="left" w:pos="4580"/>
-          <w:tab w:val="left" w:pos="5496"/>
-          <w:tab w:val="left" w:pos="6412"/>
-          <w:tab w:val="left" w:pos="7328"/>
-          <w:tab w:val="left" w:pos="8244"/>
-          <w:tab w:val="left" w:pos="9160"/>
-          <w:tab w:val="left" w:pos="10076"/>
-          <w:tab w:val="left" w:pos="10992"/>
-          <w:tab w:val="left" w:pos="11908"/>
-          <w:tab w:val="left" w:pos="12824"/>
-          <w:tab w:val="left" w:pos="13740"/>
-          <w:tab w:val="left" w:pos="14656"/>
-        </w:tabs>
-        <w:rPr>
-          <w:rFonts w:ascii="Consolas" w:hAnsi="Consolas" w:cs="Courier"/>
-          <w:color w:val="333333"/>
-          <w:sz w:val="20"/>
-          <w:szCs w:val="20"/>
-          <w:bdr w:val="none" w:sz="0" w:space="0" w:color="auto" w:frame="1"/>
-        </w:rPr>
-      </w:pPr>
-      <w:proofErr w:type="spellStart"/>
-      <w:proofErr w:type="gramStart"/>
-      <w:r>
-        <w:rPr>
-          <w:rFonts w:ascii="Consolas" w:hAnsi="Consolas" w:cs="Courier"/>
-          <w:color w:val="333333"/>
-          <w:sz w:val="20"/>
-          <w:szCs w:val="20"/>
-          <w:bdr w:val="none" w:sz="0" w:space="0" w:color="auto" w:frame="1"/>
-        </w:rPr>
-        <w:t>bluemix</w:t>
-      </w:r>
-      <w:proofErr w:type="spellEnd"/>
-      <w:proofErr w:type="gramEnd"/>
-      <w:r>
-        <w:rPr>
-          <w:rFonts w:ascii="Consolas" w:hAnsi="Consolas" w:cs="Courier"/>
-          <w:color w:val="333333"/>
-          <w:sz w:val="20"/>
-          <w:szCs w:val="20"/>
-          <w:bdr w:val="none" w:sz="0" w:space="0" w:color="auto" w:frame="1"/>
-        </w:rPr>
-        <w:t xml:space="preserve">  http://169.x.x.x:9080     Remote Server  </w:t>
-      </w:r>
-    </w:p>
-    <w:p>
-      <w:pPr>
-        <w:shd w:val="clear" w:color="auto" w:fill="F7F7F7"/>
-        <w:tabs>
-          <w:tab w:val="left" w:pos="916"/>
-          <w:tab w:val="left" w:pos="1832"/>
-          <w:tab w:val="left" w:pos="2748"/>
-          <w:tab w:val="left" w:pos="3664"/>
-          <w:tab w:val="left" w:pos="4580"/>
-          <w:tab w:val="left" w:pos="5496"/>
-          <w:tab w:val="left" w:pos="6412"/>
-          <w:tab w:val="left" w:pos="7328"/>
-          <w:tab w:val="left" w:pos="8244"/>
-          <w:tab w:val="left" w:pos="9160"/>
-          <w:tab w:val="left" w:pos="10076"/>
-          <w:tab w:val="left" w:pos="10992"/>
-          <w:tab w:val="left" w:pos="11908"/>
-          <w:tab w:val="left" w:pos="12824"/>
-          <w:tab w:val="left" w:pos="13740"/>
-          <w:tab w:val="left" w:pos="14656"/>
-        </w:tabs>
-        <w:rPr>
-          <w:rFonts w:ascii="Consolas" w:hAnsi="Consolas" w:cs="Courier"/>
-          <w:color w:val="333333"/>
-          <w:sz w:val="20"/>
-          <w:szCs w:val="20"/>
-        </w:rPr>
-      </w:pPr>
-      <w:r>
-        <w:rPr>
-          <w:rFonts w:ascii="Consolas" w:hAnsi="Consolas" w:cs="Courier"/>
-          <w:color w:val="333333"/>
-          <w:sz w:val="20"/>
-          <w:szCs w:val="20"/>
-          <w:bdr w:val="none" w:sz="0" w:space="0" w:color="auto" w:frame="1"/>
-        </w:rPr>
-        <w:t xml:space="preserve">------------------------------------------------------------ </w:t>
-      </w:r>
-    </w:p>
-    <w:p>
-      <w:pPr>
-        <w:spacing w:before="240" w:after="240"/>
-        <w:outlineLvl w:val="2"/>
-        <w:rPr>
-          <w:rFonts w:ascii="Helvetica Neue" w:eastAsia="Times New Roman" w:hAnsi="Helvetica Neue" w:cs="Times New Roman"/>
-          <w:b/>
-          <w:bCs/>
-          <w:color w:val="333333"/>
-          <w:sz w:val="30"/>
-          <w:szCs w:val="30"/>
-        </w:rPr>
-      </w:pPr>
-      <w:r>
-        <w:rPr>
-          <w:rFonts w:ascii="Helvetica Neue" w:eastAsia="Times New Roman" w:hAnsi="Helvetica Neue" w:cs="Times New Roman"/>
-          <w:b/>
-          <w:bCs/>
-          <w:color w:val="333333"/>
-          <w:sz w:val="30"/>
-          <w:szCs w:val="30"/>
-        </w:rPr>
-        <w:t>5.4 Register App with Remote MFP Server</w:t>
-      </w:r>
-    </w:p>
-    <w:p>
-      <w:pPr>
-        <w:numPr>
-          <w:ilvl w:val="0"/>
-          <w:numId w:val="40"/>
-        </w:numPr>
-        <w:spacing w:before="100" w:beforeAutospacing="1" w:after="100" w:afterAutospacing="1" w:line="349" w:lineRule="atLeast"/>
-        <w:rPr>
-          <w:rFonts w:ascii="Helvetica Neue" w:eastAsia="Times New Roman" w:hAnsi="Helvetica Neue" w:cs="Times New Roman"/>
-          <w:color w:val="333333"/>
-        </w:rPr>
-      </w:pPr>
-      <w:r>
-        <w:rPr>
-          <w:rFonts w:ascii="Helvetica Neue" w:eastAsia="Times New Roman" w:hAnsi="Helvetica Neue" w:cs="Times New Roman"/>
-          <w:color w:val="333333"/>
-        </w:rPr>
-        <w:t xml:space="preserve">Change directory to </w:t>
-      </w:r>
-      <w:proofErr w:type="spellStart"/>
-      <w:r>
-        <w:rPr>
-          <w:rFonts w:ascii="Helvetica Neue" w:eastAsia="Times New Roman" w:hAnsi="Helvetica Neue" w:cs="Times New Roman"/>
-          <w:color w:val="333333"/>
-        </w:rPr>
-        <w:t>MFPApp</w:t>
-      </w:r>
-      <w:proofErr w:type="spellEnd"/>
-      <w:r>
-        <w:rPr>
-          <w:rFonts w:ascii="Helvetica Neue" w:eastAsia="Times New Roman" w:hAnsi="Helvetica Neue" w:cs="Times New Roman"/>
-          <w:color w:val="333333"/>
-        </w:rPr>
-        <w:t xml:space="preserve"> if not already</w:t>
-      </w:r>
-    </w:p>
-    <w:p>
-      <w:pPr>
-        <w:shd w:val="clear" w:color="auto" w:fill="F7F7F7"/>
-        <w:tabs>
-          <w:tab w:val="left" w:pos="916"/>
-          <w:tab w:val="left" w:pos="1832"/>
-          <w:tab w:val="left" w:pos="2748"/>
-          <w:tab w:val="left" w:pos="3664"/>
-          <w:tab w:val="left" w:pos="4580"/>
-          <w:tab w:val="left" w:pos="5496"/>
-          <w:tab w:val="left" w:pos="6412"/>
-          <w:tab w:val="left" w:pos="7328"/>
-          <w:tab w:val="left" w:pos="8244"/>
-          <w:tab w:val="left" w:pos="9160"/>
-          <w:tab w:val="left" w:pos="10076"/>
-          <w:tab w:val="left" w:pos="10992"/>
-          <w:tab w:val="left" w:pos="11908"/>
-          <w:tab w:val="left" w:pos="12824"/>
-          <w:tab w:val="left" w:pos="13740"/>
-          <w:tab w:val="left" w:pos="14656"/>
-        </w:tabs>
-        <w:rPr>
-          <w:rFonts w:ascii="Consolas" w:hAnsi="Consolas" w:cs="Courier"/>
-          <w:color w:val="333333"/>
-          <w:sz w:val="20"/>
-          <w:szCs w:val="20"/>
-        </w:rPr>
-      </w:pPr>
-      <w:r>
-        <w:rPr>
-          <w:rFonts w:ascii="Consolas" w:hAnsi="Consolas" w:cs="Courier"/>
-          <w:color w:val="333333"/>
-          <w:sz w:val="20"/>
-          <w:szCs w:val="20"/>
-          <w:bdr w:val="none" w:sz="0" w:space="0" w:color="auto" w:frame="1"/>
-        </w:rPr>
-        <w:t xml:space="preserve">    $ cd </w:t>
-      </w:r>
-      <w:proofErr w:type="spellStart"/>
-      <w:r>
-        <w:rPr>
-          <w:rFonts w:ascii="Consolas" w:hAnsi="Consolas" w:cs="Courier"/>
-          <w:color w:val="333333"/>
-          <w:sz w:val="20"/>
-          <w:szCs w:val="20"/>
-          <w:bdr w:val="none" w:sz="0" w:space="0" w:color="auto" w:frame="1"/>
-        </w:rPr>
-        <w:t>MFPApp</w:t>
-      </w:r>
-      <w:proofErr w:type="spellEnd"/>
-      <w:r>
-        <w:rPr>
-          <w:rFonts w:ascii="Consolas" w:hAnsi="Consolas" w:cs="Courier"/>
-          <w:color w:val="333333"/>
-          <w:sz w:val="20"/>
-          <w:szCs w:val="20"/>
-          <w:bdr w:val="none" w:sz="0" w:space="0" w:color="auto" w:frame="1"/>
-        </w:rPr>
-        <w:t xml:space="preserve"> </w:t>
-      </w:r>
-    </w:p>
-    <w:p>
-      <w:pPr>
-        <w:numPr>
-          <w:ilvl w:val="0"/>
-          <w:numId w:val="41"/>
-        </w:numPr>
-        <w:spacing w:before="100" w:beforeAutospacing="1" w:after="100" w:afterAutospacing="1" w:line="349" w:lineRule="atLeast"/>
-        <w:rPr>
-          <w:rFonts w:ascii="Helvetica Neue" w:eastAsia="Times New Roman" w:hAnsi="Helvetica Neue" w:cs="Times New Roman"/>
-          <w:color w:val="333333"/>
-        </w:rPr>
-      </w:pPr>
-      <w:r>
-        <w:rPr>
-          <w:rFonts w:ascii="Helvetica Neue" w:eastAsia="Times New Roman" w:hAnsi="Helvetica Neue" w:cs="Times New Roman"/>
-          <w:color w:val="333333"/>
-        </w:rPr>
-        <w:t xml:space="preserve">Use the MFP-CLI to register the App with the </w:t>
-      </w:r>
-      <w:proofErr w:type="spellStart"/>
-      <w:r>
-        <w:rPr>
-          <w:rFonts w:ascii="Helvetica Neue" w:eastAsia="Times New Roman" w:hAnsi="Helvetica Neue" w:cs="Times New Roman"/>
-          <w:color w:val="333333"/>
-        </w:rPr>
-        <w:t>docker</w:t>
-      </w:r>
-      <w:proofErr w:type="spellEnd"/>
-      <w:r>
-        <w:rPr>
-          <w:rFonts w:ascii="Helvetica Neue" w:eastAsia="Times New Roman" w:hAnsi="Helvetica Neue" w:cs="Times New Roman"/>
-          <w:color w:val="333333"/>
-        </w:rPr>
-        <w:t xml:space="preserve"> container on </w:t>
-      </w:r>
-      <w:proofErr w:type="spellStart"/>
-      <w:r>
-        <w:rPr>
-          <w:rFonts w:ascii="Helvetica Neue" w:eastAsia="Times New Roman" w:hAnsi="Helvetica Neue" w:cs="Times New Roman"/>
-          <w:i/>
-          <w:iCs/>
-          <w:color w:val="333333"/>
-        </w:rPr>
-        <w:t>bluemix</w:t>
-      </w:r>
-      <w:proofErr w:type="spellEnd"/>
-    </w:p>
-    <w:p>
-      <w:pPr>
-        <w:shd w:val="clear" w:color="auto" w:fill="F7F7F7"/>
-        <w:tabs>
-          <w:tab w:val="left" w:pos="916"/>
-          <w:tab w:val="left" w:pos="1832"/>
-          <w:tab w:val="left" w:pos="2748"/>
-          <w:tab w:val="left" w:pos="3664"/>
-          <w:tab w:val="left" w:pos="4580"/>
-          <w:tab w:val="left" w:pos="5496"/>
-          <w:tab w:val="left" w:pos="6412"/>
-          <w:tab w:val="left" w:pos="7328"/>
-          <w:tab w:val="left" w:pos="8244"/>
-          <w:tab w:val="left" w:pos="9160"/>
-          <w:tab w:val="left" w:pos="10076"/>
-          <w:tab w:val="left" w:pos="10992"/>
-          <w:tab w:val="left" w:pos="11908"/>
-          <w:tab w:val="left" w:pos="12824"/>
-          <w:tab w:val="left" w:pos="13740"/>
-          <w:tab w:val="left" w:pos="14656"/>
-        </w:tabs>
-        <w:rPr>
-          <w:rFonts w:ascii="Consolas" w:hAnsi="Consolas" w:cs="Courier"/>
-          <w:color w:val="333333"/>
-          <w:sz w:val="20"/>
-          <w:szCs w:val="20"/>
-        </w:rPr>
-      </w:pPr>
-      <w:r>
-        <w:rPr>
-          <w:rFonts w:ascii="Consolas" w:hAnsi="Consolas" w:cs="Courier"/>
-          <w:color w:val="333333"/>
-          <w:sz w:val="20"/>
-          <w:szCs w:val="20"/>
-          <w:bdr w:val="none" w:sz="0" w:space="0" w:color="auto" w:frame="1"/>
-        </w:rPr>
-        <w:t xml:space="preserve">    $ </w:t>
-      </w:r>
-      <w:proofErr w:type="spellStart"/>
-      <w:proofErr w:type="gramStart"/>
-      <w:r>
-        <w:rPr>
-          <w:rFonts w:ascii="Consolas" w:hAnsi="Consolas" w:cs="Courier"/>
-          <w:color w:val="333333"/>
-          <w:sz w:val="20"/>
-          <w:szCs w:val="20"/>
-          <w:bdr w:val="none" w:sz="0" w:space="0" w:color="auto" w:frame="1"/>
-        </w:rPr>
-        <w:t>mfp</w:t>
-      </w:r>
-      <w:proofErr w:type="spellEnd"/>
-      <w:proofErr w:type="gramEnd"/>
-      <w:r>
-        <w:rPr>
-          <w:rFonts w:ascii="Consolas" w:hAnsi="Consolas" w:cs="Courier"/>
-          <w:color w:val="333333"/>
-          <w:sz w:val="20"/>
-          <w:szCs w:val="20"/>
-          <w:bdr w:val="none" w:sz="0" w:space="0" w:color="auto" w:frame="1"/>
-        </w:rPr>
-        <w:t xml:space="preserve"> push </w:t>
-      </w:r>
-      <w:proofErr w:type="spellStart"/>
-      <w:r>
-        <w:rPr>
-          <w:rFonts w:ascii="Consolas" w:hAnsi="Consolas" w:cs="Courier"/>
-          <w:color w:val="333333"/>
-          <w:sz w:val="20"/>
-          <w:szCs w:val="20"/>
-          <w:bdr w:val="none" w:sz="0" w:space="0" w:color="auto" w:frame="1"/>
-        </w:rPr>
-        <w:t>bluemix</w:t>
-      </w:r>
-      <w:proofErr w:type="spellEnd"/>
-      <w:r>
-        <w:rPr>
-          <w:rFonts w:ascii="Consolas" w:hAnsi="Consolas" w:cs="Courier"/>
-          <w:color w:val="333333"/>
-          <w:sz w:val="20"/>
-          <w:szCs w:val="20"/>
-          <w:bdr w:val="none" w:sz="0" w:space="0" w:color="auto" w:frame="1"/>
-        </w:rPr>
-        <w:t xml:space="preserve"> </w:t>
-      </w:r>
-    </w:p>
-    <w:p>
-      <w:pPr>
-        <w:spacing w:line="349" w:lineRule="atLeast"/>
-        <w:rPr>
-          <w:rFonts w:ascii="Helvetica Neue" w:hAnsi="Helvetica Neue" w:cs="Times New Roman"/>
-          <w:color w:val="777777"/>
-        </w:rPr>
-      </w:pPr>
-      <w:r>
-        <w:rPr>
-          <w:rFonts w:ascii="Helvetica Neue" w:hAnsi="Helvetica Neue" w:cs="Times New Roman"/>
-          <w:color w:val="777777"/>
-        </w:rPr>
-        <w:t>Notice that the name of the runtime on the remote MFP Server is </w:t>
-      </w:r>
-      <w:proofErr w:type="spellStart"/>
-      <w:proofErr w:type="gramStart"/>
-      <w:r>
-        <w:rPr>
-          <w:rFonts w:ascii="Helvetica Neue" w:hAnsi="Helvetica Neue" w:cs="Times New Roman"/>
-          <w:i/>
-          <w:iCs/>
-          <w:color w:val="777777"/>
-        </w:rPr>
-        <w:t>MobileFirstStarter</w:t>
-      </w:r>
-      <w:proofErr w:type="spellEnd"/>
-      <w:r>
-        <w:rPr>
-          <w:rFonts w:ascii="Helvetica Neue" w:hAnsi="Helvetica Neue" w:cs="Times New Roman"/>
-          <w:color w:val="777777"/>
-        </w:rPr>
-        <w:t>,</w:t>
-      </w:r>
-      <w:proofErr w:type="gramEnd"/>
-      <w:r>
-        <w:rPr>
-          <w:rFonts w:ascii="Helvetica Neue" w:hAnsi="Helvetica Neue" w:cs="Times New Roman"/>
-          <w:color w:val="777777"/>
-        </w:rPr>
-        <w:t xml:space="preserve"> This is different from the local runtime </w:t>
-      </w:r>
-      <w:proofErr w:type="spellStart"/>
-      <w:r>
-        <w:rPr>
-          <w:rFonts w:ascii="Helvetica Neue" w:hAnsi="Helvetica Neue" w:cs="Times New Roman"/>
-          <w:i/>
-          <w:iCs/>
-          <w:color w:val="777777"/>
-        </w:rPr>
-        <w:t>MFPBackend</w:t>
-      </w:r>
-      <w:proofErr w:type="spellEnd"/>
-      <w:r>
-        <w:rPr>
-          <w:rFonts w:ascii="Helvetica Neue" w:hAnsi="Helvetica Neue" w:cs="Times New Roman"/>
-          <w:color w:val="777777"/>
-        </w:rPr>
-        <w:t> on the local MFP Server</w:t>
-      </w:r>
-    </w:p>
-    <w:p>
-      <w:pPr>
-        <w:rPr>
-          <w:rFonts w:ascii="Helvetica Neue" w:hAnsi="Helvetica Neue" w:cs="Times New Roman"/>
-          <w:color w:val="777777"/>
-        </w:rPr>
-      </w:pPr>
-      <w:r>
-        <w:rPr>
-          <w:rFonts w:ascii="Helvetica Neue" w:hAnsi="Helvetica Neue" w:cs="Times New Roman"/>
-          <w:color w:val="777777"/>
-        </w:rPr>
-        <w:br w:type="page"/>
-      </w:r>
-    </w:p>
-    <w:p>
-      <w:pPr>
-        <w:spacing w:line="349" w:lineRule="atLeast"/>
-        <w:rPr>
-          <w:rFonts w:ascii="Helvetica Neue" w:hAnsi="Helvetica Neue" w:cs="Times New Roman"/>
-          <w:color w:val="777777"/>
-        </w:rPr>
-      </w:pPr>
-    </w:p>
-    <w:p>
-      <w:pPr>
-        <w:spacing w:before="240" w:after="240"/>
-        <w:outlineLvl w:val="2"/>
-        <w:rPr>
-          <w:rFonts w:ascii="Helvetica Neue" w:eastAsia="Times New Roman" w:hAnsi="Helvetica Neue" w:cs="Times New Roman"/>
-          <w:b/>
-          <w:bCs/>
-          <w:color w:val="333333"/>
-          <w:sz w:val="30"/>
-          <w:szCs w:val="30"/>
-        </w:rPr>
-      </w:pPr>
-      <w:r>
-        <w:rPr>
-          <w:rFonts w:ascii="Helvetica Neue" w:eastAsia="Times New Roman" w:hAnsi="Helvetica Neue" w:cs="Times New Roman"/>
-          <w:b/>
-          <w:bCs/>
-          <w:color w:val="333333"/>
-          <w:sz w:val="30"/>
-          <w:szCs w:val="30"/>
-        </w:rPr>
-        <w:t>5.5 Run the App on your iPhone</w:t>
-      </w:r>
-    </w:p>
-    <w:p>
-      <w:pPr>
-        <w:numPr>
-          <w:ilvl w:val="0"/>
-          <w:numId w:val="42"/>
-        </w:numPr>
-        <w:spacing w:before="100" w:beforeAutospacing="1" w:after="100" w:afterAutospacing="1" w:line="349" w:lineRule="atLeast"/>
-        <w:rPr>
-          <w:rFonts w:ascii="Helvetica Neue" w:eastAsia="Times New Roman" w:hAnsi="Helvetica Neue" w:cs="Times New Roman"/>
-          <w:color w:val="333333"/>
-        </w:rPr>
-      </w:pPr>
-      <w:r>
-        <w:rPr>
-          <w:rFonts w:ascii="Helvetica Neue" w:eastAsia="Times New Roman" w:hAnsi="Helvetica Neue" w:cs="Times New Roman"/>
-          <w:color w:val="333333"/>
-        </w:rPr>
-        <w:t>Plug your iPhone with a USB cable</w:t>
-      </w:r>
-    </w:p>
-    <w:p>
-      <w:pPr>
-        <w:numPr>
-          <w:ilvl w:val="0"/>
-          <w:numId w:val="42"/>
-        </w:numPr>
-        <w:spacing w:before="100" w:beforeAutospacing="1" w:after="100" w:afterAutospacing="1" w:line="349" w:lineRule="atLeast"/>
-        <w:rPr>
-          <w:rFonts w:ascii="Helvetica Neue" w:eastAsia="Times New Roman" w:hAnsi="Helvetica Neue" w:cs="Times New Roman"/>
-          <w:color w:val="333333"/>
-        </w:rPr>
-      </w:pPr>
-      <w:r>
-        <w:rPr>
-          <w:rFonts w:ascii="Helvetica Neue" w:eastAsia="Times New Roman" w:hAnsi="Helvetica Neue" w:cs="Times New Roman"/>
-          <w:color w:val="333333"/>
-        </w:rPr>
-        <w:t xml:space="preserve">Open </w:t>
-      </w:r>
-      <w:proofErr w:type="spellStart"/>
-      <w:r>
-        <w:rPr>
-          <w:rFonts w:ascii="Helvetica Neue" w:eastAsia="Times New Roman" w:hAnsi="Helvetica Neue" w:cs="Times New Roman"/>
-          <w:color w:val="333333"/>
-        </w:rPr>
-        <w:t>XCode</w:t>
-      </w:r>
-      <w:proofErr w:type="spellEnd"/>
-    </w:p>
-    <w:p>
-      <w:pPr>
-        <w:shd w:val="clear" w:color="auto" w:fill="F7F7F7"/>
-        <w:tabs>
-          <w:tab w:val="left" w:pos="916"/>
-          <w:tab w:val="left" w:pos="1832"/>
-          <w:tab w:val="left" w:pos="2748"/>
-          <w:tab w:val="left" w:pos="3664"/>
-          <w:tab w:val="left" w:pos="4580"/>
-          <w:tab w:val="left" w:pos="5496"/>
-          <w:tab w:val="left" w:pos="6412"/>
-          <w:tab w:val="left" w:pos="7328"/>
-          <w:tab w:val="left" w:pos="8244"/>
-          <w:tab w:val="left" w:pos="9160"/>
-          <w:tab w:val="left" w:pos="10076"/>
-          <w:tab w:val="left" w:pos="10992"/>
-          <w:tab w:val="left" w:pos="11908"/>
-          <w:tab w:val="left" w:pos="12824"/>
-          <w:tab w:val="left" w:pos="13740"/>
-          <w:tab w:val="left" w:pos="14656"/>
-        </w:tabs>
-        <w:rPr>
-          <w:rFonts w:ascii="Consolas" w:hAnsi="Consolas" w:cs="Courier"/>
-          <w:color w:val="333333"/>
-          <w:sz w:val="20"/>
-          <w:szCs w:val="20"/>
-        </w:rPr>
-      </w:pPr>
-      <w:r>
-        <w:rPr>
-          <w:rFonts w:ascii="Consolas" w:hAnsi="Consolas" w:cs="Courier"/>
-          <w:color w:val="333333"/>
-          <w:sz w:val="20"/>
-          <w:szCs w:val="20"/>
-          <w:bdr w:val="none" w:sz="0" w:space="0" w:color="auto" w:frame="1"/>
-        </w:rPr>
-        <w:t xml:space="preserve">    $ </w:t>
-      </w:r>
-      <w:proofErr w:type="gramStart"/>
-      <w:r>
-        <w:rPr>
-          <w:rFonts w:ascii="Consolas" w:hAnsi="Consolas" w:cs="Courier"/>
-          <w:color w:val="333333"/>
-          <w:sz w:val="20"/>
-          <w:szCs w:val="20"/>
-          <w:bdr w:val="none" w:sz="0" w:space="0" w:color="auto" w:frame="1"/>
-        </w:rPr>
-        <w:t>open</w:t>
-      </w:r>
-      <w:proofErr w:type="gramEnd"/>
-      <w:r>
-        <w:rPr>
-          <w:rFonts w:ascii="Consolas" w:hAnsi="Consolas" w:cs="Courier"/>
-          <w:color w:val="333333"/>
-          <w:sz w:val="20"/>
-          <w:szCs w:val="20"/>
-          <w:bdr w:val="none" w:sz="0" w:space="0" w:color="auto" w:frame="1"/>
-        </w:rPr>
-        <w:t xml:space="preserve"> platforms/</w:t>
-      </w:r>
-      <w:proofErr w:type="spellStart"/>
-      <w:r>
-        <w:rPr>
-          <w:rFonts w:ascii="Consolas" w:hAnsi="Consolas" w:cs="Courier"/>
-          <w:color w:val="333333"/>
-          <w:sz w:val="20"/>
-          <w:szCs w:val="20"/>
-          <w:bdr w:val="none" w:sz="0" w:space="0" w:color="auto" w:frame="1"/>
-        </w:rPr>
-        <w:t>ios</w:t>
-      </w:r>
-      <w:proofErr w:type="spellEnd"/>
-      <w:r>
-        <w:rPr>
-          <w:rFonts w:ascii="Consolas" w:hAnsi="Consolas" w:cs="Courier"/>
-          <w:color w:val="333333"/>
-          <w:sz w:val="20"/>
-          <w:szCs w:val="20"/>
-          <w:bdr w:val="none" w:sz="0" w:space="0" w:color="auto" w:frame="1"/>
-        </w:rPr>
-        <w:t>/*.</w:t>
-      </w:r>
-      <w:proofErr w:type="spellStart"/>
-      <w:r>
-        <w:rPr>
-          <w:rFonts w:ascii="Consolas" w:hAnsi="Consolas" w:cs="Courier"/>
-          <w:color w:val="333333"/>
-          <w:sz w:val="20"/>
-          <w:szCs w:val="20"/>
-          <w:bdr w:val="none" w:sz="0" w:space="0" w:color="auto" w:frame="1"/>
-        </w:rPr>
-        <w:t>xcodeproj</w:t>
-      </w:r>
-      <w:proofErr w:type="spellEnd"/>
-      <w:r>
-        <w:rPr>
-          <w:rFonts w:ascii="Consolas" w:hAnsi="Consolas" w:cs="Courier"/>
-          <w:color w:val="333333"/>
-          <w:sz w:val="20"/>
-          <w:szCs w:val="20"/>
-          <w:bdr w:val="none" w:sz="0" w:space="0" w:color="auto" w:frame="1"/>
-        </w:rPr>
-        <w:t xml:space="preserve"> </w:t>
-      </w:r>
-    </w:p>
-    <w:p>
-      <w:pPr>
-        <w:numPr>
-          <w:ilvl w:val="0"/>
-          <w:numId w:val="43"/>
-        </w:numPr>
-        <w:spacing w:before="100" w:beforeAutospacing="1" w:after="100" w:afterAutospacing="1" w:line="349" w:lineRule="atLeast"/>
-        <w:rPr>
-          <w:rFonts w:ascii="Helvetica Neue" w:eastAsia="Times New Roman" w:hAnsi="Helvetica Neue" w:cs="Times New Roman"/>
-          <w:color w:val="333333"/>
-        </w:rPr>
-      </w:pPr>
-      <w:r>
-        <w:rPr>
-          <w:rFonts w:ascii="Helvetica Neue" w:eastAsia="Times New Roman" w:hAnsi="Helvetica Neue" w:cs="Times New Roman"/>
-          <w:color w:val="333333"/>
-        </w:rPr>
-        <w:t xml:space="preserve">In </w:t>
-      </w:r>
-      <w:proofErr w:type="spellStart"/>
-      <w:r>
-        <w:rPr>
-          <w:rFonts w:ascii="Helvetica Neue" w:eastAsia="Times New Roman" w:hAnsi="Helvetica Neue" w:cs="Times New Roman"/>
-          <w:color w:val="333333"/>
-        </w:rPr>
-        <w:t>XCode</w:t>
-      </w:r>
-      <w:proofErr w:type="spellEnd"/>
-      <w:r>
-        <w:rPr>
-          <w:rFonts w:ascii="Helvetica Neue" w:eastAsia="Times New Roman" w:hAnsi="Helvetica Neue" w:cs="Times New Roman"/>
-          <w:color w:val="333333"/>
-        </w:rPr>
-        <w:t xml:space="preserve"> change the target from Simulator to the iPhone device</w:t>
-      </w:r>
-    </w:p>
-    <w:p>
-      <w:pPr>
-        <w:numPr>
-          <w:ilvl w:val="0"/>
-          <w:numId w:val="43"/>
-        </w:numPr>
-        <w:spacing w:before="240" w:after="240" w:line="349" w:lineRule="atLeast"/>
-        <w:rPr>
-          <w:rFonts w:ascii="Helvetica Neue" w:hAnsi="Helvetica Neue" w:cs="Times New Roman"/>
-          <w:color w:val="333333"/>
-        </w:rPr>
-      </w:pPr>
-      <w:r>
-        <w:rPr>
-          <w:rFonts w:ascii="Helvetica Neue" w:hAnsi="Helvetica Neue" w:cs="Times New Roman"/>
-          <w:color w:val="333333"/>
-        </w:rPr>
-        <w:t>Click the Play button</w:t>
-      </w:r>
-    </w:p>
-    <w:p>
-      <w:pPr>
-        <w:spacing w:before="240" w:after="240" w:line="349" w:lineRule="atLeast"/>
-        <w:ind w:left="720"/>
-        <w:rPr>
-          <w:rFonts w:ascii="Helvetica Neue" w:hAnsi="Helvetica Neue" w:cs="Times New Roman"/>
-          <w:color w:val="333333"/>
-        </w:rPr>
-      </w:pPr>
-      <w:r>
-        <w:rPr>
-          <w:rFonts w:ascii="Helvetica Neue" w:hAnsi="Helvetica Neue" w:cs="Times New Roman"/>
-          <w:noProof/>
-          <w:color w:val="4078C0"/>
-        </w:rPr>
-        <w:drawing>
-          <wp:inline distT="0" distB="0" distL="0" distR="0" wp14:anchorId="3CC7B4E8" wp14:editId="5473F3E2">
-            <wp:extent cx="3070440" cy="5459242"/>
-            <wp:effectExtent l="0" t="0" r="3175" b="1905"/>
-            <wp:docPr id="14" name="Picture 14" descr="pp running on iPhone">
-              <a:hlinkClick xmlns:a="http://schemas.openxmlformats.org/drawingml/2006/main" r:id="rId46" tgtFrame="&quot;_blank&quot;"/>
-            </wp:docPr>
-            <wp:cNvGraphicFramePr>
-              <a:graphicFrameLocks xmlns:a="http://schemas.openxmlformats.org/drawingml/2006/main" noChangeAspect="1"/>
-            </wp:cNvGraphicFramePr>
-            <a:graphic xmlns:a="http://schemas.openxmlformats.org/drawingml/2006/main">
-              <a:graphicData uri="http://schemas.openxmlformats.org/drawingml/2006/picture">
-                <pic:pic xmlns:pic="http://schemas.openxmlformats.org/drawingml/2006/picture">
-                  <pic:nvPicPr>
-                    <pic:cNvPr id="0" name="Picture 14" descr="pp running on iPhone">
-                      <a:hlinkClick r:id="rId46" tgtFrame="&quot;_blank&quot;"/>
-                    </pic:cNvPr>
-                    <pic:cNvPicPr>
-                      <a:picLocks noChangeAspect="1" noChangeArrowheads="1"/>
-                    </pic:cNvPicPr>
-                  </pic:nvPicPr>
-                  <pic:blipFill>
-                    <a:blip r:embed="rId47">
-                      <a:extLst>
-                        <a:ext uri="{28A0092B-C50C-407E-A947-70E740481C1C}">
-                          <a14:useLocalDpi xmlns:a14="http://schemas.microsoft.com/office/drawing/2010/main" val="0"/>
-                        </a:ext>
-                      </a:extLst>
-                    </a:blip>
-                    <a:srcRect/>
-                    <a:stretch>
-                      <a:fillRect/>
-                    </a:stretch>
-                  </pic:blipFill>
-                  <pic:spPr bwMode="auto">
-                    <a:xfrm>
-                      <a:off x="0" y="0"/>
-                      <a:ext cx="3071249" cy="5460680"/>
-                    </a:xfrm>
-                    <a:prstGeom prst="rect">
-                      <a:avLst/>
-                    </a:prstGeom>
-                    <a:noFill/>
-                    <a:ln>
-                      <a:noFill/>
-                    </a:ln>
-                  </pic:spPr>
-                </pic:pic>
-              </a:graphicData>
-            </a:graphic>
-          </wp:inline>
-        </w:drawing>
-      </w:r>
     </w:p>
     <w:sectPr>
       <w:pgSz w:w="12240" w:h="15840"/>
@@ -17235,6 +15177,18 @@
       <w:szCs w:val="20"/>
     </w:rPr>
   </w:style>
+  <w:style w:type="character" w:styleId="FollowedHyperlink">
+    <w:name w:val="FollowedHyperlink"/>
+    <w:basedOn w:val="DefaultParagraphFont"/>
+    <w:uiPriority w:val="99"/>
+    <w:semiHidden/>
+    <w:unhideWhenUsed/>
+    <w:rsid w:val="007346BF"/>
+    <w:rPr>
+      <w:color w:val="800080" w:themeColor="followedHyperlink"/>
+      <w:u w:val="single"/>
+    </w:rPr>
+  </w:style>
 </w:styles>
 </file>
 
@@ -17758,6 +15712,18 @@
       <w:szCs w:val="20"/>
     </w:rPr>
   </w:style>
+  <w:style w:type="character" w:styleId="FollowedHyperlink">
+    <w:name w:val="FollowedHyperlink"/>
+    <w:basedOn w:val="DefaultParagraphFont"/>
+    <w:uiPriority w:val="99"/>
+    <w:semiHidden/>
+    <w:unhideWhenUsed/>
+    <w:rsid w:val="007346BF"/>
+    <w:rPr>
+      <w:color w:val="800080" w:themeColor="followedHyperlink"/>
+      <w:u w:val="single"/>
+    </w:rPr>
+  </w:style>
 </w:styles>
 </file>
 

</xml_diff>